<commit_message>
Add the UI images
</commit_message>
<xml_diff>
--- a/Documentation.docx
+++ b/Documentation.docx
@@ -6485,8 +6485,6 @@
           </w14:textFill>
         </w:rPr>
       </w:pPr>
-      <w:bookmarkStart w:id="0" w:name="_GoBack"/>
-      <w:bookmarkEnd w:id="0"/>
     </w:p>
     <w:p>
       <w:pPr>
@@ -36838,24 +36836,7 @@
           <w:shd w:val="clear" w:fill="FFFFFF"/>
           <w:lang w:val="en-US"/>
         </w:rPr>
-        <w:t xml:space="preserve">          In white-box testing, the tester has access to the internal structure, design, and implementation details of the software being tested. Test cases are designed based on an understanding of the code logic, paths, and data flows. The objective is to ensure that the code behaves as expected by testing its internal workings</w:t>
-      </w:r>
-      <w:r>
-        <w:rPr>
-          <w:rFonts w:hint="default" w:ascii="Times New Roman" w:hAnsi="Times New Roman" w:eastAsia="Segoe UI"/>
-          <w:b w:val="0"/>
-          <w:bCs w:val="0"/>
-          <w:i w:val="0"/>
-          <w:iCs w:val="0"/>
-          <w:caps w:val="0"/>
-          <w:color w:val="0D0D0D"/>
-          <w:spacing w:val="0"/>
-          <w:sz w:val="24"/>
-          <w:szCs w:val="24"/>
-          <w:shd w:val="clear" w:fill="FFFFFF"/>
-          <w:lang w:val="en-US"/>
-        </w:rPr>
-        <w:t>(Ehmer &amp; Khan, A comparative study of white box, black box and grey box testing techniques 2019)</w:t>
+        <w:t xml:space="preserve">          In white-box testing, the tester has access to the internal structure, design, and implementation details of the software being tested. Test cases are designed based on an understanding of the code logic, paths, and data flows. The objective is to ensure that the code behaves as expected by testing its internal workings(Ehmer &amp; Khan, A comparative study of white box, black box and grey box testing techniques 2019)</w:t>
       </w:r>
     </w:p>
     <w:p>
@@ -36955,24 +36936,7 @@
           <w:shd w:val="clear" w:fill="FFFFFF"/>
           <w:lang w:val="en-US"/>
         </w:rPr>
-        <w:t xml:space="preserve">                                   In black-box testing, the tester treats the software as a "black box" and does not have access to its internal structure or implementation details. Test cases are designed based on the software's specifications, requirements, and external behavior. The focus is on testing the functionality, inputs, and outputs of the software without considering its internal workings</w:t>
-      </w:r>
-      <w:r>
-        <w:rPr>
-          <w:rFonts w:hint="default" w:ascii="Times New Roman" w:hAnsi="Times New Roman" w:eastAsia="Segoe UI"/>
-          <w:b w:val="0"/>
-          <w:bCs w:val="0"/>
-          <w:i w:val="0"/>
-          <w:iCs w:val="0"/>
-          <w:caps w:val="0"/>
-          <w:color w:val="0D0D0D"/>
-          <w:spacing w:val="0"/>
-          <w:sz w:val="24"/>
-          <w:szCs w:val="24"/>
-          <w:shd w:val="clear" w:fill="FFFFFF"/>
-          <w:lang w:val="en-US"/>
-        </w:rPr>
-        <w:t>(Ehmer &amp; Khan, A comparative study of white box, black box and grey box testing techniques 2019)</w:t>
+        <w:t xml:space="preserve">                                   In black-box testing, the tester treats the software as a "black box" and does not have access to its internal structure or implementation details. Test cases are designed based on the software's specifications, requirements, and external behavior. The focus is on testing the functionality, inputs, and outputs of the software without considering its internal workings(Ehmer &amp; Khan, A comparative study of white box, black box and grey box testing techniques 2019)</w:t>
       </w:r>
     </w:p>
     <w:p>
@@ -37097,29 +37061,13 @@
           <w:shd w:val="clear" w:fill="FFFFFF"/>
           <w:lang w:val="en-US"/>
         </w:rPr>
-        <w:t xml:space="preserve">                                    Grey-box testing is a combination of white-box and black-box testing. The tester has partial access to the internal structure and design of the software while also testing its external behavior. This approach allows the tester to design test cases based on both the internal logic and the external requirements of the software. Grey-box testing can provide a balance between the thoroughness of white-box testing and the independence of black-box testing</w:t>
-      </w:r>
-      <w:r>
-        <w:rPr>
-          <w:rFonts w:hint="default" w:ascii="Times New Roman" w:hAnsi="Times New Roman" w:eastAsia="Segoe UI"/>
-          <w:b w:val="0"/>
-          <w:bCs w:val="0"/>
-          <w:i w:val="0"/>
-          <w:iCs w:val="0"/>
-          <w:caps w:val="0"/>
-          <w:color w:val="0D0D0D"/>
-          <w:spacing w:val="0"/>
-          <w:sz w:val="24"/>
-          <w:szCs w:val="24"/>
-          <w:shd w:val="clear" w:fill="FFFFFF"/>
-          <w:lang w:val="en-US"/>
-        </w:rPr>
-        <w:t>(Ehmer &amp; Khan, A comparative study of white box, black box and grey box testing techniques 2019)</w:t>
-      </w:r>
-    </w:p>
-    <w:p>
-      <w:pPr>
-        <w:numPr>
+        <w:t xml:space="preserve">                                    Grey-box testing is a combination of white-box and black-box testing. The tester has partial access to the internal structure and design of the software while also testing its external behavior. This approach allows the tester to design test cases based on both the internal logic and the external requirements of the software. Grey-box testing can provide a balance between the thoroughness of white-box testing and the independence of black-box testing(Ehmer &amp; Khan, A comparative study of white box, black box and grey box testing techniques 2019)</w:t>
+      </w:r>
+    </w:p>
+    <w:p>
+      <w:pPr>
+        <w:numPr>
+          <w:ilvl w:val="0"/>
           <w:numId w:val="0"/>
         </w:numPr>
         <w:spacing w:line="360" w:lineRule="auto"/>
@@ -37424,6 +37372,7 @@
     <w:p>
       <w:pPr>
         <w:numPr>
+          <w:ilvl w:val="0"/>
           <w:numId w:val="0"/>
         </w:numPr>
         <w:spacing w:line="360" w:lineRule="auto"/>
@@ -40187,43 +40136,60 @@
         <w:jc w:val="both"/>
         <w:rPr>
           <w:rFonts w:hint="default" w:ascii="Times New Roman" w:hAnsi="Times New Roman" w:eastAsia="Segoe UI"/>
-          <w:b w:val="0"/>
-          <w:bCs w:val="0"/>
-          <w:i w:val="0"/>
-          <w:iCs w:val="0"/>
-          <w:caps w:val="0"/>
-          <w:color w:val="0D0D0D"/>
-          <w:spacing w:val="0"/>
-          <w:sz w:val="24"/>
-          <w:szCs w:val="24"/>
-          <w:shd w:val="clear" w:fill="FFFFFF"/>
-          <w:lang w:val="en-US"/>
-        </w:rPr>
-      </w:pPr>
-    </w:p>
-    <w:p>
-      <w:pPr>
-        <w:numPr>
-          <w:ilvl w:val="0"/>
-          <w:numId w:val="0"/>
-        </w:numPr>
-        <w:spacing w:line="360" w:lineRule="auto"/>
-        <w:jc w:val="both"/>
-        <w:rPr>
-          <w:rFonts w:hint="default" w:ascii="Times New Roman" w:hAnsi="Times New Roman" w:eastAsia="Segoe UI"/>
-          <w:b w:val="0"/>
-          <w:bCs w:val="0"/>
-          <w:i w:val="0"/>
-          <w:iCs w:val="0"/>
-          <w:caps w:val="0"/>
-          <w:color w:val="0D0D0D"/>
-          <w:spacing w:val="0"/>
-          <w:sz w:val="24"/>
-          <w:szCs w:val="24"/>
-          <w:shd w:val="clear" w:fill="FFFFFF"/>
-          <w:lang w:val="en-US"/>
-        </w:rPr>
-      </w:pPr>
+          <w:b/>
+          <w:bCs/>
+          <w:i w:val="0"/>
+          <w:iCs w:val="0"/>
+          <w:caps w:val="0"/>
+          <w:color w:val="0D0D0D"/>
+          <w:spacing w:val="0"/>
+          <w:sz w:val="36"/>
+          <w:szCs w:val="36"/>
+          <w:shd w:val="clear" w:fill="FFFFFF"/>
+          <w:lang w:val="en-US"/>
+        </w:rPr>
+      </w:pPr>
+    </w:p>
+    <w:p>
+      <w:pPr>
+        <w:numPr>
+          <w:ilvl w:val="0"/>
+          <w:numId w:val="0"/>
+        </w:numPr>
+        <w:spacing w:line="360" w:lineRule="auto"/>
+        <w:jc w:val="both"/>
+        <w:rPr>
+          <w:rFonts w:hint="default" w:ascii="Times New Roman" w:hAnsi="Times New Roman" w:eastAsia="Segoe UI"/>
+          <w:b/>
+          <w:bCs/>
+          <w:i w:val="0"/>
+          <w:iCs w:val="0"/>
+          <w:caps w:val="0"/>
+          <w:color w:val="0D0D0D"/>
+          <w:spacing w:val="0"/>
+          <w:sz w:val="36"/>
+          <w:szCs w:val="36"/>
+          <w:shd w:val="clear" w:fill="FFFFFF"/>
+          <w:lang w:val="en-US"/>
+        </w:rPr>
+      </w:pPr>
+      <w:r>
+        <w:rPr>
+          <w:rFonts w:hint="default" w:ascii="Times New Roman" w:hAnsi="Times New Roman" w:eastAsia="Segoe UI"/>
+          <w:b/>
+          <w:bCs/>
+          <w:i w:val="0"/>
+          <w:iCs w:val="0"/>
+          <w:caps w:val="0"/>
+          <w:color w:val="0D0D0D"/>
+          <w:spacing w:val="0"/>
+          <w:sz w:val="36"/>
+          <w:szCs w:val="36"/>
+          <w:shd w:val="clear" w:fill="FFFFFF"/>
+          <w:lang w:val="en-US"/>
+        </w:rPr>
+        <w:t>Sample UI images</w:t>
+      </w:r>
     </w:p>
     <w:p>
       <w:pPr>
@@ -40243,6 +40209,159 @@
           <w:lang w:val="en-US"/>
         </w:rPr>
       </w:pPr>
+    </w:p>
+    <w:p>
+      <w:pPr>
+        <w:pStyle w:val="7"/>
+        <w:keepNext w:val="0"/>
+        <w:keepLines w:val="0"/>
+        <w:widowControl/>
+        <w:suppressLineNumbers w:val="0"/>
+        <w:spacing w:line="360" w:lineRule="auto"/>
+        <w:jc w:val="both"/>
+        <w:rPr>
+          <w:rFonts w:hint="default"/>
+          <w:b w:val="0"/>
+          <w:bCs w:val="0"/>
+          <w:sz w:val="24"/>
+          <w:szCs w:val="24"/>
+          <w:lang w:val="en-US"/>
+        </w:rPr>
+      </w:pPr>
+      <w:r>
+        <w:rPr>
+          <w:rFonts w:hint="default"/>
+          <w:b w:val="0"/>
+          <w:bCs w:val="0"/>
+          <w:sz w:val="24"/>
+          <w:szCs w:val="24"/>
+          <w:lang w:val="en-US"/>
+        </w:rPr>
+        <w:drawing>
+          <wp:inline distT="0" distB="0" distL="114300" distR="114300">
+            <wp:extent cx="5791200" cy="3251200"/>
+            <wp:effectExtent l="0" t="0" r="0" b="10160"/>
+            <wp:docPr id="34" name="Picture 34" descr="Sample-UI1"/>
+            <wp:cNvGraphicFramePr>
+              <a:graphicFrameLocks xmlns:a="http://schemas.openxmlformats.org/drawingml/2006/main" noChangeAspect="1"/>
+            </wp:cNvGraphicFramePr>
+            <a:graphic xmlns:a="http://schemas.openxmlformats.org/drawingml/2006/main">
+              <a:graphicData uri="http://schemas.openxmlformats.org/drawingml/2006/picture">
+                <pic:pic xmlns:pic="http://schemas.openxmlformats.org/drawingml/2006/picture">
+                  <pic:nvPicPr>
+                    <pic:cNvPr id="34" name="Picture 34" descr="Sample-UI1"/>
+                    <pic:cNvPicPr>
+                      <a:picLocks noChangeAspect="1"/>
+                    </pic:cNvPicPr>
+                  </pic:nvPicPr>
+                  <pic:blipFill>
+                    <a:blip r:embed="rId61"/>
+                    <a:stretch>
+                      <a:fillRect/>
+                    </a:stretch>
+                  </pic:blipFill>
+                  <pic:spPr>
+                    <a:xfrm>
+                      <a:off x="0" y="0"/>
+                      <a:ext cx="5791200" cy="3251200"/>
+                    </a:xfrm>
+                    <a:prstGeom prst="rect">
+                      <a:avLst/>
+                    </a:prstGeom>
+                  </pic:spPr>
+                </pic:pic>
+              </a:graphicData>
+            </a:graphic>
+          </wp:inline>
+        </w:drawing>
+      </w:r>
+    </w:p>
+    <w:p>
+      <w:pPr>
+        <w:pStyle w:val="7"/>
+        <w:keepNext w:val="0"/>
+        <w:keepLines w:val="0"/>
+        <w:widowControl/>
+        <w:suppressLineNumbers w:val="0"/>
+        <w:spacing w:line="360" w:lineRule="auto"/>
+        <w:jc w:val="both"/>
+        <w:rPr>
+          <w:rFonts w:hint="default"/>
+          <w:b w:val="0"/>
+          <w:bCs w:val="0"/>
+          <w:sz w:val="24"/>
+          <w:szCs w:val="24"/>
+          <w:lang w:val="en-US"/>
+        </w:rPr>
+      </w:pPr>
+      <w:bookmarkStart w:id="0" w:name="_GoBack"/>
+      <w:bookmarkEnd w:id="0"/>
+    </w:p>
+    <w:p>
+      <w:pPr>
+        <w:pStyle w:val="7"/>
+        <w:keepNext w:val="0"/>
+        <w:keepLines w:val="0"/>
+        <w:widowControl/>
+        <w:suppressLineNumbers w:val="0"/>
+        <w:spacing w:line="360" w:lineRule="auto"/>
+        <w:jc w:val="both"/>
+        <w:rPr>
+          <w:rFonts w:hint="default"/>
+          <w:b w:val="0"/>
+          <w:bCs w:val="0"/>
+          <w:sz w:val="24"/>
+          <w:szCs w:val="24"/>
+          <w:lang w:val="en-US"/>
+        </w:rPr>
+      </w:pPr>
+      <w:r>
+        <w:rPr>
+          <w:rFonts w:hint="default"/>
+          <w:b w:val="0"/>
+          <w:bCs w:val="0"/>
+          <w:sz w:val="24"/>
+          <w:szCs w:val="24"/>
+          <w:lang w:val="en-US"/>
+        </w:rPr>
+        <w:drawing>
+          <wp:inline distT="0" distB="0" distL="114300" distR="114300">
+            <wp:extent cx="5390515" cy="3126105"/>
+            <wp:effectExtent l="0" t="0" r="4445" b="13335"/>
+            <wp:docPr id="23" name="Picture 23" descr="SampleUI2"/>
+            <wp:cNvGraphicFramePr>
+              <a:graphicFrameLocks xmlns:a="http://schemas.openxmlformats.org/drawingml/2006/main" noChangeAspect="1"/>
+            </wp:cNvGraphicFramePr>
+            <a:graphic xmlns:a="http://schemas.openxmlformats.org/drawingml/2006/main">
+              <a:graphicData uri="http://schemas.openxmlformats.org/drawingml/2006/picture">
+                <pic:pic xmlns:pic="http://schemas.openxmlformats.org/drawingml/2006/picture">
+                  <pic:nvPicPr>
+                    <pic:cNvPr id="23" name="Picture 23" descr="SampleUI2"/>
+                    <pic:cNvPicPr>
+                      <a:picLocks noChangeAspect="1"/>
+                    </pic:cNvPicPr>
+                  </pic:nvPicPr>
+                  <pic:blipFill>
+                    <a:blip r:embed="rId62"/>
+                    <a:stretch>
+                      <a:fillRect/>
+                    </a:stretch>
+                  </pic:blipFill>
+                  <pic:spPr>
+                    <a:xfrm>
+                      <a:off x="0" y="0"/>
+                      <a:ext cx="5390515" cy="3126105"/>
+                    </a:xfrm>
+                    <a:prstGeom prst="rect">
+                      <a:avLst/>
+                    </a:prstGeom>
+                  </pic:spPr>
+                </pic:pic>
+              </a:graphicData>
+            </a:graphic>
+          </wp:inline>
+        </w:drawing>
+      </w:r>
     </w:p>
     <w:p>
       <w:pPr>
@@ -41573,8 +41692,6 @@
     <w:lsdException w:unhideWhenUsed="0" w:uiPriority="0" w:semiHidden="0" w:name="Document Map"/>
     <w:lsdException w:unhideWhenUsed="0" w:uiPriority="0" w:semiHidden="0" w:name="Plain Text"/>
     <w:lsdException w:unhideWhenUsed="0" w:uiPriority="0" w:semiHidden="0" w:name="E-mail Signature"/>
-    <w:lsdException w:unhideWhenUsed="0" w:uiPriority="0" w:semiHidden="0" w:name=""/>
-    <w:lsdException w:unhideWhenUsed="0" w:uiPriority="0" w:semiHidden="0" w:name=""/>
     <w:lsdException w:qFormat="1" w:unhideWhenUsed="0" w:uiPriority="0" w:semiHidden="0" w:name="Normal (Web)"/>
     <w:lsdException w:unhideWhenUsed="0" w:uiPriority="0" w:semiHidden="0" w:name="HTML Acronym"/>
     <w:lsdException w:unhideWhenUsed="0" w:uiPriority="0" w:semiHidden="0" w:name="HTML Address"/>
@@ -42011,8 +42128,8 @@
       <w:sz w:val="16"/>
     </w:rPr>
   </w:style>
-  <w:style w:type="paragraph" w:styleId="19">
-    <w:name w:val=""/>
+  <w:style w:type="paragraph" w:customStyle="1" w:styleId="19">
+    <w:name w:val="_Style 18"/>
     <w:basedOn w:val="1"/>
     <w:next w:val="1"/>
     <w:uiPriority w:val="0"/>
@@ -42028,8 +42145,8 @@
       <w:sz w:val="16"/>
     </w:rPr>
   </w:style>
-  <w:style w:type="paragraph" w:styleId="20">
-    <w:name w:val=""/>
+  <w:style w:type="paragraph" w:customStyle="1" w:styleId="20">
+    <w:name w:val="_Style 19"/>
     <w:basedOn w:val="1"/>
     <w:next w:val="1"/>
     <w:uiPriority w:val="0"/>

</xml_diff>

<commit_message>
Add the research question
</commit_message>
<xml_diff>
--- a/Documentation.docx
+++ b/Documentation.docx
@@ -695,6 +695,175 @@
           <w:b/>
           <w:bCs/>
           <w:color w:val="000000" w:themeColor="text1"/>
+          <w:sz w:val="36"/>
+          <w:szCs w:val="36"/>
+          <w:lang w:val="en-US"/>
+          <w14:textFill>
+            <w14:solidFill>
+              <w14:schemeClr w14:val="tx1"/>
+            </w14:solidFill>
+          </w14:textFill>
+        </w:rPr>
+      </w:pPr>
+      <w:r>
+        <w:rPr>
+          <w:rFonts w:hint="default" w:ascii="Times New Roman" w:hAnsi="Times New Roman" w:cs="Times New Roman"/>
+          <w:b/>
+          <w:bCs/>
+          <w:color w:val="000000" w:themeColor="text1"/>
+          <w:sz w:val="36"/>
+          <w:szCs w:val="36"/>
+          <w:lang w:val="en-US"/>
+          <w14:textFill>
+            <w14:solidFill>
+              <w14:schemeClr w14:val="tx1"/>
+            </w14:solidFill>
+          </w14:textFill>
+        </w:rPr>
+        <w:t xml:space="preserve">Research Question </w:t>
+      </w:r>
+    </w:p>
+    <w:p>
+      <w:pPr>
+        <w:spacing w:line="360" w:lineRule="auto"/>
+        <w:jc w:val="both"/>
+        <w:rPr>
+          <w:rFonts w:hint="default" w:ascii="Times New Roman" w:hAnsi="Times New Roman" w:cs="Times New Roman"/>
+          <w:b w:val="0"/>
+          <w:bCs w:val="0"/>
+          <w:color w:val="000000" w:themeColor="text1"/>
+          <w:sz w:val="24"/>
+          <w:szCs w:val="24"/>
+          <w:lang w:val="en-US"/>
+          <w14:textFill>
+            <w14:solidFill>
+              <w14:schemeClr w14:val="tx1"/>
+            </w14:solidFill>
+          </w14:textFill>
+        </w:rPr>
+      </w:pPr>
+    </w:p>
+    <w:p>
+      <w:pPr>
+        <w:spacing w:line="360" w:lineRule="auto"/>
+        <w:jc w:val="both"/>
+        <w:rPr>
+          <w:rFonts w:hint="default" w:ascii="Times New Roman" w:hAnsi="Times New Roman" w:cs="Times New Roman"/>
+          <w:b w:val="0"/>
+          <w:bCs w:val="0"/>
+          <w:color w:val="000000" w:themeColor="text1"/>
+          <w:sz w:val="24"/>
+          <w:szCs w:val="24"/>
+          <w:lang w:val="en-US"/>
+          <w14:textFill>
+            <w14:solidFill>
+              <w14:schemeClr w14:val="tx1"/>
+            </w14:solidFill>
+          </w14:textFill>
+        </w:rPr>
+      </w:pPr>
+      <w:r>
+        <w:rPr>
+          <w:rFonts w:hint="default" w:ascii="Times New Roman" w:hAnsi="Times New Roman" w:cs="Times New Roman"/>
+          <w:b w:val="0"/>
+          <w:bCs w:val="0"/>
+          <w:color w:val="000000" w:themeColor="text1"/>
+          <w:sz w:val="24"/>
+          <w:szCs w:val="24"/>
+          <w:lang w:val="en-US"/>
+          <w14:textFill>
+            <w14:solidFill>
+              <w14:schemeClr w14:val="tx1"/>
+            </w14:solidFill>
+          </w14:textFill>
+        </w:rPr>
+        <w:t>"What machine learning techniques can effectively predict or classify dengue fever cases among patients in Sri Lanka based on symptoms related data, and</w:t>
+      </w:r>
+    </w:p>
+    <w:p>
+      <w:pPr>
+        <w:spacing w:line="360" w:lineRule="auto"/>
+        <w:jc w:val="both"/>
+        <w:rPr>
+          <w:rFonts w:hint="default" w:ascii="Times New Roman" w:hAnsi="Times New Roman" w:cs="Times New Roman"/>
+          <w:b w:val="0"/>
+          <w:bCs w:val="0"/>
+          <w:color w:val="000000" w:themeColor="text1"/>
+          <w:sz w:val="24"/>
+          <w:szCs w:val="24"/>
+          <w:lang w:val="en-US"/>
+          <w14:textFill>
+            <w14:solidFill>
+              <w14:schemeClr w14:val="tx1"/>
+            </w14:solidFill>
+          </w14:textFill>
+        </w:rPr>
+      </w:pPr>
+      <w:r>
+        <w:rPr>
+          <w:rFonts w:hint="default" w:ascii="Times New Roman" w:hAnsi="Times New Roman" w:cs="Times New Roman"/>
+          <w:b w:val="0"/>
+          <w:bCs w:val="0"/>
+          <w:color w:val="000000" w:themeColor="text1"/>
+          <w:sz w:val="24"/>
+          <w:szCs w:val="24"/>
+          <w:lang w:val="en-US"/>
+          <w14:textFill>
+            <w14:solidFill>
+              <w14:schemeClr w14:val="tx1"/>
+            </w14:solidFill>
+          </w14:textFill>
+        </w:rPr>
+        <w:t xml:space="preserve"> how do these models compare in terms of  metrices like accuracy, F1 score, recall,  and sensitivity?"</w:t>
+      </w:r>
+    </w:p>
+    <w:p>
+      <w:pPr>
+        <w:spacing w:line="360" w:lineRule="auto"/>
+        <w:jc w:val="both"/>
+        <w:rPr>
+          <w:rFonts w:hint="default" w:ascii="Times New Roman" w:hAnsi="Times New Roman" w:cs="Times New Roman"/>
+          <w:b w:val="0"/>
+          <w:bCs w:val="0"/>
+          <w:color w:val="000000" w:themeColor="text1"/>
+          <w:sz w:val="24"/>
+          <w:szCs w:val="24"/>
+          <w:lang w:val="en-US"/>
+          <w14:textFill>
+            <w14:solidFill>
+              <w14:schemeClr w14:val="tx1"/>
+            </w14:solidFill>
+          </w14:textFill>
+        </w:rPr>
+      </w:pPr>
+    </w:p>
+    <w:p>
+      <w:pPr>
+        <w:spacing w:line="360" w:lineRule="auto"/>
+        <w:jc w:val="both"/>
+        <w:rPr>
+          <w:rFonts w:hint="default" w:ascii="Times New Roman" w:hAnsi="Times New Roman" w:cs="Times New Roman"/>
+          <w:b w:val="0"/>
+          <w:bCs w:val="0"/>
+          <w:color w:val="000000" w:themeColor="text1"/>
+          <w:sz w:val="24"/>
+          <w:szCs w:val="24"/>
+          <w:lang w:val="en-US"/>
+          <w14:textFill>
+            <w14:solidFill>
+              <w14:schemeClr w14:val="tx1"/>
+            </w14:solidFill>
+          </w14:textFill>
+        </w:rPr>
+      </w:pPr>
+    </w:p>
+    <w:p>
+      <w:pPr>
+        <w:spacing w:line="360" w:lineRule="auto"/>
+        <w:jc w:val="both"/>
+        <w:rPr>
+          <w:rFonts w:hint="default" w:ascii="Times New Roman" w:hAnsi="Times New Roman" w:cs="Times New Roman"/>
+          <w:color w:val="000000" w:themeColor="text1"/>
           <w:sz w:val="40"/>
           <w:szCs w:val="40"/>
           <w:lang w:val="en-US"/>
@@ -725,24 +894,6 @@
     </w:p>
     <w:p>
       <w:pPr>
-        <w:spacing w:line="360" w:lineRule="auto"/>
-        <w:jc w:val="both"/>
-        <w:rPr>
-          <w:rFonts w:hint="default" w:ascii="Times New Roman" w:hAnsi="Times New Roman" w:cs="Times New Roman"/>
-          <w:color w:val="000000" w:themeColor="text1"/>
-          <w:sz w:val="40"/>
-          <w:szCs w:val="40"/>
-          <w:lang w:val="en-US"/>
-          <w14:textFill>
-            <w14:solidFill>
-              <w14:schemeClr w14:val="tx1"/>
-            </w14:solidFill>
-          </w14:textFill>
-        </w:rPr>
-      </w:pPr>
-    </w:p>
-    <w:p>
-      <w:pPr>
         <w:numPr>
           <w:ilvl w:val="0"/>
           <w:numId w:val="1"/>
@@ -1162,7 +1313,18 @@
           </w14:textFill>
         </w:rPr>
       </w:pPr>
-      <w:r>
+    </w:p>
+    <w:p>
+      <w:pPr>
+        <w:numPr>
+          <w:ilvl w:val="0"/>
+          <w:numId w:val="0"/>
+        </w:numPr>
+        <w:tabs>
+          <w:tab w:val="left" w:pos="420"/>
+        </w:tabs>
+        <w:spacing w:line="360" w:lineRule="auto"/>
+        <w:jc w:val="both"/>
         <w:rPr>
           <w:rFonts w:hint="default" w:ascii="Times New Roman" w:hAnsi="Times New Roman" w:cs="Times New Roman"/>
           <w:color w:val="000000" w:themeColor="text1"/>
@@ -1175,20 +1337,8 @@
             </w14:solidFill>
           </w14:textFill>
         </w:rPr>
-        <w:t>Objective 3: Develop a User-Friendly Dengue Detection System</w:t>
-      </w:r>
-    </w:p>
-    <w:p>
-      <w:pPr>
-        <w:numPr>
-          <w:ilvl w:val="0"/>
-          <w:numId w:val="0"/>
-        </w:numPr>
-        <w:tabs>
-          <w:tab w:val="left" w:pos="420"/>
-        </w:tabs>
-        <w:spacing w:line="360" w:lineRule="auto"/>
-        <w:jc w:val="both"/>
+      </w:pPr>
+      <w:r>
         <w:rPr>
           <w:rFonts w:hint="default" w:ascii="Times New Roman" w:hAnsi="Times New Roman" w:cs="Times New Roman"/>
           <w:color w:val="000000" w:themeColor="text1"/>
@@ -1201,8 +1351,20 @@
             </w14:solidFill>
           </w14:textFill>
         </w:rPr>
-      </w:pPr>
-      <w:r>
+        <w:t>Objective 3: Develop a User-Friendly Dengue Detection System</w:t>
+      </w:r>
+    </w:p>
+    <w:p>
+      <w:pPr>
+        <w:numPr>
+          <w:ilvl w:val="0"/>
+          <w:numId w:val="0"/>
+        </w:numPr>
+        <w:tabs>
+          <w:tab w:val="left" w:pos="420"/>
+        </w:tabs>
+        <w:spacing w:line="360" w:lineRule="auto"/>
+        <w:jc w:val="both"/>
         <w:rPr>
           <w:rFonts w:hint="default" w:ascii="Times New Roman" w:hAnsi="Times New Roman" w:cs="Times New Roman"/>
           <w:color w:val="000000" w:themeColor="text1"/>
@@ -1215,20 +1377,8 @@
             </w14:solidFill>
           </w14:textFill>
         </w:rPr>
-        <w:t xml:space="preserve"> Create a new machine learning-based dengue detection system tailored to patients' needs and suitable for use on their personal smart devices. Prioritize ease of use, accessibility, and convenience to ensure the system is suitable for a diverse range of patients. </w:t>
-      </w:r>
-    </w:p>
-    <w:p>
-      <w:pPr>
-        <w:numPr>
-          <w:ilvl w:val="0"/>
-          <w:numId w:val="0"/>
-        </w:numPr>
-        <w:tabs>
-          <w:tab w:val="left" w:pos="420"/>
-        </w:tabs>
-        <w:spacing w:line="360" w:lineRule="auto"/>
-        <w:jc w:val="both"/>
+      </w:pPr>
+      <w:r>
         <w:rPr>
           <w:rFonts w:hint="default" w:ascii="Times New Roman" w:hAnsi="Times New Roman" w:cs="Times New Roman"/>
           <w:color w:val="000000" w:themeColor="text1"/>
@@ -1241,57 +1391,8 @@
             </w14:solidFill>
           </w14:textFill>
         </w:rPr>
-      </w:pPr>
-    </w:p>
-    <w:p>
-      <w:pPr>
-        <w:numPr>
-          <w:ilvl w:val="0"/>
-          <w:numId w:val="0"/>
-        </w:numPr>
-        <w:tabs>
-          <w:tab w:val="left" w:pos="420"/>
-        </w:tabs>
-        <w:spacing w:line="360" w:lineRule="auto"/>
-        <w:jc w:val="both"/>
-        <w:rPr>
-          <w:rFonts w:hint="default" w:ascii="Times New Roman" w:hAnsi="Times New Roman" w:cs="Times New Roman"/>
-          <w:color w:val="000000" w:themeColor="text1"/>
-          <w:sz w:val="24"/>
-          <w:szCs w:val="24"/>
-          <w:lang w:val="en-US"/>
-          <w14:textFill>
-            <w14:solidFill>
-              <w14:schemeClr w14:val="tx1"/>
-            </w14:solidFill>
-          </w14:textFill>
-        </w:rPr>
-      </w:pPr>
-    </w:p>
-    <w:p>
-      <w:pPr>
-        <w:numPr>
-          <w:ilvl w:val="0"/>
-          <w:numId w:val="0"/>
-        </w:numPr>
-        <w:tabs>
-          <w:tab w:val="left" w:pos="420"/>
-        </w:tabs>
-        <w:spacing w:line="360" w:lineRule="auto"/>
-        <w:jc w:val="both"/>
-        <w:rPr>
-          <w:rFonts w:hint="default" w:ascii="Times New Roman" w:hAnsi="Times New Roman" w:cs="Times New Roman"/>
-          <w:color w:val="000000" w:themeColor="text1"/>
-          <w:sz w:val="24"/>
-          <w:szCs w:val="24"/>
-          <w:lang w:val="en-US"/>
-          <w14:textFill>
-            <w14:solidFill>
-              <w14:schemeClr w14:val="tx1"/>
-            </w14:solidFill>
-          </w14:textFill>
-        </w:rPr>
-      </w:pPr>
+        <w:t xml:space="preserve"> Create a new machine learning-based dengue detection system tailored to patients' needs and suitable for use on their personal smart devices. Prioritize ease of use, accessibility, and convenience to ensure the system is suitable for a diverse range of patients. </w:t>
+      </w:r>
     </w:p>
     <w:p>
       <w:pPr>
@@ -1887,11 +1988,7 @@
           </w14:textFill>
         </w:rPr>
       </w:pPr>
-    </w:p>
-    <w:p>
-      <w:pPr>
-        <w:spacing w:line="360" w:lineRule="auto"/>
-        <w:jc w:val="both"/>
+      <w:r>
         <w:rPr>
           <w:rFonts w:hint="default" w:ascii="Times New Roman" w:hAnsi="Times New Roman" w:cs="Times New Roman"/>
           <w:b/>
@@ -1906,7 +2003,8 @@
             </w14:solidFill>
           </w14:textFill>
         </w:rPr>
-      </w:pPr>
+        <w:t>Literature Review</w:t>
+      </w:r>
     </w:p>
     <w:p>
       <w:pPr>
@@ -1927,11 +2025,7 @@
           </w14:textFill>
         </w:rPr>
       </w:pPr>
-    </w:p>
-    <w:p>
-      <w:pPr>
-        <w:spacing w:line="360" w:lineRule="auto"/>
-        <w:jc w:val="both"/>
+      <w:r>
         <w:rPr>
           <w:rFonts w:hint="default" w:ascii="Times New Roman" w:hAnsi="Times New Roman" w:cs="Times New Roman"/>
           <w:b/>
@@ -1946,7 +2040,93 @@
             </w14:solidFill>
           </w14:textFill>
         </w:rPr>
-      </w:pPr>
+        <w:t>Introduction</w:t>
+      </w:r>
+    </w:p>
+    <w:p>
+      <w:pPr>
+        <w:numPr>
+          <w:ilvl w:val="0"/>
+          <w:numId w:val="0"/>
+        </w:numPr>
+        <w:tabs>
+          <w:tab w:val="left" w:pos="420"/>
+        </w:tabs>
+        <w:spacing w:line="360" w:lineRule="auto"/>
+        <w:jc w:val="both"/>
+        <w:rPr>
+          <w:rFonts w:hint="default" w:ascii="Times New Roman" w:hAnsi="Times New Roman" w:eastAsia="Segoe UI" w:cs="Times New Roman"/>
+          <w:b w:val="0"/>
+          <w:bCs w:val="0"/>
+          <w:i w:val="0"/>
+          <w:iCs w:val="0"/>
+          <w:color w:val="0D0D0D"/>
+          <w:spacing w:val="0"/>
+          <w:sz w:val="24"/>
+          <w:szCs w:val="24"/>
+          <w:shd w:val="clear" w:fill="FFFFFF"/>
+          <w:lang w:val="en-US"/>
+        </w:rPr>
+      </w:pPr>
+      <w:r>
+        <w:rPr>
+          <w:rFonts w:hint="default" w:ascii="Times New Roman" w:hAnsi="Times New Roman" w:cs="Times New Roman"/>
+          <w:b w:val="0"/>
+          <w:bCs w:val="0"/>
+          <w:color w:val="000000" w:themeColor="text1"/>
+          <w:sz w:val="24"/>
+          <w:szCs w:val="24"/>
+          <w:lang w:val="en-US"/>
+          <w14:textFill>
+            <w14:solidFill>
+              <w14:schemeClr w14:val="tx1"/>
+            </w14:solidFill>
+          </w14:textFill>
+        </w:rPr>
+        <w:t>In now a days dengue is a common health issue in the world. Because dengue is spread though the word faster. Especially in srilanka. For an example in srilanka in may 2023 61,361 total dengue patients are reported (Sri Lanka: Dengue Outbreak - May 2023). Earlier days  lot of  laboratory testing methods were doing for detecting the dengue. For example Reverse transcriptase-polymerase chain reaction (RT-PCR), viral isolation and identification, n</w:t>
+      </w:r>
+      <w:r>
+        <w:rPr>
+          <w:rFonts w:hint="default" w:ascii="Times New Roman" w:hAnsi="Times New Roman" w:eastAsia="Segoe UI" w:cs="Times New Roman"/>
+          <w:b w:val="0"/>
+          <w:bCs w:val="0"/>
+          <w:i w:val="0"/>
+          <w:iCs w:val="0"/>
+          <w:color w:val="0D0D0D"/>
+          <w:spacing w:val="0"/>
+          <w:sz w:val="24"/>
+          <w:szCs w:val="24"/>
+          <w:shd w:val="clear" w:fill="FFFFFF"/>
+          <w:lang w:val="en-US"/>
+        </w:rPr>
+        <w:t xml:space="preserve">uclear acid sequence-based amplification (NASBA), IgM and IgG seroconversion, PCR testing are used. But these tests have several disadvantages. for example  accuracy of results, cost, complexity, and takes lot of time to get the result etc </w:t>
+      </w:r>
+      <w:r>
+        <w:rPr>
+          <w:rFonts w:hint="default" w:ascii="Times New Roman" w:hAnsi="Times New Roman" w:eastAsia="SimSun" w:cs="Times New Roman"/>
+          <w:i w:val="0"/>
+          <w:iCs w:val="0"/>
+          <w:sz w:val="24"/>
+          <w:szCs w:val="24"/>
+        </w:rPr>
+        <w:t>(Wong et al., Diagnosis of severe dengue: Challenges, needs and opportunities 2020)</w:t>
+      </w:r>
+      <w:r>
+        <w:rPr>
+          <w:rFonts w:hint="default" w:ascii="Times New Roman" w:hAnsi="Times New Roman" w:eastAsia="Segoe UI" w:cs="Times New Roman"/>
+          <w:b w:val="0"/>
+          <w:bCs w:val="0"/>
+          <w:i w:val="0"/>
+          <w:iCs w:val="0"/>
+          <w:color w:val="0D0D0D"/>
+          <w:spacing w:val="0"/>
+          <w:sz w:val="24"/>
+          <w:szCs w:val="24"/>
+          <w:shd w:val="clear" w:fill="FFFFFF"/>
+          <w:lang w:val="en-US"/>
+        </w:rPr>
+        <w:t>. Based on these disadvantages different systems, and machine learning techniques  already created for  dengue detection. But now a days most of these created machine learning systems or applications, and normal application, and systems are created for assisting to doctors and healthcare professional to identify the patient has dengue or not. Which means there is no specifically created the any particular machine learning system or application for patient to dengue identify. In this literature review mainly focused on what are the already existing application, systems by using machine learning techniques and their problems. And also consider the other normal application, or systems. And their problems.</w:t>
+      </w:r>
     </w:p>
     <w:p>
       <w:pPr>
@@ -1967,7 +2147,11 @@
           </w14:textFill>
         </w:rPr>
       </w:pPr>
-      <w:r>
+    </w:p>
+    <w:p>
+      <w:pPr>
+        <w:spacing w:line="360" w:lineRule="auto"/>
+        <w:jc w:val="both"/>
         <w:rPr>
           <w:rFonts w:hint="default" w:ascii="Times New Roman" w:hAnsi="Times New Roman" w:cs="Times New Roman"/>
           <w:b/>
@@ -1982,13 +2166,8 @@
             </w14:solidFill>
           </w14:textFill>
         </w:rPr>
-        <w:t>Literature Review</w:t>
-      </w:r>
-    </w:p>
-    <w:p>
-      <w:pPr>
-        <w:spacing w:line="360" w:lineRule="auto"/>
-        <w:jc w:val="both"/>
+      </w:pPr>
+      <w:r>
         <w:rPr>
           <w:rFonts w:hint="default" w:ascii="Times New Roman" w:hAnsi="Times New Roman" w:cs="Times New Roman"/>
           <w:b/>
@@ -2003,15 +2182,1301 @@
             </w14:solidFill>
           </w14:textFill>
         </w:rPr>
-      </w:pPr>
-      <w:r>
-        <w:rPr>
-          <w:rFonts w:hint="default" w:ascii="Times New Roman" w:hAnsi="Times New Roman" w:cs="Times New Roman"/>
+        <w:t xml:space="preserve">Problems </w:t>
+      </w:r>
+    </w:p>
+    <w:p>
+      <w:pPr>
+        <w:numPr>
+          <w:ilvl w:val="0"/>
+          <w:numId w:val="0"/>
+        </w:numPr>
+        <w:spacing w:line="360" w:lineRule="auto"/>
+        <w:ind w:leftChars="0"/>
+        <w:jc w:val="both"/>
+        <w:rPr>
+          <w:rFonts w:hint="default" w:ascii="Times New Roman" w:hAnsi="Times New Roman" w:eastAsia="Segoe UI" w:cs="Times New Roman"/>
           <w:b/>
           <w:bCs/>
+          <w:i w:val="0"/>
+          <w:iCs w:val="0"/>
+          <w:caps w:val="0"/>
+          <w:color w:val="0D0D0D"/>
+          <w:spacing w:val="0"/>
+          <w:sz w:val="24"/>
+          <w:szCs w:val="24"/>
+          <w:shd w:val="clear" w:fill="FFFFFF"/>
+          <w:lang w:val="en-US"/>
+        </w:rPr>
+      </w:pPr>
+      <w:r>
+        <w:rPr>
+          <w:rFonts w:hint="default" w:ascii="Times New Roman" w:hAnsi="Times New Roman" w:eastAsia="Segoe UI" w:cs="Times New Roman"/>
+          <w:b/>
+          <w:bCs/>
+          <w:i w:val="0"/>
+          <w:iCs w:val="0"/>
+          <w:caps w:val="0"/>
+          <w:color w:val="0D0D0D"/>
+          <w:spacing w:val="0"/>
+          <w:sz w:val="24"/>
+          <w:szCs w:val="24"/>
+          <w:shd w:val="clear" w:fill="FFFFFF"/>
+          <w:lang w:val="en-US"/>
+        </w:rPr>
+        <w:t>Dengue prediction and diagnosis using machine learning techniques</w:t>
+      </w:r>
+    </w:p>
+    <w:p>
+      <w:pPr>
+        <w:numPr>
+          <w:ilvl w:val="0"/>
+          <w:numId w:val="0"/>
+        </w:numPr>
+        <w:spacing w:line="360" w:lineRule="auto"/>
+        <w:ind w:leftChars="0"/>
+        <w:jc w:val="both"/>
+        <w:rPr>
+          <w:rFonts w:hint="default" w:ascii="Times New Roman" w:hAnsi="Times New Roman" w:eastAsia="Segoe UI" w:cs="Times New Roman"/>
+          <w:b w:val="0"/>
+          <w:bCs w:val="0"/>
+          <w:i w:val="0"/>
+          <w:iCs w:val="0"/>
+          <w:caps w:val="0"/>
+          <w:color w:val="0D0D0D"/>
+          <w:spacing w:val="0"/>
+          <w:sz w:val="24"/>
+          <w:szCs w:val="24"/>
+          <w:shd w:val="clear" w:fill="FFFFFF"/>
+          <w:lang w:val="en-US"/>
+        </w:rPr>
+      </w:pPr>
+      <w:r>
+        <w:rPr>
+          <w:rFonts w:hint="default" w:ascii="Times New Roman" w:hAnsi="Times New Roman" w:eastAsia="Segoe UI" w:cs="Times New Roman"/>
+          <w:b w:val="0"/>
+          <w:bCs w:val="0"/>
+          <w:i w:val="0"/>
+          <w:iCs w:val="0"/>
+          <w:caps w:val="0"/>
+          <w:color w:val="0D0D0D"/>
+          <w:spacing w:val="0"/>
+          <w:sz w:val="24"/>
+          <w:szCs w:val="24"/>
+          <w:shd w:val="clear" w:fill="FFFFFF"/>
+          <w:lang w:val="en-US"/>
+        </w:rPr>
+        <w:t xml:space="preserve">According to this “A dengue </w:t>
+      </w:r>
+      <w:r>
+        <w:rPr>
+          <w:rFonts w:hint="default" w:ascii="Times New Roman" w:hAnsi="Times New Roman" w:eastAsia="Segoe UI" w:cs="Times New Roman"/>
+          <w:b w:val="0"/>
+          <w:bCs w:val="0"/>
+          <w:i w:val="0"/>
+          <w:iCs w:val="0"/>
+          <w:color w:val="0D0D0D"/>
+          <w:spacing w:val="0"/>
+          <w:sz w:val="24"/>
+          <w:szCs w:val="24"/>
+          <w:shd w:val="clear" w:fill="FFFFFF"/>
+          <w:lang w:val="en-US"/>
+        </w:rPr>
+        <w:t>disease</w:t>
+      </w:r>
+      <w:r>
+        <w:rPr>
+          <w:rFonts w:hint="default" w:ascii="Times New Roman" w:hAnsi="Times New Roman" w:eastAsia="Segoe UI" w:cs="Times New Roman"/>
+          <w:b w:val="0"/>
+          <w:bCs w:val="0"/>
+          <w:i w:val="0"/>
+          <w:iCs w:val="0"/>
+          <w:caps w:val="0"/>
+          <w:color w:val="0D0D0D"/>
+          <w:spacing w:val="0"/>
+          <w:sz w:val="24"/>
+          <w:szCs w:val="24"/>
+          <w:shd w:val="clear" w:fill="FFFFFF"/>
+          <w:lang w:val="en-US"/>
+        </w:rPr>
+        <w:t xml:space="preserve"> prediction and diagnosis model using </w:t>
+      </w:r>
+      <w:r>
+        <w:rPr>
+          <w:rFonts w:hint="default" w:ascii="Times New Roman" w:hAnsi="Times New Roman" w:eastAsia="Segoe UI" w:cs="Times New Roman"/>
+          <w:b w:val="0"/>
+          <w:bCs w:val="0"/>
+          <w:i w:val="0"/>
+          <w:iCs w:val="0"/>
+          <w:color w:val="0D0D0D"/>
+          <w:spacing w:val="0"/>
+          <w:sz w:val="24"/>
+          <w:szCs w:val="24"/>
+          <w:shd w:val="clear" w:fill="FFFFFF"/>
+          <w:lang w:val="en-US"/>
+        </w:rPr>
+        <w:t>sentiment</w:t>
+      </w:r>
+      <w:r>
+        <w:rPr>
+          <w:rFonts w:hint="default" w:ascii="Times New Roman" w:hAnsi="Times New Roman" w:eastAsia="Segoe UI" w:cs="Times New Roman"/>
+          <w:b w:val="0"/>
+          <w:bCs w:val="0"/>
+          <w:i w:val="0"/>
+          <w:iCs w:val="0"/>
+          <w:caps w:val="0"/>
+          <w:color w:val="0D0D0D"/>
+          <w:spacing w:val="0"/>
+          <w:sz w:val="24"/>
+          <w:szCs w:val="24"/>
+          <w:shd w:val="clear" w:fill="FFFFFF"/>
+          <w:lang w:val="en-US"/>
+        </w:rPr>
+        <w:t xml:space="preserve"> analysis and machine learning algorithms” research paper, for the predicting the dengue KNN classifier, decision tree, random forest, Gaussian naive Bayes, and support vector classifier (SVC)(Gupta et al., DDPM: A dengue disease prediction and diagnosis model using sentiment analysis and machine learning algorithms 2023).</w:t>
+      </w:r>
+    </w:p>
+    <w:p>
+      <w:pPr>
+        <w:numPr>
+          <w:ilvl w:val="0"/>
+          <w:numId w:val="0"/>
+        </w:numPr>
+        <w:spacing w:line="360" w:lineRule="auto"/>
+        <w:ind w:leftChars="0"/>
+        <w:jc w:val="both"/>
+        <w:rPr>
+          <w:rFonts w:hint="default" w:ascii="Times New Roman" w:hAnsi="Times New Roman" w:eastAsia="Segoe UI" w:cs="Times New Roman"/>
+          <w:b w:val="0"/>
+          <w:bCs w:val="0"/>
+          <w:i w:val="0"/>
+          <w:iCs w:val="0"/>
+          <w:caps w:val="0"/>
+          <w:color w:val="0D0D0D"/>
+          <w:spacing w:val="0"/>
+          <w:sz w:val="24"/>
+          <w:szCs w:val="24"/>
+          <w:shd w:val="clear" w:fill="FFFFFF"/>
+          <w:lang w:val="en-US"/>
+        </w:rPr>
+      </w:pPr>
+    </w:p>
+    <w:p>
+      <w:pPr>
+        <w:numPr>
+          <w:ilvl w:val="0"/>
+          <w:numId w:val="0"/>
+        </w:numPr>
+        <w:spacing w:line="360" w:lineRule="auto"/>
+        <w:ind w:leftChars="0"/>
+        <w:jc w:val="both"/>
+        <w:rPr>
+          <w:rFonts w:hint="default" w:ascii="Times New Roman" w:hAnsi="Times New Roman" w:eastAsia="Segoe UI" w:cs="Times New Roman"/>
+          <w:b/>
+          <w:bCs/>
+          <w:i w:val="0"/>
+          <w:iCs w:val="0"/>
+          <w:caps w:val="0"/>
+          <w:color w:val="0D0D0D"/>
+          <w:spacing w:val="0"/>
+          <w:sz w:val="24"/>
+          <w:szCs w:val="24"/>
+          <w:shd w:val="clear" w:fill="FFFFFF"/>
+          <w:lang w:val="en-US"/>
+        </w:rPr>
+      </w:pPr>
+    </w:p>
+    <w:p>
+      <w:pPr>
+        <w:numPr>
+          <w:ilvl w:val="0"/>
+          <w:numId w:val="0"/>
+        </w:numPr>
+        <w:spacing w:line="360" w:lineRule="auto"/>
+        <w:ind w:leftChars="0"/>
+        <w:jc w:val="both"/>
+        <w:rPr>
+          <w:rFonts w:hint="default" w:ascii="Times New Roman" w:hAnsi="Times New Roman" w:eastAsia="Segoe UI" w:cs="Times New Roman"/>
+          <w:b/>
+          <w:bCs/>
+          <w:i w:val="0"/>
+          <w:iCs w:val="0"/>
+          <w:caps w:val="0"/>
+          <w:color w:val="0D0D0D"/>
+          <w:spacing w:val="0"/>
+          <w:sz w:val="24"/>
+          <w:szCs w:val="24"/>
+          <w:shd w:val="clear" w:fill="FFFFFF"/>
+          <w:lang w:val="en-US"/>
+        </w:rPr>
+      </w:pPr>
+    </w:p>
+    <w:p>
+      <w:pPr>
+        <w:numPr>
+          <w:ilvl w:val="0"/>
+          <w:numId w:val="0"/>
+        </w:numPr>
+        <w:spacing w:line="360" w:lineRule="auto"/>
+        <w:ind w:leftChars="0"/>
+        <w:jc w:val="both"/>
+        <w:rPr>
+          <w:rFonts w:hint="default" w:ascii="Times New Roman" w:hAnsi="Times New Roman" w:eastAsia="Segoe UI" w:cs="Times New Roman"/>
+          <w:b/>
+          <w:bCs/>
+          <w:i w:val="0"/>
+          <w:iCs w:val="0"/>
+          <w:caps w:val="0"/>
+          <w:color w:val="0D0D0D"/>
+          <w:spacing w:val="0"/>
+          <w:sz w:val="24"/>
+          <w:szCs w:val="24"/>
+          <w:shd w:val="clear" w:fill="FFFFFF"/>
+          <w:lang w:val="en-US"/>
+        </w:rPr>
+      </w:pPr>
+    </w:p>
+    <w:p>
+      <w:pPr>
+        <w:numPr>
+          <w:ilvl w:val="0"/>
+          <w:numId w:val="0"/>
+        </w:numPr>
+        <w:spacing w:line="360" w:lineRule="auto"/>
+        <w:ind w:leftChars="0"/>
+        <w:jc w:val="both"/>
+        <w:rPr>
+          <w:rFonts w:hint="default" w:ascii="Times New Roman" w:hAnsi="Times New Roman" w:eastAsia="Segoe UI" w:cs="Times New Roman"/>
+          <w:b/>
+          <w:bCs/>
+          <w:i w:val="0"/>
+          <w:iCs w:val="0"/>
+          <w:caps w:val="0"/>
+          <w:color w:val="0D0D0D"/>
+          <w:spacing w:val="0"/>
+          <w:sz w:val="24"/>
+          <w:szCs w:val="24"/>
+          <w:shd w:val="clear" w:fill="FFFFFF"/>
+          <w:lang w:val="en-US"/>
+        </w:rPr>
+      </w:pPr>
+      <w:bookmarkStart w:id="0" w:name="_GoBack"/>
+      <w:bookmarkEnd w:id="0"/>
+      <w:r>
+        <w:rPr>
+          <w:rFonts w:hint="default" w:ascii="Times New Roman" w:hAnsi="Times New Roman" w:eastAsia="Segoe UI" w:cs="Times New Roman"/>
+          <w:b/>
+          <w:bCs/>
+          <w:i w:val="0"/>
+          <w:iCs w:val="0"/>
+          <w:caps w:val="0"/>
+          <w:color w:val="0D0D0D"/>
+          <w:spacing w:val="0"/>
+          <w:sz w:val="24"/>
+          <w:szCs w:val="24"/>
+          <w:shd w:val="clear" w:fill="FFFFFF"/>
+          <w:lang w:val="en-US"/>
+        </w:rPr>
+        <w:t xml:space="preserve">The main limitations of this application </w:t>
+      </w:r>
+    </w:p>
+    <w:p>
+      <w:pPr>
+        <w:numPr>
+          <w:ilvl w:val="0"/>
+          <w:numId w:val="0"/>
+        </w:numPr>
+        <w:spacing w:line="360" w:lineRule="auto"/>
+        <w:ind w:leftChars="0"/>
+        <w:jc w:val="both"/>
+        <w:rPr>
+          <w:rFonts w:hint="default" w:ascii="Times New Roman" w:hAnsi="Times New Roman" w:eastAsia="Segoe UI" w:cs="Times New Roman"/>
+          <w:b w:val="0"/>
+          <w:bCs w:val="0"/>
+          <w:i w:val="0"/>
+          <w:iCs w:val="0"/>
+          <w:caps w:val="0"/>
+          <w:color w:val="0D0D0D"/>
+          <w:spacing w:val="0"/>
+          <w:sz w:val="24"/>
+          <w:szCs w:val="24"/>
+          <w:shd w:val="clear" w:fill="FFFFFF"/>
+          <w:lang w:val="en-US"/>
+        </w:rPr>
+      </w:pPr>
+      <w:r>
+        <w:rPr>
+          <w:rFonts w:hint="default" w:ascii="Times New Roman" w:hAnsi="Times New Roman" w:eastAsia="Segoe UI" w:cs="Times New Roman"/>
+          <w:b w:val="0"/>
+          <w:bCs w:val="0"/>
+          <w:i w:val="0"/>
+          <w:iCs w:val="0"/>
+          <w:caps w:val="0"/>
+          <w:color w:val="0D0D0D"/>
+          <w:spacing w:val="0"/>
+          <w:sz w:val="24"/>
+          <w:szCs w:val="24"/>
+          <w:shd w:val="clear" w:fill="FFFFFF"/>
+          <w:lang w:val="en-US"/>
+        </w:rPr>
+        <w:t xml:space="preserve">Unbalance data set  -  when it comes to the dengue dataset. </w:t>
+      </w:r>
+      <w:r>
+        <w:rPr>
+          <w:rFonts w:hint="default" w:ascii="Times New Roman" w:hAnsi="Times New Roman" w:eastAsia="Segoe UI" w:cs="Times New Roman"/>
+          <w:b w:val="0"/>
+          <w:bCs w:val="0"/>
+          <w:i w:val="0"/>
+          <w:iCs w:val="0"/>
+          <w:color w:val="0D0D0D"/>
+          <w:spacing w:val="0"/>
+          <w:sz w:val="24"/>
+          <w:szCs w:val="24"/>
+          <w:shd w:val="clear" w:fill="FFFFFF"/>
+          <w:lang w:val="en-US"/>
+        </w:rPr>
+        <w:t>W</w:t>
+      </w:r>
+      <w:r>
+        <w:rPr>
+          <w:rFonts w:hint="default" w:ascii="Times New Roman" w:hAnsi="Times New Roman" w:eastAsia="Segoe UI" w:cs="Times New Roman"/>
+          <w:b w:val="0"/>
+          <w:bCs w:val="0"/>
+          <w:i w:val="0"/>
+          <w:iCs w:val="0"/>
+          <w:caps w:val="0"/>
+          <w:color w:val="0D0D0D"/>
+          <w:spacing w:val="0"/>
+          <w:sz w:val="24"/>
+          <w:szCs w:val="24"/>
+          <w:shd w:val="clear" w:fill="FFFFFF"/>
+          <w:lang w:val="en-US"/>
+        </w:rPr>
+        <w:t xml:space="preserve">here  that contains positive cases of dengue may be rare compare to the negative cases. </w:t>
+      </w:r>
+    </w:p>
+    <w:p>
+      <w:pPr>
+        <w:numPr>
+          <w:ilvl w:val="0"/>
+          <w:numId w:val="0"/>
+        </w:numPr>
+        <w:spacing w:line="360" w:lineRule="auto"/>
+        <w:ind w:leftChars="0"/>
+        <w:jc w:val="both"/>
+        <w:rPr>
+          <w:rFonts w:hint="default" w:ascii="Times New Roman" w:hAnsi="Times New Roman" w:eastAsia="Segoe UI" w:cs="Times New Roman"/>
+          <w:b w:val="0"/>
+          <w:bCs w:val="0"/>
+          <w:i w:val="0"/>
+          <w:iCs w:val="0"/>
+          <w:caps w:val="0"/>
+          <w:color w:val="0D0D0D"/>
+          <w:spacing w:val="0"/>
+          <w:sz w:val="24"/>
+          <w:szCs w:val="24"/>
+          <w:shd w:val="clear" w:fill="FFFFFF"/>
+          <w:lang w:val="en-US"/>
+        </w:rPr>
+      </w:pPr>
+      <w:r>
+        <w:rPr>
+          <w:rFonts w:hint="default" w:ascii="Times New Roman" w:hAnsi="Times New Roman" w:eastAsia="Segoe UI" w:cs="Times New Roman"/>
+          <w:b w:val="0"/>
+          <w:bCs w:val="0"/>
+          <w:i w:val="0"/>
+          <w:iCs w:val="0"/>
+          <w:caps w:val="0"/>
+          <w:color w:val="0D0D0D"/>
+          <w:spacing w:val="0"/>
+          <w:sz w:val="24"/>
+          <w:szCs w:val="24"/>
+          <w:shd w:val="clear" w:fill="FFFFFF"/>
+          <w:lang w:val="en-US"/>
+        </w:rPr>
+        <w:t>Hyper parameter tuning problem - when using this models  for increasing the model accuracy need to take lot of time to find out the best parameters.</w:t>
+      </w:r>
+    </w:p>
+    <w:p>
+      <w:pPr>
+        <w:numPr>
+          <w:ilvl w:val="0"/>
+          <w:numId w:val="0"/>
+        </w:numPr>
+        <w:spacing w:line="360" w:lineRule="auto"/>
+        <w:ind w:leftChars="0"/>
+        <w:jc w:val="both"/>
+        <w:rPr>
+          <w:rFonts w:hint="default" w:ascii="Times New Roman" w:hAnsi="Times New Roman" w:eastAsia="Segoe UI" w:cs="Times New Roman"/>
+          <w:b w:val="0"/>
+          <w:bCs w:val="0"/>
+          <w:i w:val="0"/>
+          <w:iCs w:val="0"/>
+          <w:caps w:val="0"/>
+          <w:color w:val="0D0D0D"/>
+          <w:spacing w:val="0"/>
+          <w:sz w:val="24"/>
+          <w:szCs w:val="24"/>
+          <w:shd w:val="clear" w:fill="FFFFFF"/>
+          <w:lang w:val="en-US"/>
+        </w:rPr>
+      </w:pPr>
+      <w:r>
+        <w:rPr>
+          <w:rFonts w:hint="default" w:ascii="Times New Roman" w:hAnsi="Times New Roman" w:eastAsia="Segoe UI" w:cs="Times New Roman"/>
+          <w:b w:val="0"/>
+          <w:bCs w:val="0"/>
+          <w:i w:val="0"/>
+          <w:iCs w:val="0"/>
+          <w:color w:val="0D0D0D"/>
+          <w:spacing w:val="0"/>
+          <w:sz w:val="24"/>
+          <w:szCs w:val="24"/>
+          <w:shd w:val="clear" w:fill="FFFFFF"/>
+          <w:lang w:val="en-US"/>
+        </w:rPr>
+        <w:t>S</w:t>
+      </w:r>
+      <w:r>
+        <w:rPr>
+          <w:rFonts w:hint="default" w:ascii="Times New Roman" w:hAnsi="Times New Roman" w:eastAsia="Segoe UI" w:cs="Times New Roman"/>
+          <w:b w:val="0"/>
+          <w:bCs w:val="0"/>
+          <w:i w:val="0"/>
+          <w:iCs w:val="0"/>
+          <w:caps w:val="0"/>
+          <w:color w:val="0D0D0D"/>
+          <w:spacing w:val="0"/>
+          <w:sz w:val="24"/>
+          <w:szCs w:val="24"/>
+          <w:shd w:val="clear" w:fill="FFFFFF"/>
+          <w:lang w:val="en-US"/>
+        </w:rPr>
+        <w:t>calability - when using this KNN classifier, random, SVC are high expensive when we are dealing with larger amount of dataset (Jamwal &amp; Bhatia, Prevalence of vector borne diseases in Jammu division, Jammu and Kashmir, India 2021).</w:t>
+      </w:r>
+    </w:p>
+    <w:p>
+      <w:pPr>
+        <w:numPr>
+          <w:ilvl w:val="0"/>
+          <w:numId w:val="0"/>
+        </w:numPr>
+        <w:spacing w:line="360" w:lineRule="auto"/>
+        <w:ind w:leftChars="0"/>
+        <w:jc w:val="both"/>
+        <w:rPr>
+          <w:rFonts w:hint="default" w:ascii="Times New Roman" w:hAnsi="Times New Roman" w:eastAsia="Segoe UI" w:cs="Times New Roman"/>
+          <w:b w:val="0"/>
+          <w:bCs w:val="0"/>
+          <w:i w:val="0"/>
+          <w:iCs w:val="0"/>
+          <w:caps w:val="0"/>
+          <w:color w:val="0D0D0D"/>
+          <w:spacing w:val="0"/>
+          <w:sz w:val="24"/>
+          <w:szCs w:val="24"/>
+          <w:shd w:val="clear" w:fill="FFFFFF"/>
+          <w:lang w:val="en-US"/>
+        </w:rPr>
+      </w:pPr>
+    </w:p>
+    <w:p>
+      <w:pPr>
+        <w:numPr>
+          <w:ilvl w:val="0"/>
+          <w:numId w:val="0"/>
+        </w:numPr>
+        <w:spacing w:line="360" w:lineRule="auto"/>
+        <w:ind w:leftChars="0"/>
+        <w:jc w:val="both"/>
+        <w:rPr>
+          <w:rFonts w:hint="default" w:ascii="Times New Roman" w:hAnsi="Times New Roman" w:eastAsia="Segoe UI" w:cs="Times New Roman"/>
+          <w:b/>
+          <w:bCs/>
+          <w:i w:val="0"/>
+          <w:iCs w:val="0"/>
+          <w:caps w:val="0"/>
+          <w:color w:val="0D0D0D"/>
+          <w:spacing w:val="0"/>
+          <w:sz w:val="24"/>
+          <w:szCs w:val="24"/>
+          <w:shd w:val="clear" w:fill="FFFFFF"/>
+          <w:lang w:val="en-US"/>
+        </w:rPr>
+      </w:pPr>
+      <w:r>
+        <w:rPr>
+          <w:rFonts w:hint="default" w:ascii="Times New Roman" w:hAnsi="Times New Roman" w:eastAsia="Segoe UI" w:cs="Times New Roman"/>
+          <w:b/>
+          <w:bCs/>
+          <w:i w:val="0"/>
+          <w:iCs w:val="0"/>
+          <w:color w:val="0D0D0D"/>
+          <w:spacing w:val="0"/>
+          <w:sz w:val="24"/>
+          <w:szCs w:val="24"/>
+          <w:shd w:val="clear" w:fill="FFFFFF"/>
+          <w:lang w:val="en-US"/>
+        </w:rPr>
+        <w:t>C</w:t>
+      </w:r>
+      <w:r>
+        <w:rPr>
+          <w:rFonts w:hint="default" w:ascii="Times New Roman" w:hAnsi="Times New Roman" w:eastAsia="Segoe UI" w:cs="Times New Roman"/>
+          <w:b/>
+          <w:bCs/>
+          <w:i w:val="0"/>
+          <w:iCs w:val="0"/>
+          <w:caps w:val="0"/>
+          <w:color w:val="0D0D0D"/>
+          <w:spacing w:val="0"/>
+          <w:sz w:val="24"/>
+          <w:szCs w:val="24"/>
+          <w:shd w:val="clear" w:fill="FFFFFF"/>
+          <w:lang w:val="en-US"/>
+        </w:rPr>
+        <w:t>lassification of dengue application  using machine learning techniques</w:t>
+      </w:r>
+    </w:p>
+    <w:p>
+      <w:pPr>
+        <w:numPr>
+          <w:ilvl w:val="0"/>
+          <w:numId w:val="0"/>
+        </w:numPr>
+        <w:spacing w:line="360" w:lineRule="auto"/>
+        <w:ind w:leftChars="0"/>
+        <w:jc w:val="both"/>
+        <w:rPr>
+          <w:rFonts w:hint="default" w:ascii="Times New Roman" w:hAnsi="Times New Roman" w:eastAsia="Segoe UI" w:cs="Times New Roman"/>
+          <w:b w:val="0"/>
+          <w:bCs w:val="0"/>
+          <w:i w:val="0"/>
+          <w:iCs w:val="0"/>
+          <w:caps w:val="0"/>
+          <w:color w:val="0D0D0D"/>
+          <w:spacing w:val="0"/>
+          <w:sz w:val="24"/>
+          <w:szCs w:val="24"/>
+          <w:shd w:val="clear" w:fill="FFFFFF"/>
+          <w:lang w:val="en-US"/>
+        </w:rPr>
+      </w:pPr>
+      <w:r>
+        <w:rPr>
+          <w:rFonts w:hint="default" w:ascii="Times New Roman" w:hAnsi="Times New Roman" w:eastAsia="Segoe UI" w:cs="Times New Roman"/>
+          <w:b w:val="0"/>
+          <w:bCs w:val="0"/>
+          <w:i w:val="0"/>
+          <w:iCs w:val="0"/>
+          <w:caps w:val="0"/>
+          <w:color w:val="0D0D0D"/>
+          <w:spacing w:val="0"/>
+          <w:sz w:val="24"/>
+          <w:szCs w:val="24"/>
+          <w:shd w:val="clear" w:fill="FFFFFF"/>
+          <w:lang w:val="en-US"/>
+        </w:rPr>
+        <w:t xml:space="preserve">According to the “Classification of dengue using machine learning techniques” research paper,  Simple Cart, C-4.5, Multi-layer perception algorithms used for classifying the dengue is infected or not (Sajana et al., Classification of dengue using Machine Learning Techniques 2018). </w:t>
+      </w:r>
+    </w:p>
+    <w:p>
+      <w:pPr>
+        <w:numPr>
+          <w:ilvl w:val="0"/>
+          <w:numId w:val="0"/>
+        </w:numPr>
+        <w:spacing w:line="360" w:lineRule="auto"/>
+        <w:ind w:leftChars="0"/>
+        <w:jc w:val="both"/>
+        <w:rPr>
+          <w:rFonts w:hint="default" w:ascii="Times New Roman" w:hAnsi="Times New Roman" w:eastAsia="Segoe UI" w:cs="Times New Roman"/>
+          <w:b w:val="0"/>
+          <w:bCs w:val="0"/>
+          <w:i w:val="0"/>
+          <w:iCs w:val="0"/>
+          <w:caps w:val="0"/>
+          <w:color w:val="0D0D0D"/>
+          <w:spacing w:val="0"/>
+          <w:sz w:val="24"/>
+          <w:szCs w:val="24"/>
+          <w:shd w:val="clear" w:fill="FFFFFF"/>
+          <w:lang w:val="en-US"/>
+        </w:rPr>
+      </w:pPr>
+      <w:r>
+        <w:rPr>
+          <w:rFonts w:hint="default" w:ascii="Times New Roman" w:hAnsi="Times New Roman" w:eastAsia="Segoe UI" w:cs="Times New Roman"/>
+          <w:b w:val="0"/>
+          <w:bCs w:val="0"/>
+          <w:i w:val="0"/>
+          <w:iCs w:val="0"/>
+          <w:caps w:val="0"/>
+          <w:color w:val="0D0D0D"/>
+          <w:spacing w:val="0"/>
+          <w:sz w:val="24"/>
+          <w:szCs w:val="24"/>
+          <w:shd w:val="clear" w:fill="FFFFFF"/>
+          <w:lang w:val="en-US"/>
+        </w:rPr>
+        <w:t>The main limitations of this models</w:t>
+      </w:r>
+    </w:p>
+    <w:p>
+      <w:pPr>
+        <w:numPr>
+          <w:ilvl w:val="0"/>
+          <w:numId w:val="0"/>
+        </w:numPr>
+        <w:spacing w:line="360" w:lineRule="auto"/>
+        <w:ind w:leftChars="0"/>
+        <w:jc w:val="both"/>
+        <w:rPr>
+          <w:rFonts w:hint="default" w:ascii="Times New Roman" w:hAnsi="Times New Roman" w:eastAsia="Segoe UI" w:cs="Times New Roman"/>
+          <w:b w:val="0"/>
+          <w:bCs w:val="0"/>
+          <w:i w:val="0"/>
+          <w:iCs w:val="0"/>
+          <w:caps w:val="0"/>
+          <w:color w:val="0D0D0D"/>
+          <w:spacing w:val="0"/>
+          <w:sz w:val="24"/>
+          <w:szCs w:val="24"/>
+          <w:shd w:val="clear" w:fill="FFFFFF"/>
+          <w:lang w:val="en-US"/>
+        </w:rPr>
+      </w:pPr>
+    </w:p>
+    <w:p>
+      <w:pPr>
+        <w:numPr>
+          <w:ilvl w:val="0"/>
+          <w:numId w:val="2"/>
+        </w:numPr>
+        <w:spacing w:line="360" w:lineRule="auto"/>
+        <w:ind w:left="420" w:leftChars="0" w:hanging="420" w:firstLineChars="0"/>
+        <w:jc w:val="both"/>
+        <w:rPr>
+          <w:rFonts w:hint="default" w:ascii="Times New Roman" w:hAnsi="Times New Roman" w:eastAsia="Segoe UI" w:cs="Times New Roman"/>
+          <w:b w:val="0"/>
+          <w:bCs w:val="0"/>
+          <w:i w:val="0"/>
+          <w:iCs w:val="0"/>
+          <w:caps w:val="0"/>
+          <w:color w:val="0D0D0D"/>
+          <w:spacing w:val="0"/>
+          <w:sz w:val="24"/>
+          <w:szCs w:val="24"/>
+          <w:shd w:val="clear" w:fill="FFFFFF"/>
+          <w:lang w:val="en-US"/>
+        </w:rPr>
+      </w:pPr>
+      <w:r>
+        <w:rPr>
+          <w:rFonts w:hint="default" w:ascii="Times New Roman" w:hAnsi="Times New Roman" w:eastAsia="Segoe UI" w:cs="Times New Roman"/>
+          <w:b w:val="0"/>
+          <w:bCs w:val="0"/>
+          <w:i w:val="0"/>
+          <w:iCs w:val="0"/>
+          <w:caps w:val="0"/>
+          <w:color w:val="0D0D0D"/>
+          <w:spacing w:val="0"/>
+          <w:sz w:val="24"/>
+          <w:szCs w:val="24"/>
+          <w:shd w:val="clear" w:fill="FFFFFF"/>
+          <w:lang w:val="en-US"/>
+        </w:rPr>
+        <w:t>Overfitting -  These simple cart, C-4.5, willing to overfitting, when trees becomes to the more deep, and complex. But this leads to  generate the  inaccurate predictions.</w:t>
+      </w:r>
+    </w:p>
+    <w:p>
+      <w:pPr>
+        <w:numPr>
+          <w:ilvl w:val="0"/>
+          <w:numId w:val="0"/>
+        </w:numPr>
+        <w:spacing w:line="360" w:lineRule="auto"/>
+        <w:ind w:leftChars="0"/>
+        <w:jc w:val="both"/>
+        <w:rPr>
+          <w:rFonts w:hint="default" w:ascii="Times New Roman" w:hAnsi="Times New Roman" w:eastAsia="Segoe UI" w:cs="Times New Roman"/>
+          <w:b w:val="0"/>
+          <w:bCs w:val="0"/>
+          <w:i w:val="0"/>
+          <w:iCs w:val="0"/>
+          <w:caps w:val="0"/>
+          <w:color w:val="0D0D0D"/>
+          <w:spacing w:val="0"/>
+          <w:sz w:val="24"/>
+          <w:szCs w:val="24"/>
+          <w:shd w:val="clear" w:fill="FFFFFF"/>
+          <w:lang w:val="en-US"/>
+        </w:rPr>
+      </w:pPr>
+    </w:p>
+    <w:p>
+      <w:pPr>
+        <w:numPr>
+          <w:ilvl w:val="0"/>
+          <w:numId w:val="2"/>
+        </w:numPr>
+        <w:spacing w:line="360" w:lineRule="auto"/>
+        <w:ind w:left="420" w:leftChars="0" w:hanging="420" w:firstLineChars="0"/>
+        <w:jc w:val="both"/>
+        <w:rPr>
+          <w:rFonts w:hint="default" w:ascii="Times New Roman" w:hAnsi="Times New Roman" w:eastAsia="Segoe UI" w:cs="Times New Roman"/>
+          <w:b w:val="0"/>
+          <w:bCs w:val="0"/>
+          <w:i w:val="0"/>
+          <w:iCs w:val="0"/>
+          <w:caps w:val="0"/>
+          <w:color w:val="0D0D0D"/>
+          <w:spacing w:val="0"/>
+          <w:sz w:val="24"/>
+          <w:szCs w:val="24"/>
+          <w:shd w:val="clear" w:fill="FFFFFF"/>
+          <w:lang w:val="en-US"/>
+        </w:rPr>
+      </w:pPr>
+      <w:r>
+        <w:rPr>
+          <w:rFonts w:hint="default" w:ascii="Times New Roman" w:hAnsi="Times New Roman" w:eastAsia="Segoe UI" w:cs="Times New Roman"/>
+          <w:b w:val="0"/>
+          <w:bCs w:val="0"/>
+          <w:i w:val="0"/>
+          <w:iCs w:val="0"/>
+          <w:caps w:val="0"/>
+          <w:color w:val="0D0D0D"/>
+          <w:spacing w:val="0"/>
+          <w:sz w:val="24"/>
+          <w:szCs w:val="24"/>
+          <w:shd w:val="clear" w:fill="FFFFFF"/>
+          <w:lang w:val="en-US"/>
+        </w:rPr>
+        <w:t xml:space="preserve">Sensitive to small changes -  these simple cart, C-4.5 algorithms highly respond to the training dataset.  </w:t>
+      </w:r>
+      <w:r>
+        <w:rPr>
+          <w:rFonts w:hint="default" w:ascii="Times New Roman" w:hAnsi="Times New Roman" w:eastAsia="Segoe UI" w:cs="Times New Roman"/>
+          <w:b w:val="0"/>
+          <w:bCs w:val="0"/>
+          <w:i w:val="0"/>
+          <w:iCs w:val="0"/>
+          <w:color w:val="0D0D0D"/>
+          <w:spacing w:val="0"/>
+          <w:sz w:val="24"/>
+          <w:szCs w:val="24"/>
+          <w:shd w:val="clear" w:fill="FFFFFF"/>
+          <w:lang w:val="en-US"/>
+        </w:rPr>
+        <w:t>T</w:t>
+      </w:r>
+      <w:r>
+        <w:rPr>
+          <w:rFonts w:hint="default" w:ascii="Times New Roman" w:hAnsi="Times New Roman" w:eastAsia="Segoe UI" w:cs="Times New Roman"/>
+          <w:b w:val="0"/>
+          <w:bCs w:val="0"/>
+          <w:i w:val="0"/>
+          <w:iCs w:val="0"/>
+          <w:caps w:val="0"/>
+          <w:color w:val="0D0D0D"/>
+          <w:spacing w:val="0"/>
+          <w:sz w:val="24"/>
+          <w:szCs w:val="24"/>
+          <w:shd w:val="clear" w:fill="FFFFFF"/>
+          <w:lang w:val="en-US"/>
+        </w:rPr>
+        <w:t>hat leading to the different tree structure and potentially different predictive performance.</w:t>
+      </w:r>
+    </w:p>
+    <w:p>
+      <w:pPr>
+        <w:numPr>
+          <w:ilvl w:val="0"/>
+          <w:numId w:val="0"/>
+        </w:numPr>
+        <w:spacing w:line="360" w:lineRule="auto"/>
+        <w:ind w:leftChars="0"/>
+        <w:jc w:val="both"/>
+        <w:rPr>
+          <w:rFonts w:hint="default" w:ascii="Times New Roman" w:hAnsi="Times New Roman" w:eastAsia="Segoe UI" w:cs="Times New Roman"/>
+          <w:b w:val="0"/>
+          <w:bCs w:val="0"/>
+          <w:i w:val="0"/>
+          <w:iCs w:val="0"/>
+          <w:color w:val="0D0D0D"/>
+          <w:spacing w:val="0"/>
+          <w:sz w:val="24"/>
+          <w:szCs w:val="24"/>
+          <w:shd w:val="clear" w:fill="FFFFFF"/>
+          <w:lang w:val="en-US"/>
+        </w:rPr>
+      </w:pPr>
+    </w:p>
+    <w:p>
+      <w:pPr>
+        <w:numPr>
+          <w:ilvl w:val="0"/>
+          <w:numId w:val="2"/>
+        </w:numPr>
+        <w:spacing w:line="360" w:lineRule="auto"/>
+        <w:ind w:left="420" w:leftChars="0" w:hanging="420" w:firstLineChars="0"/>
+        <w:jc w:val="both"/>
+        <w:rPr>
+          <w:rFonts w:hint="default" w:ascii="Times New Roman" w:hAnsi="Times New Roman" w:eastAsia="Segoe UI" w:cs="Times New Roman"/>
+          <w:b w:val="0"/>
+          <w:bCs w:val="0"/>
+          <w:i w:val="0"/>
+          <w:iCs w:val="0"/>
+          <w:caps w:val="0"/>
+          <w:color w:val="0D0D0D"/>
+          <w:spacing w:val="0"/>
+          <w:sz w:val="24"/>
+          <w:szCs w:val="24"/>
+          <w:shd w:val="clear" w:fill="FFFFFF"/>
+          <w:lang w:val="en-US"/>
+        </w:rPr>
+      </w:pPr>
+      <w:r>
+        <w:rPr>
+          <w:rFonts w:hint="default" w:ascii="Times New Roman" w:hAnsi="Times New Roman" w:eastAsia="Segoe UI" w:cs="Times New Roman"/>
+          <w:b w:val="0"/>
+          <w:bCs w:val="0"/>
+          <w:i w:val="0"/>
+          <w:iCs w:val="0"/>
+          <w:color w:val="0D0D0D"/>
+          <w:spacing w:val="0"/>
+          <w:sz w:val="24"/>
+          <w:szCs w:val="24"/>
+          <w:shd w:val="clear" w:fill="FFFFFF"/>
+          <w:lang w:val="en-US"/>
+        </w:rPr>
+        <w:t>I</w:t>
+      </w:r>
+      <w:r>
+        <w:rPr>
+          <w:rFonts w:hint="default" w:ascii="Times New Roman" w:hAnsi="Times New Roman" w:eastAsia="Segoe UI" w:cs="Times New Roman"/>
+          <w:b w:val="0"/>
+          <w:bCs w:val="0"/>
+          <w:i w:val="0"/>
+          <w:iCs w:val="0"/>
+          <w:caps w:val="0"/>
+          <w:color w:val="0D0D0D"/>
+          <w:spacing w:val="0"/>
+          <w:sz w:val="24"/>
+          <w:szCs w:val="24"/>
+          <w:shd w:val="clear" w:fill="FFFFFF"/>
+          <w:lang w:val="en-US"/>
+        </w:rPr>
+        <w:t xml:space="preserve">mbalance dataset - when it comes to the dengue dataset. </w:t>
+      </w:r>
+      <w:r>
+        <w:rPr>
+          <w:rFonts w:hint="default" w:ascii="Times New Roman" w:hAnsi="Times New Roman" w:eastAsia="Segoe UI" w:cs="Times New Roman"/>
+          <w:b w:val="0"/>
+          <w:bCs w:val="0"/>
+          <w:i w:val="0"/>
+          <w:iCs w:val="0"/>
+          <w:color w:val="0D0D0D"/>
+          <w:spacing w:val="0"/>
+          <w:sz w:val="24"/>
+          <w:szCs w:val="24"/>
+          <w:shd w:val="clear" w:fill="FFFFFF"/>
+          <w:lang w:val="en-US"/>
+        </w:rPr>
+        <w:t>W</w:t>
+      </w:r>
+      <w:r>
+        <w:rPr>
+          <w:rFonts w:hint="default" w:ascii="Times New Roman" w:hAnsi="Times New Roman" w:eastAsia="Segoe UI" w:cs="Times New Roman"/>
+          <w:b w:val="0"/>
+          <w:bCs w:val="0"/>
+          <w:i w:val="0"/>
+          <w:iCs w:val="0"/>
+          <w:caps w:val="0"/>
+          <w:color w:val="0D0D0D"/>
+          <w:spacing w:val="0"/>
+          <w:sz w:val="24"/>
+          <w:szCs w:val="24"/>
+          <w:shd w:val="clear" w:fill="FFFFFF"/>
+          <w:lang w:val="en-US"/>
+        </w:rPr>
+        <w:t xml:space="preserve">here  that contains positive cases of dengue may be rare compare to the negative cases. </w:t>
+      </w:r>
+    </w:p>
+    <w:p>
+      <w:pPr>
+        <w:numPr>
+          <w:ilvl w:val="0"/>
+          <w:numId w:val="0"/>
+        </w:numPr>
+        <w:spacing w:line="360" w:lineRule="auto"/>
+        <w:ind w:leftChars="0"/>
+        <w:jc w:val="both"/>
+        <w:rPr>
+          <w:rFonts w:hint="default" w:ascii="Times New Roman" w:hAnsi="Times New Roman" w:eastAsia="Segoe UI" w:cs="Times New Roman"/>
+          <w:b w:val="0"/>
+          <w:bCs w:val="0"/>
+          <w:i w:val="0"/>
+          <w:iCs w:val="0"/>
+          <w:caps w:val="0"/>
+          <w:color w:val="0D0D0D"/>
+          <w:spacing w:val="0"/>
+          <w:sz w:val="24"/>
+          <w:szCs w:val="24"/>
+          <w:shd w:val="clear" w:fill="FFFFFF"/>
+          <w:lang w:val="en-US"/>
+        </w:rPr>
+      </w:pPr>
+    </w:p>
+    <w:p>
+      <w:pPr>
+        <w:numPr>
+          <w:ilvl w:val="0"/>
+          <w:numId w:val="2"/>
+        </w:numPr>
+        <w:spacing w:line="360" w:lineRule="auto"/>
+        <w:ind w:left="420" w:leftChars="0" w:hanging="420" w:firstLineChars="0"/>
+        <w:jc w:val="both"/>
+        <w:rPr>
+          <w:rFonts w:hint="default" w:ascii="Times New Roman" w:hAnsi="Times New Roman" w:eastAsia="Segoe UI" w:cs="Times New Roman"/>
+          <w:b w:val="0"/>
+          <w:bCs w:val="0"/>
+          <w:i w:val="0"/>
+          <w:iCs w:val="0"/>
+          <w:caps w:val="0"/>
+          <w:color w:val="0D0D0D"/>
+          <w:spacing w:val="0"/>
+          <w:sz w:val="24"/>
+          <w:szCs w:val="24"/>
+          <w:shd w:val="clear" w:fill="FFFFFF"/>
+          <w:lang w:val="en-US"/>
+        </w:rPr>
+      </w:pPr>
+      <w:r>
+        <w:rPr>
+          <w:rFonts w:hint="default" w:ascii="Times New Roman" w:hAnsi="Times New Roman" w:eastAsia="Segoe UI" w:cs="Times New Roman"/>
+          <w:b w:val="0"/>
+          <w:bCs w:val="0"/>
+          <w:i w:val="0"/>
+          <w:iCs w:val="0"/>
+          <w:color w:val="0D0D0D"/>
+          <w:spacing w:val="0"/>
+          <w:sz w:val="24"/>
+          <w:szCs w:val="24"/>
+          <w:shd w:val="clear" w:fill="FFFFFF"/>
+          <w:lang w:val="en-US"/>
+        </w:rPr>
+        <w:t>P</w:t>
+      </w:r>
+      <w:r>
+        <w:rPr>
+          <w:rFonts w:hint="default" w:ascii="Times New Roman" w:hAnsi="Times New Roman" w:eastAsia="Segoe UI" w:cs="Times New Roman"/>
+          <w:b w:val="0"/>
+          <w:bCs w:val="0"/>
+          <w:i w:val="0"/>
+          <w:iCs w:val="0"/>
+          <w:caps w:val="0"/>
+          <w:color w:val="0D0D0D"/>
+          <w:spacing w:val="0"/>
+          <w:sz w:val="24"/>
+          <w:szCs w:val="24"/>
+          <w:shd w:val="clear" w:fill="FFFFFF"/>
+          <w:lang w:val="en-US"/>
+        </w:rPr>
+        <w:t>rivacy and security problems - extracting the human  sensitive information raise some privacy problems.</w:t>
+      </w:r>
+    </w:p>
+    <w:p>
+      <w:pPr>
+        <w:numPr>
+          <w:ilvl w:val="0"/>
+          <w:numId w:val="0"/>
+        </w:numPr>
+        <w:spacing w:line="360" w:lineRule="auto"/>
+        <w:ind w:leftChars="0"/>
+        <w:jc w:val="both"/>
+        <w:rPr>
+          <w:rFonts w:hint="default" w:ascii="Times New Roman" w:hAnsi="Times New Roman" w:eastAsia="Segoe UI" w:cs="Times New Roman"/>
+          <w:b w:val="0"/>
+          <w:bCs w:val="0"/>
+          <w:i w:val="0"/>
+          <w:iCs w:val="0"/>
+          <w:caps w:val="0"/>
+          <w:color w:val="0D0D0D"/>
+          <w:spacing w:val="0"/>
+          <w:sz w:val="24"/>
+          <w:szCs w:val="24"/>
+          <w:shd w:val="clear" w:fill="FFFFFF"/>
+          <w:lang w:val="en-US"/>
+        </w:rPr>
+      </w:pPr>
+    </w:p>
+    <w:p>
+      <w:pPr>
+        <w:numPr>
+          <w:ilvl w:val="0"/>
+          <w:numId w:val="0"/>
+        </w:numPr>
+        <w:spacing w:line="360" w:lineRule="auto"/>
+        <w:ind w:leftChars="0"/>
+        <w:jc w:val="both"/>
+        <w:rPr>
+          <w:rFonts w:hint="default" w:ascii="Times New Roman" w:hAnsi="Times New Roman" w:eastAsia="Segoe UI" w:cs="Times New Roman"/>
+          <w:b w:val="0"/>
+          <w:bCs w:val="0"/>
+          <w:i w:val="0"/>
+          <w:iCs w:val="0"/>
+          <w:caps w:val="0"/>
+          <w:color w:val="0D0D0D"/>
+          <w:spacing w:val="0"/>
+          <w:sz w:val="24"/>
+          <w:szCs w:val="24"/>
+          <w:shd w:val="clear" w:fill="FFFFFF"/>
+          <w:lang w:val="en-US"/>
+        </w:rPr>
+      </w:pPr>
+    </w:p>
+    <w:p>
+      <w:pPr>
+        <w:numPr>
+          <w:ilvl w:val="0"/>
+          <w:numId w:val="0"/>
+        </w:numPr>
+        <w:spacing w:line="360" w:lineRule="auto"/>
+        <w:ind w:leftChars="0"/>
+        <w:jc w:val="both"/>
+        <w:rPr>
+          <w:rFonts w:hint="default" w:ascii="Times New Roman" w:hAnsi="Times New Roman" w:eastAsia="Segoe UI" w:cs="Times New Roman"/>
+          <w:b w:val="0"/>
+          <w:bCs w:val="0"/>
+          <w:i w:val="0"/>
+          <w:iCs w:val="0"/>
+          <w:caps w:val="0"/>
+          <w:color w:val="0D0D0D"/>
+          <w:spacing w:val="0"/>
+          <w:sz w:val="24"/>
+          <w:szCs w:val="24"/>
+          <w:shd w:val="clear" w:fill="FFFFFF"/>
+          <w:lang w:val="en-US"/>
+        </w:rPr>
+      </w:pPr>
+    </w:p>
+    <w:p>
+      <w:pPr>
+        <w:numPr>
+          <w:ilvl w:val="0"/>
+          <w:numId w:val="2"/>
+        </w:numPr>
+        <w:spacing w:line="360" w:lineRule="auto"/>
+        <w:ind w:left="420" w:leftChars="0" w:hanging="420" w:firstLineChars="0"/>
+        <w:jc w:val="both"/>
+        <w:rPr>
+          <w:rFonts w:hint="default" w:ascii="Times New Roman" w:hAnsi="Times New Roman" w:eastAsia="Segoe UI" w:cs="Times New Roman"/>
+          <w:b w:val="0"/>
+          <w:bCs w:val="0"/>
+          <w:i w:val="0"/>
+          <w:iCs w:val="0"/>
+          <w:caps w:val="0"/>
+          <w:color w:val="0D0D0D"/>
+          <w:spacing w:val="0"/>
+          <w:sz w:val="24"/>
+          <w:szCs w:val="24"/>
+          <w:shd w:val="clear" w:fill="FFFFFF"/>
+          <w:lang w:val="en-US"/>
+        </w:rPr>
+      </w:pPr>
+      <w:r>
+        <w:rPr>
+          <w:rFonts w:hint="default" w:ascii="Times New Roman" w:hAnsi="Times New Roman" w:eastAsia="Segoe UI" w:cs="Times New Roman"/>
+          <w:b w:val="0"/>
+          <w:bCs w:val="0"/>
+          <w:i w:val="0"/>
+          <w:iCs w:val="0"/>
+          <w:color w:val="0D0D0D"/>
+          <w:spacing w:val="0"/>
+          <w:sz w:val="24"/>
+          <w:szCs w:val="24"/>
+          <w:shd w:val="clear" w:fill="FFFFFF"/>
+          <w:lang w:val="en-US"/>
+        </w:rPr>
+        <w:t>M</w:t>
+      </w:r>
+      <w:r>
+        <w:rPr>
+          <w:rFonts w:hint="default" w:ascii="Times New Roman" w:hAnsi="Times New Roman" w:eastAsia="Segoe UI" w:cs="Times New Roman"/>
+          <w:b w:val="0"/>
+          <w:bCs w:val="0"/>
+          <w:i w:val="0"/>
+          <w:iCs w:val="0"/>
+          <w:caps w:val="0"/>
+          <w:color w:val="0D0D0D"/>
+          <w:spacing w:val="0"/>
+          <w:sz w:val="24"/>
+          <w:szCs w:val="24"/>
+          <w:shd w:val="clear" w:fill="FFFFFF"/>
+          <w:lang w:val="en-US"/>
+        </w:rPr>
+        <w:t xml:space="preserve">odel accuracy -   According to the “Dengue outbreaks prediction in bangaladesh perspective using distinct multi-layer perceptron  NN and decision tree” research paper. </w:t>
+      </w:r>
+      <w:r>
+        <w:rPr>
+          <w:rFonts w:hint="default" w:ascii="Times New Roman" w:hAnsi="Times New Roman" w:eastAsia="Segoe UI" w:cs="Times New Roman"/>
+          <w:b w:val="0"/>
+          <w:bCs w:val="0"/>
+          <w:i w:val="0"/>
+          <w:iCs w:val="0"/>
+          <w:color w:val="0D0D0D"/>
+          <w:spacing w:val="0"/>
+          <w:sz w:val="24"/>
+          <w:szCs w:val="24"/>
+          <w:shd w:val="clear" w:fill="FFFFFF"/>
+          <w:lang w:val="en-US"/>
+        </w:rPr>
+        <w:t>P</w:t>
+      </w:r>
+      <w:r>
+        <w:rPr>
+          <w:rFonts w:hint="default" w:ascii="Times New Roman" w:hAnsi="Times New Roman" w:eastAsia="Segoe UI" w:cs="Times New Roman"/>
+          <w:b w:val="0"/>
+          <w:bCs w:val="0"/>
+          <w:i w:val="0"/>
+          <w:iCs w:val="0"/>
+          <w:caps w:val="0"/>
+          <w:color w:val="0D0D0D"/>
+          <w:spacing w:val="0"/>
+          <w:sz w:val="24"/>
+          <w:szCs w:val="24"/>
+          <w:shd w:val="clear" w:fill="FFFFFF"/>
+          <w:lang w:val="en-US"/>
+        </w:rPr>
+        <w:t xml:space="preserve">redicting accuracy of Multi-layer perceptron 68.5%. which means it not sufficient for using the predicting purpose </w:t>
+      </w:r>
+      <w:r>
+        <w:rPr>
+          <w:rFonts w:hint="default" w:ascii="Times New Roman" w:hAnsi="Times New Roman" w:eastAsia="SimSun" w:cs="Times New Roman"/>
+          <w:i w:val="0"/>
+          <w:iCs w:val="0"/>
+          <w:sz w:val="24"/>
+          <w:szCs w:val="24"/>
+        </w:rPr>
+        <w:t>(Khan et al., Dengue outbreaks prediction in Bangladesh perspective using distinct multilayer Perceptron NN and decision tree 2022)</w:t>
+      </w:r>
+      <w:r>
+        <w:rPr>
+          <w:rFonts w:hint="default" w:ascii="Times New Roman" w:hAnsi="Times New Roman" w:eastAsia="SimSun" w:cs="Times New Roman"/>
+          <w:i w:val="0"/>
+          <w:iCs w:val="0"/>
+          <w:sz w:val="24"/>
+          <w:szCs w:val="24"/>
+          <w:lang w:val="en-US"/>
+        </w:rPr>
+        <w:t>.</w:t>
+      </w:r>
+    </w:p>
+    <w:p>
+      <w:pPr>
+        <w:numPr>
+          <w:ilvl w:val="0"/>
+          <w:numId w:val="0"/>
+        </w:numPr>
+        <w:spacing w:line="360" w:lineRule="auto"/>
+        <w:ind w:leftChars="0"/>
+        <w:jc w:val="both"/>
+        <w:rPr>
+          <w:rFonts w:hint="default" w:ascii="Times New Roman" w:hAnsi="Times New Roman" w:eastAsia="Segoe UI" w:cs="Times New Roman"/>
+          <w:b w:val="0"/>
+          <w:bCs w:val="0"/>
+          <w:i w:val="0"/>
+          <w:iCs w:val="0"/>
+          <w:caps w:val="0"/>
+          <w:color w:val="0D0D0D"/>
+          <w:spacing w:val="0"/>
+          <w:sz w:val="24"/>
+          <w:szCs w:val="24"/>
+          <w:shd w:val="clear" w:fill="FFFFFF"/>
+          <w:lang w:val="en-US"/>
+        </w:rPr>
+      </w:pPr>
+    </w:p>
+    <w:p>
+      <w:pPr>
+        <w:numPr>
+          <w:ilvl w:val="0"/>
+          <w:numId w:val="0"/>
+        </w:numPr>
+        <w:spacing w:line="360" w:lineRule="auto"/>
+        <w:ind w:leftChars="0"/>
+        <w:jc w:val="both"/>
+        <w:rPr>
+          <w:rFonts w:hint="default" w:ascii="Times New Roman" w:hAnsi="Times New Roman" w:eastAsia="Segoe UI" w:cs="Times New Roman"/>
+          <w:b/>
+          <w:bCs/>
+          <w:i w:val="0"/>
+          <w:iCs w:val="0"/>
+          <w:caps w:val="0"/>
+          <w:color w:val="0D0D0D"/>
+          <w:spacing w:val="0"/>
+          <w:sz w:val="24"/>
+          <w:szCs w:val="24"/>
+          <w:shd w:val="clear" w:fill="FFFFFF"/>
+          <w:lang w:val="en-US"/>
+        </w:rPr>
+      </w:pPr>
+      <w:r>
+        <w:rPr>
+          <w:rFonts w:hint="default" w:ascii="Times New Roman" w:hAnsi="Times New Roman" w:eastAsia="Segoe UI" w:cs="Times New Roman"/>
+          <w:b/>
+          <w:bCs/>
+          <w:i w:val="0"/>
+          <w:iCs w:val="0"/>
+          <w:color w:val="0D0D0D"/>
+          <w:spacing w:val="0"/>
+          <w:sz w:val="24"/>
+          <w:szCs w:val="24"/>
+          <w:shd w:val="clear" w:fill="FFFFFF"/>
+          <w:lang w:val="en-US"/>
+        </w:rPr>
+        <w:t>P</w:t>
+      </w:r>
+      <w:r>
+        <w:rPr>
+          <w:rFonts w:hint="default" w:ascii="Times New Roman" w:hAnsi="Times New Roman" w:eastAsia="Segoe UI" w:cs="Times New Roman"/>
+          <w:b/>
+          <w:bCs/>
+          <w:i w:val="0"/>
+          <w:iCs w:val="0"/>
+          <w:caps w:val="0"/>
+          <w:color w:val="0D0D0D"/>
+          <w:spacing w:val="0"/>
+          <w:sz w:val="24"/>
+          <w:szCs w:val="24"/>
+          <w:shd w:val="clear" w:fill="FFFFFF"/>
+          <w:lang w:val="en-US"/>
+        </w:rPr>
+        <w:t>resumptive diagnosis System for dengue fever by using machine learning</w:t>
+      </w:r>
+    </w:p>
+    <w:p>
+      <w:pPr>
+        <w:numPr>
+          <w:ilvl w:val="0"/>
+          <w:numId w:val="0"/>
+        </w:numPr>
+        <w:spacing w:line="360" w:lineRule="auto"/>
+        <w:ind w:leftChars="0"/>
+        <w:jc w:val="both"/>
+        <w:rPr>
+          <w:rFonts w:hint="default" w:ascii="Times New Roman" w:hAnsi="Times New Roman" w:eastAsia="Segoe UI" w:cs="Times New Roman"/>
+          <w:b w:val="0"/>
+          <w:bCs w:val="0"/>
+          <w:i w:val="0"/>
+          <w:iCs w:val="0"/>
+          <w:caps w:val="0"/>
           <w:color w:val="000000" w:themeColor="text1"/>
-          <w:sz w:val="32"/>
-          <w:szCs w:val="32"/>
+          <w:spacing w:val="0"/>
+          <w:sz w:val="24"/>
+          <w:szCs w:val="24"/>
+          <w:shd w:val="clear" w:fill="FFFFFF"/>
           <w:lang w:val="en-US"/>
           <w14:textFill>
             <w14:solidFill>
@@ -2019,42 +3484,37 @@
             </w14:solidFill>
           </w14:textFill>
         </w:rPr>
-        <w:t>Introduction</w:t>
-      </w:r>
-    </w:p>
-    <w:p>
-      <w:pPr>
-        <w:numPr>
-          <w:ilvl w:val="0"/>
-          <w:numId w:val="0"/>
-        </w:numPr>
-        <w:tabs>
-          <w:tab w:val="left" w:pos="420"/>
-        </w:tabs>
-        <w:spacing w:line="360" w:lineRule="auto"/>
-        <w:jc w:val="both"/>
+      </w:pPr>
+      <w:r>
         <w:rPr>
           <w:rFonts w:hint="default" w:ascii="Times New Roman" w:hAnsi="Times New Roman" w:eastAsia="Segoe UI" w:cs="Times New Roman"/>
           <w:b w:val="0"/>
           <w:bCs w:val="0"/>
           <w:i w:val="0"/>
           <w:iCs w:val="0"/>
-          <w:color w:val="0D0D0D"/>
-          <w:spacing w:val="0"/>
-          <w:sz w:val="24"/>
-          <w:szCs w:val="24"/>
-          <w:shd w:val="clear" w:fill="FFFFFF"/>
-          <w:lang w:val="en-US"/>
-        </w:rPr>
-      </w:pPr>
-      <w:r>
-        <w:rPr>
-          <w:rFonts w:hint="default" w:ascii="Times New Roman" w:hAnsi="Times New Roman" w:cs="Times New Roman"/>
-          <w:b w:val="0"/>
-          <w:bCs w:val="0"/>
+          <w:caps w:val="0"/>
+          <w:color w:val="0D0D0D"/>
+          <w:spacing w:val="0"/>
+          <w:sz w:val="24"/>
+          <w:szCs w:val="24"/>
+          <w:shd w:val="clear" w:fill="FFFFFF"/>
+          <w:lang w:val="en-US"/>
+        </w:rPr>
+        <w:t xml:space="preserve"> </w:t>
+      </w:r>
+      <w:r>
+        <w:rPr>
+          <w:rFonts w:hint="default" w:ascii="Times New Roman" w:hAnsi="Times New Roman" w:eastAsia="Segoe UI" w:cs="Times New Roman"/>
+          <w:b w:val="0"/>
+          <w:bCs w:val="0"/>
+          <w:i w:val="0"/>
+          <w:iCs w:val="0"/>
+          <w:caps w:val="0"/>
           <w:color w:val="000000" w:themeColor="text1"/>
-          <w:sz w:val="24"/>
-          <w:szCs w:val="24"/>
+          <w:spacing w:val="0"/>
+          <w:sz w:val="24"/>
+          <w:szCs w:val="24"/>
+          <w:shd w:val="clear" w:fill="FFFFFF"/>
           <w:lang w:val="en-US"/>
           <w14:textFill>
             <w14:solidFill>
@@ -2062,7 +3522,7 @@
             </w14:solidFill>
           </w14:textFill>
         </w:rPr>
-        <w:t>In now a days dengue is a common health issue in the world. Because dengue is spread though the word faster. Especially in srilanka. For an example in srilanka in may 2023 61,361 total dengue patients are reported(Sri Lanka: Dengue Outbreak - May 2023). Earlier days  lot of  laboratory testing methods were doing for detecting the dengue. For example Reverse transcriptase-polymerase chain reaction (RT-PCR), viral isolation and identification, n</w:t>
+        <w:t xml:space="preserve">Presumptive diagnosis system  used  the Decision Tree, Random Forest,  Naive Bayes algorithms  used for predicting the dengue fever. </w:t>
       </w:r>
       <w:r>
         <w:rPr>
@@ -2071,53 +3531,11 @@
           <w:bCs w:val="0"/>
           <w:i w:val="0"/>
           <w:iCs w:val="0"/>
-          <w:color w:val="0D0D0D"/>
-          <w:spacing w:val="0"/>
-          <w:sz w:val="24"/>
-          <w:szCs w:val="24"/>
-          <w:shd w:val="clear" w:fill="FFFFFF"/>
-          <w:lang w:val="en-US"/>
-        </w:rPr>
-        <w:t xml:space="preserve">uclear acid sequence-based amplification (NASBA), IgM and IgG seroconversion, PCR testing are used. But these tests have several disadvantages. for example  accuracy of results, cost, complexity, and takes lot of time to get the result etc </w:t>
-      </w:r>
-      <w:r>
-        <w:rPr>
-          <w:rFonts w:hint="default" w:ascii="Times New Roman" w:hAnsi="Times New Roman" w:eastAsia="SimSun" w:cs="Times New Roman"/>
-          <w:i w:val="0"/>
-          <w:iCs w:val="0"/>
-          <w:sz w:val="24"/>
-          <w:szCs w:val="24"/>
-        </w:rPr>
-        <w:t>(Wong et al., Diagnosis of severe dengue: Challenges, needs and opportunities 2020)</w:t>
-      </w:r>
-      <w:r>
-        <w:rPr>
-          <w:rFonts w:hint="default" w:ascii="Times New Roman" w:hAnsi="Times New Roman" w:eastAsia="Segoe UI" w:cs="Times New Roman"/>
-          <w:b w:val="0"/>
-          <w:bCs w:val="0"/>
-          <w:i w:val="0"/>
-          <w:iCs w:val="0"/>
-          <w:color w:val="0D0D0D"/>
-          <w:spacing w:val="0"/>
-          <w:sz w:val="24"/>
-          <w:szCs w:val="24"/>
-          <w:shd w:val="clear" w:fill="FFFFFF"/>
-          <w:lang w:val="en-US"/>
-        </w:rPr>
-        <w:t>. Based on these disadvantages different systems, and machine learning techniques  already created for  dengue detection. But now a days most of these created machine learning systems or applications, and normal application, and systems are created for assisting to doctors and healthcare professional to identify the patient has dengue or not. Which means there is no specifically created the any particular machine learning system or application for patient to dengue identify. In this literature review mainly focused on what are the already existing application, systems by using machine learning techniques and their problems. And also consider the other normal application, or systems. And their problems.</w:t>
-      </w:r>
-    </w:p>
-    <w:p>
-      <w:pPr>
-        <w:spacing w:line="360" w:lineRule="auto"/>
-        <w:jc w:val="both"/>
-        <w:rPr>
-          <w:rFonts w:hint="default" w:ascii="Times New Roman" w:hAnsi="Times New Roman" w:cs="Times New Roman"/>
-          <w:b/>
-          <w:bCs/>
           <w:color w:val="000000" w:themeColor="text1"/>
-          <w:sz w:val="32"/>
-          <w:szCs w:val="32"/>
+          <w:spacing w:val="0"/>
+          <w:sz w:val="24"/>
+          <w:szCs w:val="24"/>
+          <w:shd w:val="clear" w:fill="FFFFFF"/>
           <w:lang w:val="en-US"/>
           <w14:textFill>
             <w14:solidFill>
@@ -2125,19 +3543,21 @@
             </w14:solidFill>
           </w14:textFill>
         </w:rPr>
-      </w:pPr>
-    </w:p>
-    <w:p>
-      <w:pPr>
-        <w:spacing w:line="360" w:lineRule="auto"/>
-        <w:jc w:val="both"/>
-        <w:rPr>
-          <w:rFonts w:hint="default" w:ascii="Times New Roman" w:hAnsi="Times New Roman" w:cs="Times New Roman"/>
-          <w:b/>
-          <w:bCs/>
+        <w:t>W</w:t>
+      </w:r>
+      <w:r>
+        <w:rPr>
+          <w:rFonts w:hint="default" w:ascii="Times New Roman" w:hAnsi="Times New Roman" w:eastAsia="Segoe UI" w:cs="Times New Roman"/>
+          <w:b w:val="0"/>
+          <w:bCs w:val="0"/>
+          <w:i w:val="0"/>
+          <w:iCs w:val="0"/>
+          <w:caps w:val="0"/>
           <w:color w:val="000000" w:themeColor="text1"/>
-          <w:sz w:val="32"/>
-          <w:szCs w:val="32"/>
+          <w:spacing w:val="0"/>
+          <w:sz w:val="24"/>
+          <w:szCs w:val="24"/>
+          <w:shd w:val="clear" w:fill="FFFFFF"/>
           <w:lang w:val="en-US"/>
           <w14:textFill>
             <w14:solidFill>
@@ -2145,15 +3565,30 @@
             </w14:solidFill>
           </w14:textFill>
         </w:rPr>
-      </w:pPr>
-      <w:r>
-        <w:rPr>
-          <w:rFonts w:hint="default" w:ascii="Times New Roman" w:hAnsi="Times New Roman" w:cs="Times New Roman"/>
-          <w:b/>
-          <w:bCs/>
+        <w:t xml:space="preserve">hat ever this Random Forest , Naive Bayes, Decision Tree algorithms  use for early detection of dengue in this system (Khan &amp; Raza, Development and evaluation of a predictive diagnostic system for dengue fever using Machine Learning Techniques 2023). </w:t>
+      </w:r>
+    </w:p>
+    <w:p>
+      <w:pPr>
+        <w:numPr>
+          <w:ilvl w:val="0"/>
+          <w:numId w:val="0"/>
+        </w:numPr>
+        <w:spacing w:line="360" w:lineRule="auto"/>
+        <w:ind w:leftChars="0"/>
+        <w:jc w:val="both"/>
+        <w:rPr>
+          <w:rFonts w:hint="default" w:ascii="Times New Roman" w:hAnsi="Times New Roman" w:eastAsia="Segoe UI" w:cs="Times New Roman"/>
+          <w:b w:val="0"/>
+          <w:bCs w:val="0"/>
+          <w:i w:val="0"/>
+          <w:iCs w:val="0"/>
+          <w:caps w:val="0"/>
           <w:color w:val="000000" w:themeColor="text1"/>
-          <w:sz w:val="32"/>
-          <w:szCs w:val="32"/>
+          <w:spacing w:val="0"/>
+          <w:sz w:val="24"/>
+          <w:szCs w:val="24"/>
+          <w:shd w:val="clear" w:fill="FFFFFF"/>
           <w:lang w:val="en-US"/>
           <w14:textFill>
             <w14:solidFill>
@@ -2161,1310 +3596,15 @@
             </w14:solidFill>
           </w14:textFill>
         </w:rPr>
-        <w:t xml:space="preserve">Problems </w:t>
-      </w:r>
-    </w:p>
-    <w:p>
-      <w:pPr>
-        <w:numPr>
-          <w:ilvl w:val="0"/>
-          <w:numId w:val="0"/>
-        </w:numPr>
-        <w:spacing w:line="360" w:lineRule="auto"/>
-        <w:ind w:leftChars="0"/>
-        <w:jc w:val="both"/>
-        <w:rPr>
-          <w:rFonts w:hint="default" w:ascii="Times New Roman" w:hAnsi="Times New Roman" w:eastAsia="Segoe UI" w:cs="Times New Roman"/>
-          <w:b/>
-          <w:bCs/>
-          <w:i w:val="0"/>
-          <w:iCs w:val="0"/>
-          <w:caps w:val="0"/>
-          <w:color w:val="0D0D0D"/>
-          <w:spacing w:val="0"/>
-          <w:sz w:val="24"/>
-          <w:szCs w:val="24"/>
-          <w:shd w:val="clear" w:fill="FFFFFF"/>
-          <w:lang w:val="en-US"/>
-        </w:rPr>
-      </w:pPr>
-      <w:r>
-        <w:rPr>
-          <w:rFonts w:hint="default" w:ascii="Times New Roman" w:hAnsi="Times New Roman" w:eastAsia="Segoe UI" w:cs="Times New Roman"/>
-          <w:b/>
-          <w:bCs/>
-          <w:i w:val="0"/>
-          <w:iCs w:val="0"/>
-          <w:caps w:val="0"/>
-          <w:color w:val="0D0D0D"/>
-          <w:spacing w:val="0"/>
-          <w:sz w:val="24"/>
-          <w:szCs w:val="24"/>
-          <w:shd w:val="clear" w:fill="FFFFFF"/>
-          <w:lang w:val="en-US"/>
-        </w:rPr>
-        <w:t>Dengue prediction and diagnosis using machine learning techniques</w:t>
-      </w:r>
-    </w:p>
-    <w:p>
-      <w:pPr>
-        <w:numPr>
-          <w:ilvl w:val="0"/>
-          <w:numId w:val="0"/>
-        </w:numPr>
-        <w:spacing w:line="360" w:lineRule="auto"/>
-        <w:ind w:leftChars="0"/>
-        <w:jc w:val="both"/>
-        <w:rPr>
-          <w:rFonts w:hint="default" w:ascii="Times New Roman" w:hAnsi="Times New Roman" w:eastAsia="Segoe UI" w:cs="Times New Roman"/>
-          <w:b w:val="0"/>
-          <w:bCs w:val="0"/>
-          <w:i w:val="0"/>
-          <w:iCs w:val="0"/>
-          <w:caps w:val="0"/>
-          <w:color w:val="0D0D0D"/>
-          <w:spacing w:val="0"/>
-          <w:sz w:val="24"/>
-          <w:szCs w:val="24"/>
-          <w:shd w:val="clear" w:fill="FFFFFF"/>
-          <w:lang w:val="en-US"/>
-        </w:rPr>
-      </w:pPr>
-      <w:r>
-        <w:rPr>
-          <w:rFonts w:hint="default" w:ascii="Times New Roman" w:hAnsi="Times New Roman" w:eastAsia="Segoe UI" w:cs="Times New Roman"/>
-          <w:b w:val="0"/>
-          <w:bCs w:val="0"/>
-          <w:i w:val="0"/>
-          <w:iCs w:val="0"/>
-          <w:caps w:val="0"/>
-          <w:color w:val="0D0D0D"/>
-          <w:spacing w:val="0"/>
-          <w:sz w:val="24"/>
-          <w:szCs w:val="24"/>
-          <w:shd w:val="clear" w:fill="FFFFFF"/>
-          <w:lang w:val="en-US"/>
-        </w:rPr>
-        <w:t xml:space="preserve">According to this “A dengue </w:t>
-      </w:r>
-      <w:r>
-        <w:rPr>
-          <w:rFonts w:hint="default" w:ascii="Times New Roman" w:hAnsi="Times New Roman" w:eastAsia="Segoe UI" w:cs="Times New Roman"/>
-          <w:b w:val="0"/>
-          <w:bCs w:val="0"/>
-          <w:i w:val="0"/>
-          <w:iCs w:val="0"/>
-          <w:color w:val="0D0D0D"/>
-          <w:spacing w:val="0"/>
-          <w:sz w:val="24"/>
-          <w:szCs w:val="24"/>
-          <w:shd w:val="clear" w:fill="FFFFFF"/>
-          <w:lang w:val="en-US"/>
-        </w:rPr>
-        <w:t>disease</w:t>
-      </w:r>
-      <w:r>
-        <w:rPr>
-          <w:rFonts w:hint="default" w:ascii="Times New Roman" w:hAnsi="Times New Roman" w:eastAsia="Segoe UI" w:cs="Times New Roman"/>
-          <w:b w:val="0"/>
-          <w:bCs w:val="0"/>
-          <w:i w:val="0"/>
-          <w:iCs w:val="0"/>
-          <w:caps w:val="0"/>
-          <w:color w:val="0D0D0D"/>
-          <w:spacing w:val="0"/>
-          <w:sz w:val="24"/>
-          <w:szCs w:val="24"/>
-          <w:shd w:val="clear" w:fill="FFFFFF"/>
-          <w:lang w:val="en-US"/>
-        </w:rPr>
-        <w:t xml:space="preserve"> prediction and diagnosis model using </w:t>
-      </w:r>
-      <w:r>
-        <w:rPr>
-          <w:rFonts w:hint="default" w:ascii="Times New Roman" w:hAnsi="Times New Roman" w:eastAsia="Segoe UI" w:cs="Times New Roman"/>
-          <w:b w:val="0"/>
-          <w:bCs w:val="0"/>
-          <w:i w:val="0"/>
-          <w:iCs w:val="0"/>
-          <w:color w:val="0D0D0D"/>
-          <w:spacing w:val="0"/>
-          <w:sz w:val="24"/>
-          <w:szCs w:val="24"/>
-          <w:shd w:val="clear" w:fill="FFFFFF"/>
-          <w:lang w:val="en-US"/>
-        </w:rPr>
-        <w:t>sentiment</w:t>
-      </w:r>
-      <w:r>
-        <w:rPr>
-          <w:rFonts w:hint="default" w:ascii="Times New Roman" w:hAnsi="Times New Roman" w:eastAsia="Segoe UI" w:cs="Times New Roman"/>
-          <w:b w:val="0"/>
-          <w:bCs w:val="0"/>
-          <w:i w:val="0"/>
-          <w:iCs w:val="0"/>
-          <w:caps w:val="0"/>
-          <w:color w:val="0D0D0D"/>
-          <w:spacing w:val="0"/>
-          <w:sz w:val="24"/>
-          <w:szCs w:val="24"/>
-          <w:shd w:val="clear" w:fill="FFFFFF"/>
-          <w:lang w:val="en-US"/>
-        </w:rPr>
-        <w:t xml:space="preserve"> analysis and machine learning algorithms” research paper, for the predicting the dengue KNN classifier, decision tree, random forest, Gaussian naive Bayes, and support vector classifier (SVC)(Gupta et al., DDPM: A dengue disease prediction and diagnosis model using sentiment analysis and machine learning algorithms 2023).</w:t>
-      </w:r>
-    </w:p>
-    <w:p>
-      <w:pPr>
-        <w:numPr>
-          <w:ilvl w:val="0"/>
-          <w:numId w:val="0"/>
-        </w:numPr>
-        <w:spacing w:line="360" w:lineRule="auto"/>
-        <w:ind w:leftChars="0"/>
-        <w:jc w:val="both"/>
-        <w:rPr>
-          <w:rFonts w:hint="default" w:ascii="Times New Roman" w:hAnsi="Times New Roman" w:eastAsia="Segoe UI" w:cs="Times New Roman"/>
-          <w:b w:val="0"/>
-          <w:bCs w:val="0"/>
-          <w:i w:val="0"/>
-          <w:iCs w:val="0"/>
-          <w:caps w:val="0"/>
-          <w:color w:val="0D0D0D"/>
-          <w:spacing w:val="0"/>
-          <w:sz w:val="24"/>
-          <w:szCs w:val="24"/>
-          <w:shd w:val="clear" w:fill="FFFFFF"/>
-          <w:lang w:val="en-US"/>
-        </w:rPr>
-      </w:pPr>
-    </w:p>
-    <w:p>
-      <w:pPr>
-        <w:numPr>
-          <w:ilvl w:val="0"/>
-          <w:numId w:val="0"/>
-        </w:numPr>
-        <w:spacing w:line="360" w:lineRule="auto"/>
-        <w:ind w:leftChars="0"/>
-        <w:jc w:val="both"/>
-        <w:rPr>
-          <w:rFonts w:hint="default" w:ascii="Times New Roman" w:hAnsi="Times New Roman" w:eastAsia="Segoe UI" w:cs="Times New Roman"/>
-          <w:b/>
-          <w:bCs/>
-          <w:i w:val="0"/>
-          <w:iCs w:val="0"/>
-          <w:caps w:val="0"/>
-          <w:color w:val="0D0D0D"/>
-          <w:spacing w:val="0"/>
-          <w:sz w:val="24"/>
-          <w:szCs w:val="24"/>
-          <w:shd w:val="clear" w:fill="FFFFFF"/>
-          <w:lang w:val="en-US"/>
-        </w:rPr>
-      </w:pPr>
-    </w:p>
-    <w:p>
-      <w:pPr>
-        <w:numPr>
-          <w:ilvl w:val="0"/>
-          <w:numId w:val="0"/>
-        </w:numPr>
-        <w:spacing w:line="360" w:lineRule="auto"/>
-        <w:ind w:leftChars="0"/>
-        <w:jc w:val="both"/>
-        <w:rPr>
-          <w:rFonts w:hint="default" w:ascii="Times New Roman" w:hAnsi="Times New Roman" w:eastAsia="Segoe UI" w:cs="Times New Roman"/>
-          <w:b/>
-          <w:bCs/>
-          <w:i w:val="0"/>
-          <w:iCs w:val="0"/>
-          <w:caps w:val="0"/>
-          <w:color w:val="0D0D0D"/>
-          <w:spacing w:val="0"/>
-          <w:sz w:val="24"/>
-          <w:szCs w:val="24"/>
-          <w:shd w:val="clear" w:fill="FFFFFF"/>
-          <w:lang w:val="en-US"/>
-        </w:rPr>
-      </w:pPr>
-    </w:p>
-    <w:p>
-      <w:pPr>
-        <w:numPr>
-          <w:ilvl w:val="0"/>
-          <w:numId w:val="0"/>
-        </w:numPr>
-        <w:spacing w:line="360" w:lineRule="auto"/>
-        <w:ind w:leftChars="0"/>
-        <w:jc w:val="both"/>
-        <w:rPr>
-          <w:rFonts w:hint="default" w:ascii="Times New Roman" w:hAnsi="Times New Roman" w:eastAsia="Segoe UI" w:cs="Times New Roman"/>
-          <w:b/>
-          <w:bCs/>
-          <w:i w:val="0"/>
-          <w:iCs w:val="0"/>
-          <w:caps w:val="0"/>
-          <w:color w:val="0D0D0D"/>
-          <w:spacing w:val="0"/>
-          <w:sz w:val="24"/>
-          <w:szCs w:val="24"/>
-          <w:shd w:val="clear" w:fill="FFFFFF"/>
-          <w:lang w:val="en-US"/>
-        </w:rPr>
-      </w:pPr>
-    </w:p>
-    <w:p>
-      <w:pPr>
-        <w:numPr>
-          <w:ilvl w:val="0"/>
-          <w:numId w:val="0"/>
-        </w:numPr>
-        <w:spacing w:line="360" w:lineRule="auto"/>
-        <w:ind w:leftChars="0"/>
-        <w:jc w:val="both"/>
-        <w:rPr>
-          <w:rFonts w:hint="default" w:ascii="Times New Roman" w:hAnsi="Times New Roman" w:eastAsia="Segoe UI" w:cs="Times New Roman"/>
-          <w:b/>
-          <w:bCs/>
-          <w:i w:val="0"/>
-          <w:iCs w:val="0"/>
-          <w:caps w:val="0"/>
-          <w:color w:val="0D0D0D"/>
-          <w:spacing w:val="0"/>
-          <w:sz w:val="24"/>
-          <w:szCs w:val="24"/>
-          <w:shd w:val="clear" w:fill="FFFFFF"/>
-          <w:lang w:val="en-US"/>
-        </w:rPr>
-      </w:pPr>
-    </w:p>
-    <w:p>
-      <w:pPr>
-        <w:numPr>
-          <w:ilvl w:val="0"/>
-          <w:numId w:val="0"/>
-        </w:numPr>
-        <w:spacing w:line="360" w:lineRule="auto"/>
-        <w:ind w:leftChars="0"/>
-        <w:jc w:val="both"/>
-        <w:rPr>
-          <w:rFonts w:hint="default" w:ascii="Times New Roman" w:hAnsi="Times New Roman" w:eastAsia="Segoe UI" w:cs="Times New Roman"/>
-          <w:b/>
-          <w:bCs/>
-          <w:i w:val="0"/>
-          <w:iCs w:val="0"/>
-          <w:caps w:val="0"/>
-          <w:color w:val="0D0D0D"/>
-          <w:spacing w:val="0"/>
-          <w:sz w:val="24"/>
-          <w:szCs w:val="24"/>
-          <w:shd w:val="clear" w:fill="FFFFFF"/>
-          <w:lang w:val="en-US"/>
-        </w:rPr>
-      </w:pPr>
-      <w:r>
-        <w:rPr>
-          <w:rFonts w:hint="default" w:ascii="Times New Roman" w:hAnsi="Times New Roman" w:eastAsia="Segoe UI" w:cs="Times New Roman"/>
-          <w:b/>
-          <w:bCs/>
-          <w:i w:val="0"/>
-          <w:iCs w:val="0"/>
-          <w:caps w:val="0"/>
-          <w:color w:val="0D0D0D"/>
-          <w:spacing w:val="0"/>
-          <w:sz w:val="24"/>
-          <w:szCs w:val="24"/>
-          <w:shd w:val="clear" w:fill="FFFFFF"/>
-          <w:lang w:val="en-US"/>
-        </w:rPr>
-        <w:t xml:space="preserve">The main limitations of this application </w:t>
-      </w:r>
-    </w:p>
-    <w:p>
-      <w:pPr>
-        <w:numPr>
-          <w:ilvl w:val="0"/>
-          <w:numId w:val="0"/>
-        </w:numPr>
-        <w:spacing w:line="360" w:lineRule="auto"/>
-        <w:ind w:leftChars="0"/>
-        <w:jc w:val="both"/>
-        <w:rPr>
-          <w:rFonts w:hint="default" w:ascii="Times New Roman" w:hAnsi="Times New Roman" w:eastAsia="Segoe UI" w:cs="Times New Roman"/>
-          <w:b w:val="0"/>
-          <w:bCs w:val="0"/>
-          <w:i w:val="0"/>
-          <w:iCs w:val="0"/>
-          <w:caps w:val="0"/>
-          <w:color w:val="0D0D0D"/>
-          <w:spacing w:val="0"/>
-          <w:sz w:val="24"/>
-          <w:szCs w:val="24"/>
-          <w:shd w:val="clear" w:fill="FFFFFF"/>
-          <w:lang w:val="en-US"/>
-        </w:rPr>
-      </w:pPr>
-      <w:r>
-        <w:rPr>
-          <w:rFonts w:hint="default" w:ascii="Times New Roman" w:hAnsi="Times New Roman" w:eastAsia="Segoe UI" w:cs="Times New Roman"/>
-          <w:b w:val="0"/>
-          <w:bCs w:val="0"/>
-          <w:i w:val="0"/>
-          <w:iCs w:val="0"/>
-          <w:caps w:val="0"/>
-          <w:color w:val="0D0D0D"/>
-          <w:spacing w:val="0"/>
-          <w:sz w:val="24"/>
-          <w:szCs w:val="24"/>
-          <w:shd w:val="clear" w:fill="FFFFFF"/>
-          <w:lang w:val="en-US"/>
-        </w:rPr>
-        <w:t xml:space="preserve">Unbalance data set  -  when it comes to the dengue dataset. </w:t>
-      </w:r>
-      <w:r>
-        <w:rPr>
-          <w:rFonts w:hint="default" w:ascii="Times New Roman" w:hAnsi="Times New Roman" w:eastAsia="Segoe UI" w:cs="Times New Roman"/>
-          <w:b w:val="0"/>
-          <w:bCs w:val="0"/>
-          <w:i w:val="0"/>
-          <w:iCs w:val="0"/>
-          <w:color w:val="0D0D0D"/>
-          <w:spacing w:val="0"/>
-          <w:sz w:val="24"/>
-          <w:szCs w:val="24"/>
-          <w:shd w:val="clear" w:fill="FFFFFF"/>
-          <w:lang w:val="en-US"/>
-        </w:rPr>
-        <w:t>W</w:t>
-      </w:r>
-      <w:r>
-        <w:rPr>
-          <w:rFonts w:hint="default" w:ascii="Times New Roman" w:hAnsi="Times New Roman" w:eastAsia="Segoe UI" w:cs="Times New Roman"/>
-          <w:b w:val="0"/>
-          <w:bCs w:val="0"/>
-          <w:i w:val="0"/>
-          <w:iCs w:val="0"/>
-          <w:caps w:val="0"/>
-          <w:color w:val="0D0D0D"/>
-          <w:spacing w:val="0"/>
-          <w:sz w:val="24"/>
-          <w:szCs w:val="24"/>
-          <w:shd w:val="clear" w:fill="FFFFFF"/>
-          <w:lang w:val="en-US"/>
-        </w:rPr>
-        <w:t xml:space="preserve">here  that contains positive cases of dengue may be rare compare to the negative cases. </w:t>
-      </w:r>
-    </w:p>
-    <w:p>
-      <w:pPr>
-        <w:numPr>
-          <w:ilvl w:val="0"/>
-          <w:numId w:val="0"/>
-        </w:numPr>
-        <w:spacing w:line="360" w:lineRule="auto"/>
-        <w:ind w:leftChars="0"/>
-        <w:jc w:val="both"/>
-        <w:rPr>
-          <w:rFonts w:hint="default" w:ascii="Times New Roman" w:hAnsi="Times New Roman" w:eastAsia="Segoe UI" w:cs="Times New Roman"/>
-          <w:b w:val="0"/>
-          <w:bCs w:val="0"/>
-          <w:i w:val="0"/>
-          <w:iCs w:val="0"/>
-          <w:caps w:val="0"/>
-          <w:color w:val="0D0D0D"/>
-          <w:spacing w:val="0"/>
-          <w:sz w:val="24"/>
-          <w:szCs w:val="24"/>
-          <w:shd w:val="clear" w:fill="FFFFFF"/>
-          <w:lang w:val="en-US"/>
-        </w:rPr>
-      </w:pPr>
-      <w:r>
-        <w:rPr>
-          <w:rFonts w:hint="default" w:ascii="Times New Roman" w:hAnsi="Times New Roman" w:eastAsia="Segoe UI" w:cs="Times New Roman"/>
-          <w:b w:val="0"/>
-          <w:bCs w:val="0"/>
-          <w:i w:val="0"/>
-          <w:iCs w:val="0"/>
-          <w:caps w:val="0"/>
-          <w:color w:val="0D0D0D"/>
-          <w:spacing w:val="0"/>
-          <w:sz w:val="24"/>
-          <w:szCs w:val="24"/>
-          <w:shd w:val="clear" w:fill="FFFFFF"/>
-          <w:lang w:val="en-US"/>
-        </w:rPr>
-        <w:t>Hyper parameter tuning problem - when using this models  for increasing the model accuracy need to take lot of time to find out the best parameters.</w:t>
-      </w:r>
-    </w:p>
-    <w:p>
-      <w:pPr>
-        <w:numPr>
-          <w:ilvl w:val="0"/>
-          <w:numId w:val="0"/>
-        </w:numPr>
-        <w:spacing w:line="360" w:lineRule="auto"/>
-        <w:ind w:leftChars="0"/>
-        <w:jc w:val="both"/>
-        <w:rPr>
-          <w:rFonts w:hint="default" w:ascii="Times New Roman" w:hAnsi="Times New Roman" w:eastAsia="Segoe UI" w:cs="Times New Roman"/>
-          <w:b w:val="0"/>
-          <w:bCs w:val="0"/>
-          <w:i w:val="0"/>
-          <w:iCs w:val="0"/>
-          <w:caps w:val="0"/>
-          <w:color w:val="0D0D0D"/>
-          <w:spacing w:val="0"/>
-          <w:sz w:val="24"/>
-          <w:szCs w:val="24"/>
-          <w:shd w:val="clear" w:fill="FFFFFF"/>
-          <w:lang w:val="en-US"/>
-        </w:rPr>
-      </w:pPr>
-      <w:r>
-        <w:rPr>
-          <w:rFonts w:hint="default" w:ascii="Times New Roman" w:hAnsi="Times New Roman" w:eastAsia="Segoe UI" w:cs="Times New Roman"/>
-          <w:b w:val="0"/>
-          <w:bCs w:val="0"/>
-          <w:i w:val="0"/>
-          <w:iCs w:val="0"/>
-          <w:color w:val="0D0D0D"/>
-          <w:spacing w:val="0"/>
-          <w:sz w:val="24"/>
-          <w:szCs w:val="24"/>
-          <w:shd w:val="clear" w:fill="FFFFFF"/>
-          <w:lang w:val="en-US"/>
-        </w:rPr>
-        <w:t>S</w:t>
-      </w:r>
-      <w:r>
-        <w:rPr>
-          <w:rFonts w:hint="default" w:ascii="Times New Roman" w:hAnsi="Times New Roman" w:eastAsia="Segoe UI" w:cs="Times New Roman"/>
-          <w:b w:val="0"/>
-          <w:bCs w:val="0"/>
-          <w:i w:val="0"/>
-          <w:iCs w:val="0"/>
-          <w:caps w:val="0"/>
-          <w:color w:val="0D0D0D"/>
-          <w:spacing w:val="0"/>
-          <w:sz w:val="24"/>
-          <w:szCs w:val="24"/>
-          <w:shd w:val="clear" w:fill="FFFFFF"/>
-          <w:lang w:val="en-US"/>
-        </w:rPr>
-        <w:t>calability - when using this KNN classifier, random, SVC are high expensive when we are dealing with larger amount of dataset (Jamwal &amp; Bhatia, Prevalence of vector borne diseases in Jammu division, Jammu and Kashmir, India 2021).</w:t>
-      </w:r>
-    </w:p>
-    <w:p>
-      <w:pPr>
-        <w:numPr>
-          <w:ilvl w:val="0"/>
-          <w:numId w:val="0"/>
-        </w:numPr>
-        <w:spacing w:line="360" w:lineRule="auto"/>
-        <w:ind w:leftChars="0"/>
-        <w:jc w:val="both"/>
-        <w:rPr>
-          <w:rFonts w:hint="default" w:ascii="Times New Roman" w:hAnsi="Times New Roman" w:eastAsia="Segoe UI" w:cs="Times New Roman"/>
-          <w:b w:val="0"/>
-          <w:bCs w:val="0"/>
-          <w:i w:val="0"/>
-          <w:iCs w:val="0"/>
-          <w:caps w:val="0"/>
-          <w:color w:val="0D0D0D"/>
-          <w:spacing w:val="0"/>
-          <w:sz w:val="24"/>
-          <w:szCs w:val="24"/>
-          <w:shd w:val="clear" w:fill="FFFFFF"/>
-          <w:lang w:val="en-US"/>
-        </w:rPr>
-      </w:pPr>
-    </w:p>
-    <w:p>
-      <w:pPr>
-        <w:numPr>
-          <w:ilvl w:val="0"/>
-          <w:numId w:val="0"/>
-        </w:numPr>
-        <w:spacing w:line="360" w:lineRule="auto"/>
-        <w:ind w:leftChars="0"/>
-        <w:jc w:val="both"/>
-        <w:rPr>
-          <w:rFonts w:hint="default" w:ascii="Times New Roman" w:hAnsi="Times New Roman" w:eastAsia="Segoe UI" w:cs="Times New Roman"/>
-          <w:b/>
-          <w:bCs/>
-          <w:i w:val="0"/>
-          <w:iCs w:val="0"/>
-          <w:caps w:val="0"/>
-          <w:color w:val="0D0D0D"/>
-          <w:spacing w:val="0"/>
-          <w:sz w:val="24"/>
-          <w:szCs w:val="24"/>
-          <w:shd w:val="clear" w:fill="FFFFFF"/>
-          <w:lang w:val="en-US"/>
-        </w:rPr>
-      </w:pPr>
-      <w:r>
-        <w:rPr>
-          <w:rFonts w:hint="default" w:ascii="Times New Roman" w:hAnsi="Times New Roman" w:eastAsia="Segoe UI" w:cs="Times New Roman"/>
-          <w:b/>
-          <w:bCs/>
-          <w:i w:val="0"/>
-          <w:iCs w:val="0"/>
-          <w:color w:val="0D0D0D"/>
-          <w:spacing w:val="0"/>
-          <w:sz w:val="24"/>
-          <w:szCs w:val="24"/>
-          <w:shd w:val="clear" w:fill="FFFFFF"/>
-          <w:lang w:val="en-US"/>
-        </w:rPr>
-        <w:t>C</w:t>
-      </w:r>
-      <w:r>
-        <w:rPr>
-          <w:rFonts w:hint="default" w:ascii="Times New Roman" w:hAnsi="Times New Roman" w:eastAsia="Segoe UI" w:cs="Times New Roman"/>
-          <w:b/>
-          <w:bCs/>
-          <w:i w:val="0"/>
-          <w:iCs w:val="0"/>
-          <w:caps w:val="0"/>
-          <w:color w:val="0D0D0D"/>
-          <w:spacing w:val="0"/>
-          <w:sz w:val="24"/>
-          <w:szCs w:val="24"/>
-          <w:shd w:val="clear" w:fill="FFFFFF"/>
-          <w:lang w:val="en-US"/>
-        </w:rPr>
-        <w:t>lassification of dengue application  using machine learning techniques</w:t>
-      </w:r>
-    </w:p>
-    <w:p>
-      <w:pPr>
-        <w:numPr>
-          <w:ilvl w:val="0"/>
-          <w:numId w:val="0"/>
-        </w:numPr>
-        <w:spacing w:line="360" w:lineRule="auto"/>
-        <w:ind w:leftChars="0"/>
-        <w:jc w:val="both"/>
-        <w:rPr>
-          <w:rFonts w:hint="default" w:ascii="Times New Roman" w:hAnsi="Times New Roman" w:eastAsia="Segoe UI" w:cs="Times New Roman"/>
-          <w:b w:val="0"/>
-          <w:bCs w:val="0"/>
-          <w:i w:val="0"/>
-          <w:iCs w:val="0"/>
-          <w:caps w:val="0"/>
-          <w:color w:val="0D0D0D"/>
-          <w:spacing w:val="0"/>
-          <w:sz w:val="24"/>
-          <w:szCs w:val="24"/>
-          <w:shd w:val="clear" w:fill="FFFFFF"/>
-          <w:lang w:val="en-US"/>
-        </w:rPr>
-      </w:pPr>
-      <w:r>
-        <w:rPr>
-          <w:rFonts w:hint="default" w:ascii="Times New Roman" w:hAnsi="Times New Roman" w:eastAsia="Segoe UI" w:cs="Times New Roman"/>
-          <w:b w:val="0"/>
-          <w:bCs w:val="0"/>
-          <w:i w:val="0"/>
-          <w:iCs w:val="0"/>
-          <w:caps w:val="0"/>
-          <w:color w:val="0D0D0D"/>
-          <w:spacing w:val="0"/>
-          <w:sz w:val="24"/>
-          <w:szCs w:val="24"/>
-          <w:shd w:val="clear" w:fill="FFFFFF"/>
-          <w:lang w:val="en-US"/>
-        </w:rPr>
-        <w:t xml:space="preserve">According to the “Classification of dengue using machine learning techniques” research paper,  Simple Cart, C-4.5, Multi-layer perception algorithms used for classifying the dengue is infected or not (Sajana et al., Classification of dengue using Machine Learning Techniques 2018). </w:t>
-      </w:r>
-    </w:p>
-    <w:p>
-      <w:pPr>
-        <w:numPr>
-          <w:ilvl w:val="0"/>
-          <w:numId w:val="0"/>
-        </w:numPr>
-        <w:spacing w:line="360" w:lineRule="auto"/>
-        <w:ind w:leftChars="0"/>
-        <w:jc w:val="both"/>
-        <w:rPr>
-          <w:rFonts w:hint="default" w:ascii="Times New Roman" w:hAnsi="Times New Roman" w:eastAsia="Segoe UI" w:cs="Times New Roman"/>
-          <w:b w:val="0"/>
-          <w:bCs w:val="0"/>
-          <w:i w:val="0"/>
-          <w:iCs w:val="0"/>
-          <w:caps w:val="0"/>
-          <w:color w:val="0D0D0D"/>
-          <w:spacing w:val="0"/>
-          <w:sz w:val="24"/>
-          <w:szCs w:val="24"/>
-          <w:shd w:val="clear" w:fill="FFFFFF"/>
-          <w:lang w:val="en-US"/>
-        </w:rPr>
-      </w:pPr>
-      <w:r>
-        <w:rPr>
-          <w:rFonts w:hint="default" w:ascii="Times New Roman" w:hAnsi="Times New Roman" w:eastAsia="Segoe UI" w:cs="Times New Roman"/>
-          <w:b w:val="0"/>
-          <w:bCs w:val="0"/>
-          <w:i w:val="0"/>
-          <w:iCs w:val="0"/>
-          <w:caps w:val="0"/>
-          <w:color w:val="0D0D0D"/>
-          <w:spacing w:val="0"/>
-          <w:sz w:val="24"/>
-          <w:szCs w:val="24"/>
-          <w:shd w:val="clear" w:fill="FFFFFF"/>
-          <w:lang w:val="en-US"/>
-        </w:rPr>
-        <w:t>The main limitations of this models</w:t>
-      </w:r>
-    </w:p>
-    <w:p>
-      <w:pPr>
-        <w:numPr>
-          <w:ilvl w:val="0"/>
-          <w:numId w:val="0"/>
-        </w:numPr>
-        <w:spacing w:line="360" w:lineRule="auto"/>
-        <w:ind w:leftChars="0"/>
-        <w:jc w:val="both"/>
-        <w:rPr>
-          <w:rFonts w:hint="default" w:ascii="Times New Roman" w:hAnsi="Times New Roman" w:eastAsia="Segoe UI" w:cs="Times New Roman"/>
-          <w:b w:val="0"/>
-          <w:bCs w:val="0"/>
-          <w:i w:val="0"/>
-          <w:iCs w:val="0"/>
-          <w:caps w:val="0"/>
-          <w:color w:val="0D0D0D"/>
-          <w:spacing w:val="0"/>
-          <w:sz w:val="24"/>
-          <w:szCs w:val="24"/>
-          <w:shd w:val="clear" w:fill="FFFFFF"/>
-          <w:lang w:val="en-US"/>
-        </w:rPr>
-      </w:pPr>
-    </w:p>
-    <w:p>
-      <w:pPr>
-        <w:numPr>
-          <w:ilvl w:val="0"/>
-          <w:numId w:val="2"/>
-        </w:numPr>
-        <w:spacing w:line="360" w:lineRule="auto"/>
-        <w:ind w:left="420" w:leftChars="0" w:hanging="420" w:firstLineChars="0"/>
-        <w:jc w:val="both"/>
-        <w:rPr>
-          <w:rFonts w:hint="default" w:ascii="Times New Roman" w:hAnsi="Times New Roman" w:eastAsia="Segoe UI" w:cs="Times New Roman"/>
-          <w:b w:val="0"/>
-          <w:bCs w:val="0"/>
-          <w:i w:val="0"/>
-          <w:iCs w:val="0"/>
-          <w:caps w:val="0"/>
-          <w:color w:val="0D0D0D"/>
-          <w:spacing w:val="0"/>
-          <w:sz w:val="24"/>
-          <w:szCs w:val="24"/>
-          <w:shd w:val="clear" w:fill="FFFFFF"/>
-          <w:lang w:val="en-US"/>
-        </w:rPr>
-      </w:pPr>
-      <w:r>
-        <w:rPr>
-          <w:rFonts w:hint="default" w:ascii="Times New Roman" w:hAnsi="Times New Roman" w:eastAsia="Segoe UI" w:cs="Times New Roman"/>
-          <w:b w:val="0"/>
-          <w:bCs w:val="0"/>
-          <w:i w:val="0"/>
-          <w:iCs w:val="0"/>
-          <w:caps w:val="0"/>
-          <w:color w:val="0D0D0D"/>
-          <w:spacing w:val="0"/>
-          <w:sz w:val="24"/>
-          <w:szCs w:val="24"/>
-          <w:shd w:val="clear" w:fill="FFFFFF"/>
-          <w:lang w:val="en-US"/>
-        </w:rPr>
-        <w:t>Overfitting -  These simple cart, C-4.5, willing to overfitting, when trees becomes to the more deep, and complex. But this leads to  generate the  inaccurate predictions.</w:t>
-      </w:r>
-    </w:p>
-    <w:p>
-      <w:pPr>
-        <w:numPr>
-          <w:ilvl w:val="0"/>
-          <w:numId w:val="0"/>
-        </w:numPr>
-        <w:spacing w:line="360" w:lineRule="auto"/>
-        <w:ind w:leftChars="0"/>
-        <w:jc w:val="both"/>
-        <w:rPr>
-          <w:rFonts w:hint="default" w:ascii="Times New Roman" w:hAnsi="Times New Roman" w:eastAsia="Segoe UI" w:cs="Times New Roman"/>
-          <w:b w:val="0"/>
-          <w:bCs w:val="0"/>
-          <w:i w:val="0"/>
-          <w:iCs w:val="0"/>
-          <w:caps w:val="0"/>
-          <w:color w:val="0D0D0D"/>
-          <w:spacing w:val="0"/>
-          <w:sz w:val="24"/>
-          <w:szCs w:val="24"/>
-          <w:shd w:val="clear" w:fill="FFFFFF"/>
-          <w:lang w:val="en-US"/>
-        </w:rPr>
-      </w:pPr>
-    </w:p>
-    <w:p>
-      <w:pPr>
-        <w:numPr>
-          <w:ilvl w:val="0"/>
-          <w:numId w:val="2"/>
-        </w:numPr>
-        <w:spacing w:line="360" w:lineRule="auto"/>
-        <w:ind w:left="420" w:leftChars="0" w:hanging="420" w:firstLineChars="0"/>
-        <w:jc w:val="both"/>
-        <w:rPr>
-          <w:rFonts w:hint="default" w:ascii="Times New Roman" w:hAnsi="Times New Roman" w:eastAsia="Segoe UI" w:cs="Times New Roman"/>
-          <w:b w:val="0"/>
-          <w:bCs w:val="0"/>
-          <w:i w:val="0"/>
-          <w:iCs w:val="0"/>
-          <w:caps w:val="0"/>
-          <w:color w:val="0D0D0D"/>
-          <w:spacing w:val="0"/>
-          <w:sz w:val="24"/>
-          <w:szCs w:val="24"/>
-          <w:shd w:val="clear" w:fill="FFFFFF"/>
-          <w:lang w:val="en-US"/>
-        </w:rPr>
-      </w:pPr>
-      <w:r>
-        <w:rPr>
-          <w:rFonts w:hint="default" w:ascii="Times New Roman" w:hAnsi="Times New Roman" w:eastAsia="Segoe UI" w:cs="Times New Roman"/>
-          <w:b w:val="0"/>
-          <w:bCs w:val="0"/>
-          <w:i w:val="0"/>
-          <w:iCs w:val="0"/>
-          <w:caps w:val="0"/>
-          <w:color w:val="0D0D0D"/>
-          <w:spacing w:val="0"/>
-          <w:sz w:val="24"/>
-          <w:szCs w:val="24"/>
-          <w:shd w:val="clear" w:fill="FFFFFF"/>
-          <w:lang w:val="en-US"/>
-        </w:rPr>
-        <w:t xml:space="preserve">Sensitive to small changes -  these simple cart, C-4.5 algorithms highly respond to the training dataset.  </w:t>
-      </w:r>
-      <w:r>
-        <w:rPr>
-          <w:rFonts w:hint="default" w:ascii="Times New Roman" w:hAnsi="Times New Roman" w:eastAsia="Segoe UI" w:cs="Times New Roman"/>
-          <w:b w:val="0"/>
-          <w:bCs w:val="0"/>
-          <w:i w:val="0"/>
-          <w:iCs w:val="0"/>
-          <w:color w:val="0D0D0D"/>
-          <w:spacing w:val="0"/>
-          <w:sz w:val="24"/>
-          <w:szCs w:val="24"/>
-          <w:shd w:val="clear" w:fill="FFFFFF"/>
-          <w:lang w:val="en-US"/>
-        </w:rPr>
-        <w:t>T</w:t>
-      </w:r>
-      <w:r>
-        <w:rPr>
-          <w:rFonts w:hint="default" w:ascii="Times New Roman" w:hAnsi="Times New Roman" w:eastAsia="Segoe UI" w:cs="Times New Roman"/>
-          <w:b w:val="0"/>
-          <w:bCs w:val="0"/>
-          <w:i w:val="0"/>
-          <w:iCs w:val="0"/>
-          <w:caps w:val="0"/>
-          <w:color w:val="0D0D0D"/>
-          <w:spacing w:val="0"/>
-          <w:sz w:val="24"/>
-          <w:szCs w:val="24"/>
-          <w:shd w:val="clear" w:fill="FFFFFF"/>
-          <w:lang w:val="en-US"/>
-        </w:rPr>
-        <w:t>hat leading to the different tree structure and potentially different predictive performance.</w:t>
-      </w:r>
-    </w:p>
-    <w:p>
-      <w:pPr>
-        <w:numPr>
-          <w:ilvl w:val="0"/>
-          <w:numId w:val="0"/>
-        </w:numPr>
-        <w:spacing w:line="360" w:lineRule="auto"/>
-        <w:ind w:leftChars="0"/>
-        <w:jc w:val="both"/>
-        <w:rPr>
-          <w:rFonts w:hint="default" w:ascii="Times New Roman" w:hAnsi="Times New Roman" w:eastAsia="Segoe UI" w:cs="Times New Roman"/>
-          <w:b w:val="0"/>
-          <w:bCs w:val="0"/>
-          <w:i w:val="0"/>
-          <w:iCs w:val="0"/>
-          <w:color w:val="0D0D0D"/>
-          <w:spacing w:val="0"/>
-          <w:sz w:val="24"/>
-          <w:szCs w:val="24"/>
-          <w:shd w:val="clear" w:fill="FFFFFF"/>
-          <w:lang w:val="en-US"/>
-        </w:rPr>
-      </w:pPr>
-    </w:p>
-    <w:p>
-      <w:pPr>
-        <w:numPr>
-          <w:ilvl w:val="0"/>
-          <w:numId w:val="2"/>
-        </w:numPr>
-        <w:spacing w:line="360" w:lineRule="auto"/>
-        <w:ind w:left="420" w:leftChars="0" w:hanging="420" w:firstLineChars="0"/>
-        <w:jc w:val="both"/>
-        <w:rPr>
-          <w:rFonts w:hint="default" w:ascii="Times New Roman" w:hAnsi="Times New Roman" w:eastAsia="Segoe UI" w:cs="Times New Roman"/>
-          <w:b w:val="0"/>
-          <w:bCs w:val="0"/>
-          <w:i w:val="0"/>
-          <w:iCs w:val="0"/>
-          <w:caps w:val="0"/>
-          <w:color w:val="0D0D0D"/>
-          <w:spacing w:val="0"/>
-          <w:sz w:val="24"/>
-          <w:szCs w:val="24"/>
-          <w:shd w:val="clear" w:fill="FFFFFF"/>
-          <w:lang w:val="en-US"/>
-        </w:rPr>
-      </w:pPr>
-      <w:r>
-        <w:rPr>
-          <w:rFonts w:hint="default" w:ascii="Times New Roman" w:hAnsi="Times New Roman" w:eastAsia="Segoe UI" w:cs="Times New Roman"/>
-          <w:b w:val="0"/>
-          <w:bCs w:val="0"/>
-          <w:i w:val="0"/>
-          <w:iCs w:val="0"/>
-          <w:color w:val="0D0D0D"/>
-          <w:spacing w:val="0"/>
-          <w:sz w:val="24"/>
-          <w:szCs w:val="24"/>
-          <w:shd w:val="clear" w:fill="FFFFFF"/>
-          <w:lang w:val="en-US"/>
-        </w:rPr>
-        <w:t>I</w:t>
-      </w:r>
-      <w:r>
-        <w:rPr>
-          <w:rFonts w:hint="default" w:ascii="Times New Roman" w:hAnsi="Times New Roman" w:eastAsia="Segoe UI" w:cs="Times New Roman"/>
-          <w:b w:val="0"/>
-          <w:bCs w:val="0"/>
-          <w:i w:val="0"/>
-          <w:iCs w:val="0"/>
-          <w:caps w:val="0"/>
-          <w:color w:val="0D0D0D"/>
-          <w:spacing w:val="0"/>
-          <w:sz w:val="24"/>
-          <w:szCs w:val="24"/>
-          <w:shd w:val="clear" w:fill="FFFFFF"/>
-          <w:lang w:val="en-US"/>
-        </w:rPr>
-        <w:t xml:space="preserve">mbalance dataset - when it comes to the dengue dataset. </w:t>
-      </w:r>
-      <w:r>
-        <w:rPr>
-          <w:rFonts w:hint="default" w:ascii="Times New Roman" w:hAnsi="Times New Roman" w:eastAsia="Segoe UI" w:cs="Times New Roman"/>
-          <w:b w:val="0"/>
-          <w:bCs w:val="0"/>
-          <w:i w:val="0"/>
-          <w:iCs w:val="0"/>
-          <w:color w:val="0D0D0D"/>
-          <w:spacing w:val="0"/>
-          <w:sz w:val="24"/>
-          <w:szCs w:val="24"/>
-          <w:shd w:val="clear" w:fill="FFFFFF"/>
-          <w:lang w:val="en-US"/>
-        </w:rPr>
-        <w:t>W</w:t>
-      </w:r>
-      <w:r>
-        <w:rPr>
-          <w:rFonts w:hint="default" w:ascii="Times New Roman" w:hAnsi="Times New Roman" w:eastAsia="Segoe UI" w:cs="Times New Roman"/>
-          <w:b w:val="0"/>
-          <w:bCs w:val="0"/>
-          <w:i w:val="0"/>
-          <w:iCs w:val="0"/>
-          <w:caps w:val="0"/>
-          <w:color w:val="0D0D0D"/>
-          <w:spacing w:val="0"/>
-          <w:sz w:val="24"/>
-          <w:szCs w:val="24"/>
-          <w:shd w:val="clear" w:fill="FFFFFF"/>
-          <w:lang w:val="en-US"/>
-        </w:rPr>
-        <w:t xml:space="preserve">here  that contains positive cases of dengue may be rare compare to the negative cases. </w:t>
-      </w:r>
-    </w:p>
-    <w:p>
-      <w:pPr>
-        <w:numPr>
-          <w:ilvl w:val="0"/>
-          <w:numId w:val="0"/>
-        </w:numPr>
-        <w:spacing w:line="360" w:lineRule="auto"/>
-        <w:ind w:leftChars="0"/>
-        <w:jc w:val="both"/>
-        <w:rPr>
-          <w:rFonts w:hint="default" w:ascii="Times New Roman" w:hAnsi="Times New Roman" w:eastAsia="Segoe UI" w:cs="Times New Roman"/>
-          <w:b w:val="0"/>
-          <w:bCs w:val="0"/>
-          <w:i w:val="0"/>
-          <w:iCs w:val="0"/>
-          <w:caps w:val="0"/>
-          <w:color w:val="0D0D0D"/>
-          <w:spacing w:val="0"/>
-          <w:sz w:val="24"/>
-          <w:szCs w:val="24"/>
-          <w:shd w:val="clear" w:fill="FFFFFF"/>
-          <w:lang w:val="en-US"/>
-        </w:rPr>
-      </w:pPr>
-    </w:p>
-    <w:p>
-      <w:pPr>
-        <w:numPr>
-          <w:ilvl w:val="0"/>
-          <w:numId w:val="2"/>
-        </w:numPr>
-        <w:spacing w:line="360" w:lineRule="auto"/>
-        <w:ind w:left="420" w:leftChars="0" w:hanging="420" w:firstLineChars="0"/>
-        <w:jc w:val="both"/>
-        <w:rPr>
-          <w:rFonts w:hint="default" w:ascii="Times New Roman" w:hAnsi="Times New Roman" w:eastAsia="Segoe UI" w:cs="Times New Roman"/>
-          <w:b w:val="0"/>
-          <w:bCs w:val="0"/>
-          <w:i w:val="0"/>
-          <w:iCs w:val="0"/>
-          <w:caps w:val="0"/>
-          <w:color w:val="0D0D0D"/>
-          <w:spacing w:val="0"/>
-          <w:sz w:val="24"/>
-          <w:szCs w:val="24"/>
-          <w:shd w:val="clear" w:fill="FFFFFF"/>
-          <w:lang w:val="en-US"/>
-        </w:rPr>
-      </w:pPr>
-      <w:r>
-        <w:rPr>
-          <w:rFonts w:hint="default" w:ascii="Times New Roman" w:hAnsi="Times New Roman" w:eastAsia="Segoe UI" w:cs="Times New Roman"/>
-          <w:b w:val="0"/>
-          <w:bCs w:val="0"/>
-          <w:i w:val="0"/>
-          <w:iCs w:val="0"/>
-          <w:color w:val="0D0D0D"/>
-          <w:spacing w:val="0"/>
-          <w:sz w:val="24"/>
-          <w:szCs w:val="24"/>
-          <w:shd w:val="clear" w:fill="FFFFFF"/>
-          <w:lang w:val="en-US"/>
-        </w:rPr>
-        <w:t>P</w:t>
-      </w:r>
-      <w:r>
-        <w:rPr>
-          <w:rFonts w:hint="default" w:ascii="Times New Roman" w:hAnsi="Times New Roman" w:eastAsia="Segoe UI" w:cs="Times New Roman"/>
-          <w:b w:val="0"/>
-          <w:bCs w:val="0"/>
-          <w:i w:val="0"/>
-          <w:iCs w:val="0"/>
-          <w:caps w:val="0"/>
-          <w:color w:val="0D0D0D"/>
-          <w:spacing w:val="0"/>
-          <w:sz w:val="24"/>
-          <w:szCs w:val="24"/>
-          <w:shd w:val="clear" w:fill="FFFFFF"/>
-          <w:lang w:val="en-US"/>
-        </w:rPr>
-        <w:t>rivacy and security problems - extracting the human  sensitive information raise some privacy problems.</w:t>
-      </w:r>
-    </w:p>
-    <w:p>
-      <w:pPr>
-        <w:numPr>
-          <w:ilvl w:val="0"/>
-          <w:numId w:val="0"/>
-        </w:numPr>
-        <w:spacing w:line="360" w:lineRule="auto"/>
-        <w:ind w:leftChars="0"/>
-        <w:jc w:val="both"/>
-        <w:rPr>
-          <w:rFonts w:hint="default" w:ascii="Times New Roman" w:hAnsi="Times New Roman" w:eastAsia="Segoe UI" w:cs="Times New Roman"/>
-          <w:b w:val="0"/>
-          <w:bCs w:val="0"/>
-          <w:i w:val="0"/>
-          <w:iCs w:val="0"/>
-          <w:caps w:val="0"/>
-          <w:color w:val="0D0D0D"/>
-          <w:spacing w:val="0"/>
-          <w:sz w:val="24"/>
-          <w:szCs w:val="24"/>
-          <w:shd w:val="clear" w:fill="FFFFFF"/>
-          <w:lang w:val="en-US"/>
-        </w:rPr>
-      </w:pPr>
-    </w:p>
-    <w:p>
-      <w:pPr>
-        <w:numPr>
-          <w:ilvl w:val="0"/>
-          <w:numId w:val="0"/>
-        </w:numPr>
-        <w:spacing w:line="360" w:lineRule="auto"/>
-        <w:ind w:leftChars="0"/>
-        <w:jc w:val="both"/>
-        <w:rPr>
-          <w:rFonts w:hint="default" w:ascii="Times New Roman" w:hAnsi="Times New Roman" w:eastAsia="Segoe UI" w:cs="Times New Roman"/>
-          <w:b w:val="0"/>
-          <w:bCs w:val="0"/>
-          <w:i w:val="0"/>
-          <w:iCs w:val="0"/>
-          <w:caps w:val="0"/>
-          <w:color w:val="0D0D0D"/>
-          <w:spacing w:val="0"/>
-          <w:sz w:val="24"/>
-          <w:szCs w:val="24"/>
-          <w:shd w:val="clear" w:fill="FFFFFF"/>
-          <w:lang w:val="en-US"/>
-        </w:rPr>
-      </w:pPr>
-    </w:p>
-    <w:p>
-      <w:pPr>
-        <w:numPr>
-          <w:ilvl w:val="0"/>
-          <w:numId w:val="0"/>
-        </w:numPr>
-        <w:spacing w:line="360" w:lineRule="auto"/>
-        <w:ind w:leftChars="0"/>
-        <w:jc w:val="both"/>
-        <w:rPr>
-          <w:rFonts w:hint="default" w:ascii="Times New Roman" w:hAnsi="Times New Roman" w:eastAsia="Segoe UI" w:cs="Times New Roman"/>
-          <w:b w:val="0"/>
-          <w:bCs w:val="0"/>
-          <w:i w:val="0"/>
-          <w:iCs w:val="0"/>
-          <w:caps w:val="0"/>
-          <w:color w:val="0D0D0D"/>
-          <w:spacing w:val="0"/>
-          <w:sz w:val="24"/>
-          <w:szCs w:val="24"/>
-          <w:shd w:val="clear" w:fill="FFFFFF"/>
-          <w:lang w:val="en-US"/>
-        </w:rPr>
-      </w:pPr>
-    </w:p>
-    <w:p>
-      <w:pPr>
-        <w:numPr>
-          <w:ilvl w:val="0"/>
-          <w:numId w:val="2"/>
-        </w:numPr>
-        <w:spacing w:line="360" w:lineRule="auto"/>
-        <w:ind w:left="420" w:leftChars="0" w:hanging="420" w:firstLineChars="0"/>
-        <w:jc w:val="both"/>
-        <w:rPr>
-          <w:rFonts w:hint="default" w:ascii="Times New Roman" w:hAnsi="Times New Roman" w:eastAsia="Segoe UI" w:cs="Times New Roman"/>
-          <w:b w:val="0"/>
-          <w:bCs w:val="0"/>
-          <w:i w:val="0"/>
-          <w:iCs w:val="0"/>
-          <w:caps w:val="0"/>
-          <w:color w:val="0D0D0D"/>
-          <w:spacing w:val="0"/>
-          <w:sz w:val="24"/>
-          <w:szCs w:val="24"/>
-          <w:shd w:val="clear" w:fill="FFFFFF"/>
-          <w:lang w:val="en-US"/>
-        </w:rPr>
-      </w:pPr>
-      <w:r>
-        <w:rPr>
-          <w:rFonts w:hint="default" w:ascii="Times New Roman" w:hAnsi="Times New Roman" w:eastAsia="Segoe UI" w:cs="Times New Roman"/>
-          <w:b w:val="0"/>
-          <w:bCs w:val="0"/>
-          <w:i w:val="0"/>
-          <w:iCs w:val="0"/>
-          <w:color w:val="0D0D0D"/>
-          <w:spacing w:val="0"/>
-          <w:sz w:val="24"/>
-          <w:szCs w:val="24"/>
-          <w:shd w:val="clear" w:fill="FFFFFF"/>
-          <w:lang w:val="en-US"/>
-        </w:rPr>
-        <w:t>M</w:t>
-      </w:r>
-      <w:r>
-        <w:rPr>
-          <w:rFonts w:hint="default" w:ascii="Times New Roman" w:hAnsi="Times New Roman" w:eastAsia="Segoe UI" w:cs="Times New Roman"/>
-          <w:b w:val="0"/>
-          <w:bCs w:val="0"/>
-          <w:i w:val="0"/>
-          <w:iCs w:val="0"/>
-          <w:caps w:val="0"/>
-          <w:color w:val="0D0D0D"/>
-          <w:spacing w:val="0"/>
-          <w:sz w:val="24"/>
-          <w:szCs w:val="24"/>
-          <w:shd w:val="clear" w:fill="FFFFFF"/>
-          <w:lang w:val="en-US"/>
-        </w:rPr>
-        <w:t xml:space="preserve">odel accuracy -   According to the “Dengue outbreaks prediction in bangaladesh perspective using distinct multi-layer perceptron  NN and decision tree” research paper. </w:t>
-      </w:r>
-      <w:r>
-        <w:rPr>
-          <w:rFonts w:hint="default" w:ascii="Times New Roman" w:hAnsi="Times New Roman" w:eastAsia="Segoe UI" w:cs="Times New Roman"/>
-          <w:b w:val="0"/>
-          <w:bCs w:val="0"/>
-          <w:i w:val="0"/>
-          <w:iCs w:val="0"/>
-          <w:color w:val="0D0D0D"/>
-          <w:spacing w:val="0"/>
-          <w:sz w:val="24"/>
-          <w:szCs w:val="24"/>
-          <w:shd w:val="clear" w:fill="FFFFFF"/>
-          <w:lang w:val="en-US"/>
-        </w:rPr>
-        <w:t>P</w:t>
-      </w:r>
-      <w:r>
-        <w:rPr>
-          <w:rFonts w:hint="default" w:ascii="Times New Roman" w:hAnsi="Times New Roman" w:eastAsia="Segoe UI" w:cs="Times New Roman"/>
-          <w:b w:val="0"/>
-          <w:bCs w:val="0"/>
-          <w:i w:val="0"/>
-          <w:iCs w:val="0"/>
-          <w:caps w:val="0"/>
-          <w:color w:val="0D0D0D"/>
-          <w:spacing w:val="0"/>
-          <w:sz w:val="24"/>
-          <w:szCs w:val="24"/>
-          <w:shd w:val="clear" w:fill="FFFFFF"/>
-          <w:lang w:val="en-US"/>
-        </w:rPr>
-        <w:t xml:space="preserve">redicting accuracy of Multi-layer perceptron 68.5%. which means it not sufficient for using the predicting purpose </w:t>
-      </w:r>
-      <w:r>
-        <w:rPr>
-          <w:rFonts w:hint="default" w:ascii="Times New Roman" w:hAnsi="Times New Roman" w:eastAsia="SimSun" w:cs="Times New Roman"/>
-          <w:i w:val="0"/>
-          <w:iCs w:val="0"/>
-          <w:sz w:val="24"/>
-          <w:szCs w:val="24"/>
-        </w:rPr>
-        <w:t>(Khan et al., Dengue outbreaks prediction in Bangladesh perspective using distinct multilayer Perceptron NN and decision tree 2022)</w:t>
-      </w:r>
-      <w:r>
-        <w:rPr>
-          <w:rFonts w:hint="default" w:ascii="Times New Roman" w:hAnsi="Times New Roman" w:eastAsia="SimSun" w:cs="Times New Roman"/>
-          <w:i w:val="0"/>
-          <w:iCs w:val="0"/>
-          <w:sz w:val="24"/>
-          <w:szCs w:val="24"/>
-          <w:lang w:val="en-US"/>
-        </w:rPr>
-        <w:t>.</w:t>
-      </w:r>
-    </w:p>
-    <w:p>
-      <w:pPr>
-        <w:numPr>
-          <w:numId w:val="0"/>
-        </w:numPr>
-        <w:spacing w:line="360" w:lineRule="auto"/>
-        <w:ind w:leftChars="0"/>
-        <w:jc w:val="both"/>
-        <w:rPr>
-          <w:rFonts w:hint="default" w:ascii="Times New Roman" w:hAnsi="Times New Roman" w:eastAsia="Segoe UI" w:cs="Times New Roman"/>
-          <w:b w:val="0"/>
-          <w:bCs w:val="0"/>
-          <w:i w:val="0"/>
-          <w:iCs w:val="0"/>
-          <w:caps w:val="0"/>
-          <w:color w:val="0D0D0D"/>
-          <w:spacing w:val="0"/>
-          <w:sz w:val="24"/>
-          <w:szCs w:val="24"/>
-          <w:shd w:val="clear" w:fill="FFFFFF"/>
-          <w:lang w:val="en-US"/>
-        </w:rPr>
-      </w:pPr>
-    </w:p>
-    <w:p>
-      <w:pPr>
-        <w:numPr>
-          <w:ilvl w:val="0"/>
-          <w:numId w:val="0"/>
-        </w:numPr>
-        <w:spacing w:line="360" w:lineRule="auto"/>
-        <w:ind w:leftChars="0"/>
-        <w:jc w:val="both"/>
-        <w:rPr>
-          <w:rFonts w:hint="default" w:ascii="Times New Roman" w:hAnsi="Times New Roman" w:eastAsia="Segoe UI" w:cs="Times New Roman"/>
-          <w:b/>
-          <w:bCs/>
-          <w:i w:val="0"/>
-          <w:iCs w:val="0"/>
-          <w:caps w:val="0"/>
-          <w:color w:val="0D0D0D"/>
-          <w:spacing w:val="0"/>
-          <w:sz w:val="24"/>
-          <w:szCs w:val="24"/>
-          <w:shd w:val="clear" w:fill="FFFFFF"/>
-          <w:lang w:val="en-US"/>
-        </w:rPr>
-      </w:pPr>
-      <w:r>
-        <w:rPr>
-          <w:rFonts w:hint="default" w:ascii="Times New Roman" w:hAnsi="Times New Roman" w:eastAsia="Segoe UI" w:cs="Times New Roman"/>
-          <w:b/>
-          <w:bCs/>
-          <w:i w:val="0"/>
-          <w:iCs w:val="0"/>
-          <w:color w:val="0D0D0D"/>
-          <w:spacing w:val="0"/>
-          <w:sz w:val="24"/>
-          <w:szCs w:val="24"/>
-          <w:shd w:val="clear" w:fill="FFFFFF"/>
-          <w:lang w:val="en-US"/>
-        </w:rPr>
-        <w:t>P</w:t>
-      </w:r>
-      <w:r>
-        <w:rPr>
-          <w:rFonts w:hint="default" w:ascii="Times New Roman" w:hAnsi="Times New Roman" w:eastAsia="Segoe UI" w:cs="Times New Roman"/>
-          <w:b/>
-          <w:bCs/>
-          <w:i w:val="0"/>
-          <w:iCs w:val="0"/>
-          <w:caps w:val="0"/>
-          <w:color w:val="0D0D0D"/>
-          <w:spacing w:val="0"/>
-          <w:sz w:val="24"/>
-          <w:szCs w:val="24"/>
-          <w:shd w:val="clear" w:fill="FFFFFF"/>
-          <w:lang w:val="en-US"/>
-        </w:rPr>
-        <w:t>resumptive diagnosis System for dengue fever by using machine learning</w:t>
-      </w:r>
-    </w:p>
-    <w:p>
-      <w:pPr>
-        <w:numPr>
-          <w:ilvl w:val="0"/>
-          <w:numId w:val="0"/>
-        </w:numPr>
-        <w:spacing w:line="360" w:lineRule="auto"/>
-        <w:ind w:leftChars="0"/>
+      </w:pPr>
+    </w:p>
+    <w:p>
+      <w:pPr>
+        <w:numPr>
+          <w:ilvl w:val="0"/>
+          <w:numId w:val="0"/>
+        </w:numPr>
+        <w:spacing w:line="360" w:lineRule="auto"/>
         <w:jc w:val="both"/>
         <w:rPr>
           <w:rFonts w:hint="default" w:ascii="Times New Roman" w:hAnsi="Times New Roman" w:eastAsia="Segoe UI" w:cs="Times New Roman"/>
@@ -3493,24 +3633,6 @@
           <w:bCs w:val="0"/>
           <w:i w:val="0"/>
           <w:iCs w:val="0"/>
-          <w:caps w:val="0"/>
-          <w:color w:val="0D0D0D"/>
-          <w:spacing w:val="0"/>
-          <w:sz w:val="24"/>
-          <w:szCs w:val="24"/>
-          <w:shd w:val="clear" w:fill="FFFFFF"/>
-          <w:lang w:val="en-US"/>
-        </w:rPr>
-        <w:t xml:space="preserve"> </w:t>
-      </w:r>
-      <w:r>
-        <w:rPr>
-          <w:rFonts w:hint="default" w:ascii="Times New Roman" w:hAnsi="Times New Roman" w:eastAsia="Segoe UI" w:cs="Times New Roman"/>
-          <w:b w:val="0"/>
-          <w:bCs w:val="0"/>
-          <w:i w:val="0"/>
-          <w:iCs w:val="0"/>
-          <w:caps w:val="0"/>
           <w:color w:val="000000" w:themeColor="text1"/>
           <w:spacing w:val="0"/>
           <w:sz w:val="24"/>
@@ -3523,7 +3645,7 @@
             </w14:solidFill>
           </w14:textFill>
         </w:rPr>
-        <w:t xml:space="preserve">Presumptive diagnosis system  used  the Decision Tree, Random Forest,  Naive Bayes algorithms  used for predicting the dengue fever. </w:t>
+        <w:t>The main L</w:t>
       </w:r>
       <w:r>
         <w:rPr>
@@ -3532,6 +3654,7 @@
           <w:bCs w:val="0"/>
           <w:i w:val="0"/>
           <w:iCs w:val="0"/>
+          <w:caps w:val="0"/>
           <w:color w:val="000000" w:themeColor="text1"/>
           <w:spacing w:val="0"/>
           <w:sz w:val="24"/>
@@ -3544,9 +3667,17 @@
             </w14:solidFill>
           </w14:textFill>
         </w:rPr>
-        <w:t>W</w:t>
-      </w:r>
-      <w:r>
+        <w:t>imitation of this system</w:t>
+      </w:r>
+    </w:p>
+    <w:p>
+      <w:pPr>
+        <w:numPr>
+          <w:ilvl w:val="0"/>
+          <w:numId w:val="0"/>
+        </w:numPr>
+        <w:spacing w:line="360" w:lineRule="auto"/>
+        <w:jc w:val="both"/>
         <w:rPr>
           <w:rFonts w:hint="default" w:ascii="Times New Roman" w:hAnsi="Times New Roman" w:eastAsia="Segoe UI" w:cs="Times New Roman"/>
           <w:b w:val="0"/>
@@ -3566,17 +3697,19 @@
             </w14:solidFill>
           </w14:textFill>
         </w:rPr>
-        <w:t xml:space="preserve">hat ever this Random Forest , Naive Bayes, Decision Tree algorithms  use for early detection of dengue in this system (Khan &amp; Raza, Development and evaluation of a predictive diagnostic system for dengue fever using Machine Learning Techniques 2023). </w:t>
-      </w:r>
-    </w:p>
-    <w:p>
-      <w:pPr>
-        <w:numPr>
-          <w:ilvl w:val="0"/>
-          <w:numId w:val="0"/>
-        </w:numPr>
-        <w:spacing w:line="360" w:lineRule="auto"/>
-        <w:ind w:leftChars="0"/>
+      </w:pPr>
+    </w:p>
+    <w:p>
+      <w:pPr>
+        <w:numPr>
+          <w:ilvl w:val="0"/>
+          <w:numId w:val="3"/>
+        </w:numPr>
+        <w:tabs>
+          <w:tab w:val="clear" w:pos="420"/>
+        </w:tabs>
+        <w:spacing w:line="360" w:lineRule="auto"/>
+        <w:ind w:left="420" w:leftChars="0" w:hanging="420" w:firstLineChars="0"/>
         <w:jc w:val="both"/>
         <w:rPr>
           <w:rFonts w:hint="default" w:ascii="Times New Roman" w:hAnsi="Times New Roman" w:eastAsia="Segoe UI" w:cs="Times New Roman"/>
@@ -3598,15 +3731,7 @@
           </w14:textFill>
         </w:rPr>
       </w:pPr>
-    </w:p>
-    <w:p>
-      <w:pPr>
-        <w:numPr>
-          <w:ilvl w:val="0"/>
-          <w:numId w:val="0"/>
-        </w:numPr>
-        <w:spacing w:line="360" w:lineRule="auto"/>
-        <w:jc w:val="both"/>
+      <w:r>
         <w:rPr>
           <w:rFonts w:hint="default" w:ascii="Times New Roman" w:hAnsi="Times New Roman" w:eastAsia="Segoe UI" w:cs="Times New Roman"/>
           <w:b w:val="0"/>
@@ -3626,7 +3751,8 @@
             </w14:solidFill>
           </w14:textFill>
         </w:rPr>
-      </w:pPr>
+        <w:t xml:space="preserve"> </w:t>
+      </w:r>
       <w:r>
         <w:rPr>
           <w:rFonts w:hint="default" w:ascii="Times New Roman" w:hAnsi="Times New Roman" w:eastAsia="Segoe UI" w:cs="Times New Roman"/>
@@ -3646,7 +3772,7 @@
             </w14:solidFill>
           </w14:textFill>
         </w:rPr>
-        <w:t>The main L</w:t>
+        <w:t>L</w:t>
       </w:r>
       <w:r>
         <w:rPr>
@@ -3668,16 +3794,20 @@
             </w14:solidFill>
           </w14:textFill>
         </w:rPr>
-        <w:t>imitation of this system</w:t>
-      </w:r>
-    </w:p>
-    <w:p>
-      <w:pPr>
-        <w:numPr>
-          <w:ilvl w:val="0"/>
-          <w:numId w:val="0"/>
-        </w:numPr>
-        <w:spacing w:line="360" w:lineRule="auto"/>
+        <w:t>ess number of data points are available</w:t>
+      </w:r>
+    </w:p>
+    <w:p>
+      <w:pPr>
+        <w:numPr>
+          <w:ilvl w:val="0"/>
+          <w:numId w:val="3"/>
+        </w:numPr>
+        <w:tabs>
+          <w:tab w:val="clear" w:pos="420"/>
+        </w:tabs>
+        <w:spacing w:line="360" w:lineRule="auto"/>
+        <w:ind w:left="420" w:leftChars="0" w:hanging="420" w:firstLineChars="0"/>
         <w:jc w:val="both"/>
         <w:rPr>
           <w:rFonts w:hint="default" w:ascii="Times New Roman" w:hAnsi="Times New Roman" w:eastAsia="Segoe UI" w:cs="Times New Roman"/>
@@ -3699,19 +3829,7 @@
           </w14:textFill>
         </w:rPr>
       </w:pPr>
-    </w:p>
-    <w:p>
-      <w:pPr>
-        <w:numPr>
-          <w:ilvl w:val="0"/>
-          <w:numId w:val="3"/>
-        </w:numPr>
-        <w:tabs>
-          <w:tab w:val="clear" w:pos="420"/>
-        </w:tabs>
-        <w:spacing w:line="360" w:lineRule="auto"/>
-        <w:ind w:left="420" w:leftChars="0" w:hanging="420" w:firstLineChars="0"/>
-        <w:jc w:val="both"/>
+      <w:r>
         <w:rPr>
           <w:rFonts w:hint="default" w:ascii="Times New Roman" w:hAnsi="Times New Roman" w:eastAsia="Segoe UI" w:cs="Times New Roman"/>
           <w:b w:val="0"/>
@@ -3731,7 +3849,8 @@
             </w14:solidFill>
           </w14:textFill>
         </w:rPr>
-      </w:pPr>
+        <w:t xml:space="preserve"> </w:t>
+      </w:r>
       <w:r>
         <w:rPr>
           <w:rFonts w:hint="default" w:ascii="Times New Roman" w:hAnsi="Times New Roman" w:eastAsia="Segoe UI" w:cs="Times New Roman"/>
@@ -3739,7 +3858,6 @@
           <w:bCs w:val="0"/>
           <w:i w:val="0"/>
           <w:iCs w:val="0"/>
-          <w:caps w:val="0"/>
           <w:color w:val="000000" w:themeColor="text1"/>
           <w:spacing w:val="0"/>
           <w:sz w:val="24"/>
@@ -3752,7 +3870,7 @@
             </w14:solidFill>
           </w14:textFill>
         </w:rPr>
-        <w:t xml:space="preserve"> </w:t>
+        <w:t>A</w:t>
       </w:r>
       <w:r>
         <w:rPr>
@@ -3761,6 +3879,7 @@
           <w:bCs w:val="0"/>
           <w:i w:val="0"/>
           <w:iCs w:val="0"/>
+          <w:caps w:val="0"/>
           <w:color w:val="000000" w:themeColor="text1"/>
           <w:spacing w:val="0"/>
           <w:sz w:val="24"/>
@@ -3773,9 +3892,21 @@
             </w14:solidFill>
           </w14:textFill>
         </w:rPr>
-        <w:t>L</w:t>
-      </w:r>
-      <w:r>
+        <w:t>ccuracy of this models are very low</w:t>
+      </w:r>
+    </w:p>
+    <w:p>
+      <w:pPr>
+        <w:numPr>
+          <w:ilvl w:val="0"/>
+          <w:numId w:val="3"/>
+        </w:numPr>
+        <w:tabs>
+          <w:tab w:val="clear" w:pos="420"/>
+        </w:tabs>
+        <w:spacing w:line="360" w:lineRule="auto"/>
+        <w:ind w:left="420" w:leftChars="0" w:hanging="420" w:firstLineChars="0"/>
+        <w:jc w:val="both"/>
         <w:rPr>
           <w:rFonts w:hint="default" w:ascii="Times New Roman" w:hAnsi="Times New Roman" w:eastAsia="Segoe UI" w:cs="Times New Roman"/>
           <w:b w:val="0"/>
@@ -3795,28 +3926,14 @@
             </w14:solidFill>
           </w14:textFill>
         </w:rPr>
-        <w:t>ess number of data points are available</w:t>
-      </w:r>
-    </w:p>
-    <w:p>
-      <w:pPr>
-        <w:numPr>
-          <w:ilvl w:val="0"/>
-          <w:numId w:val="3"/>
-        </w:numPr>
-        <w:tabs>
-          <w:tab w:val="clear" w:pos="420"/>
-        </w:tabs>
-        <w:spacing w:line="360" w:lineRule="auto"/>
-        <w:ind w:left="420" w:leftChars="0" w:hanging="420" w:firstLineChars="0"/>
-        <w:jc w:val="both"/>
+      </w:pPr>
+      <w:r>
         <w:rPr>
           <w:rFonts w:hint="default" w:ascii="Times New Roman" w:hAnsi="Times New Roman" w:eastAsia="Segoe UI" w:cs="Times New Roman"/>
           <w:b w:val="0"/>
           <w:bCs w:val="0"/>
           <w:i w:val="0"/>
           <w:iCs w:val="0"/>
-          <w:caps w:val="0"/>
           <w:color w:val="000000" w:themeColor="text1"/>
           <w:spacing w:val="0"/>
           <w:sz w:val="24"/>
@@ -3829,7 +3946,8 @@
             </w14:solidFill>
           </w14:textFill>
         </w:rPr>
-      </w:pPr>
+        <w:t>S</w:t>
+      </w:r>
       <w:r>
         <w:rPr>
           <w:rFonts w:hint="default" w:ascii="Times New Roman" w:hAnsi="Times New Roman" w:eastAsia="Segoe UI" w:cs="Times New Roman"/>
@@ -3850,125 +3968,6 @@
             </w14:solidFill>
           </w14:textFill>
         </w:rPr>
-        <w:t xml:space="preserve"> </w:t>
-      </w:r>
-      <w:r>
-        <w:rPr>
-          <w:rFonts w:hint="default" w:ascii="Times New Roman" w:hAnsi="Times New Roman" w:eastAsia="Segoe UI" w:cs="Times New Roman"/>
-          <w:b w:val="0"/>
-          <w:bCs w:val="0"/>
-          <w:i w:val="0"/>
-          <w:iCs w:val="0"/>
-          <w:color w:val="000000" w:themeColor="text1"/>
-          <w:spacing w:val="0"/>
-          <w:sz w:val="24"/>
-          <w:szCs w:val="24"/>
-          <w:shd w:val="clear" w:fill="FFFFFF"/>
-          <w:lang w:val="en-US"/>
-          <w14:textFill>
-            <w14:solidFill>
-              <w14:schemeClr w14:val="tx1"/>
-            </w14:solidFill>
-          </w14:textFill>
-        </w:rPr>
-        <w:t>A</w:t>
-      </w:r>
-      <w:r>
-        <w:rPr>
-          <w:rFonts w:hint="default" w:ascii="Times New Roman" w:hAnsi="Times New Roman" w:eastAsia="Segoe UI" w:cs="Times New Roman"/>
-          <w:b w:val="0"/>
-          <w:bCs w:val="0"/>
-          <w:i w:val="0"/>
-          <w:iCs w:val="0"/>
-          <w:caps w:val="0"/>
-          <w:color w:val="000000" w:themeColor="text1"/>
-          <w:spacing w:val="0"/>
-          <w:sz w:val="24"/>
-          <w:szCs w:val="24"/>
-          <w:shd w:val="clear" w:fill="FFFFFF"/>
-          <w:lang w:val="en-US"/>
-          <w14:textFill>
-            <w14:solidFill>
-              <w14:schemeClr w14:val="tx1"/>
-            </w14:solidFill>
-          </w14:textFill>
-        </w:rPr>
-        <w:t>ccuracy of this models are very low</w:t>
-      </w:r>
-    </w:p>
-    <w:p>
-      <w:pPr>
-        <w:numPr>
-          <w:ilvl w:val="0"/>
-          <w:numId w:val="3"/>
-        </w:numPr>
-        <w:tabs>
-          <w:tab w:val="clear" w:pos="420"/>
-        </w:tabs>
-        <w:spacing w:line="360" w:lineRule="auto"/>
-        <w:ind w:left="420" w:leftChars="0" w:hanging="420" w:firstLineChars="0"/>
-        <w:jc w:val="both"/>
-        <w:rPr>
-          <w:rFonts w:hint="default" w:ascii="Times New Roman" w:hAnsi="Times New Roman" w:eastAsia="Segoe UI" w:cs="Times New Roman"/>
-          <w:b w:val="0"/>
-          <w:bCs w:val="0"/>
-          <w:i w:val="0"/>
-          <w:iCs w:val="0"/>
-          <w:caps w:val="0"/>
-          <w:color w:val="000000" w:themeColor="text1"/>
-          <w:spacing w:val="0"/>
-          <w:sz w:val="24"/>
-          <w:szCs w:val="24"/>
-          <w:shd w:val="clear" w:fill="FFFFFF"/>
-          <w:lang w:val="en-US"/>
-          <w14:textFill>
-            <w14:solidFill>
-              <w14:schemeClr w14:val="tx1"/>
-            </w14:solidFill>
-          </w14:textFill>
-        </w:rPr>
-      </w:pPr>
-      <w:r>
-        <w:rPr>
-          <w:rFonts w:hint="default" w:ascii="Times New Roman" w:hAnsi="Times New Roman" w:eastAsia="Segoe UI" w:cs="Times New Roman"/>
-          <w:b w:val="0"/>
-          <w:bCs w:val="0"/>
-          <w:i w:val="0"/>
-          <w:iCs w:val="0"/>
-          <w:color w:val="000000" w:themeColor="text1"/>
-          <w:spacing w:val="0"/>
-          <w:sz w:val="24"/>
-          <w:szCs w:val="24"/>
-          <w:shd w:val="clear" w:fill="FFFFFF"/>
-          <w:lang w:val="en-US"/>
-          <w14:textFill>
-            <w14:solidFill>
-              <w14:schemeClr w14:val="tx1"/>
-            </w14:solidFill>
-          </w14:textFill>
-        </w:rPr>
-        <w:t>S</w:t>
-      </w:r>
-      <w:r>
-        <w:rPr>
-          <w:rFonts w:hint="default" w:ascii="Times New Roman" w:hAnsi="Times New Roman" w:eastAsia="Segoe UI" w:cs="Times New Roman"/>
-          <w:b w:val="0"/>
-          <w:bCs w:val="0"/>
-          <w:i w:val="0"/>
-          <w:iCs w:val="0"/>
-          <w:caps w:val="0"/>
-          <w:color w:val="000000" w:themeColor="text1"/>
-          <w:spacing w:val="0"/>
-          <w:sz w:val="24"/>
-          <w:szCs w:val="24"/>
-          <w:shd w:val="clear" w:fill="FFFFFF"/>
-          <w:lang w:val="en-US"/>
-          <w14:textFill>
-            <w14:solidFill>
-              <w14:schemeClr w14:val="tx1"/>
-            </w14:solidFill>
-          </w14:textFill>
-        </w:rPr>
         <w:t>ensitivity - presumptive diagnosis system is lack  with sensitivity for early stage of detecting (Khan &amp; Raza, Development and evaluation of a predictive diagnostic system for dengue fever using Machine Learning Techniques 2023).</w:t>
       </w:r>
     </w:p>
@@ -4904,6 +4903,7 @@
     <w:p>
       <w:pPr>
         <w:numPr>
+          <w:ilvl w:val="0"/>
           <w:numId w:val="0"/>
         </w:numPr>
         <w:spacing w:line="360" w:lineRule="auto"/>
@@ -4928,6 +4928,7 @@
     <w:p>
       <w:pPr>
         <w:numPr>
+          <w:ilvl w:val="0"/>
           <w:numId w:val="0"/>
         </w:numPr>
         <w:spacing w:line="360" w:lineRule="auto"/>
@@ -4952,6 +4953,7 @@
     <w:p>
       <w:pPr>
         <w:numPr>
+          <w:ilvl w:val="0"/>
           <w:numId w:val="0"/>
         </w:numPr>
         <w:spacing w:line="360" w:lineRule="auto"/>
@@ -17598,7 +17600,6 @@
           <w:lang w:val="en-US"/>
         </w:rPr>
       </w:pPr>
-      <w:bookmarkStart w:id="0" w:name="_GoBack"/>
       <w:r>
         <w:rPr>
           <w:rFonts w:hint="default" w:ascii="Times New Roman" w:hAnsi="Times New Roman" w:eastAsia="Segoe UI"/>
@@ -17652,7 +17653,6 @@
           </wp:inline>
         </w:drawing>
       </w:r>
-      <w:bookmarkEnd w:id="0"/>
     </w:p>
     <w:p>
       <w:pPr>
@@ -38810,8 +38810,6 @@
     <w:lsdException w:unhideWhenUsed="0" w:uiPriority="0" w:semiHidden="0" w:name="Document Map"/>
     <w:lsdException w:unhideWhenUsed="0" w:uiPriority="0" w:semiHidden="0" w:name="Plain Text"/>
     <w:lsdException w:unhideWhenUsed="0" w:uiPriority="0" w:semiHidden="0" w:name="E-mail Signature"/>
-    <w:lsdException w:unhideWhenUsed="0" w:uiPriority="0" w:semiHidden="0" w:name=""/>
-    <w:lsdException w:unhideWhenUsed="0" w:uiPriority="0" w:semiHidden="0" w:name=""/>
     <w:lsdException w:qFormat="1" w:unhideWhenUsed="0" w:uiPriority="0" w:semiHidden="0" w:name="Normal (Web)"/>
     <w:lsdException w:unhideWhenUsed="0" w:uiPriority="0" w:semiHidden="0" w:name="HTML Acronym"/>
     <w:lsdException w:unhideWhenUsed="0" w:uiPriority="0" w:semiHidden="0" w:name="HTML Address"/>
@@ -39325,8 +39323,8 @@
       <w:sz w:val="16"/>
     </w:rPr>
   </w:style>
-  <w:style w:type="paragraph" w:styleId="23">
-    <w:name w:val=""/>
+  <w:style w:type="paragraph" w:customStyle="1" w:styleId="23">
+    <w:name w:val="_Style 22"/>
     <w:basedOn w:val="1"/>
     <w:next w:val="1"/>
     <w:uiPriority w:val="0"/>
@@ -39342,8 +39340,8 @@
       <w:sz w:val="16"/>
     </w:rPr>
   </w:style>
-  <w:style w:type="paragraph" w:styleId="24">
-    <w:name w:val=""/>
+  <w:style w:type="paragraph" w:customStyle="1" w:styleId="24">
+    <w:name w:val="_Style 23"/>
     <w:basedOn w:val="1"/>
     <w:next w:val="1"/>
     <w:uiPriority w:val="0"/>

</xml_diff>

<commit_message>
Add the diagrams to the documentation
</commit_message>
<xml_diff>
--- a/Documentation.docx
+++ b/Documentation.docx
@@ -1107,22 +1107,7 @@
             </w14:solidFill>
           </w14:textFill>
         </w:rPr>
-        <w:t xml:space="preserve"> Investigate the requirements and difficulties patients face regarding dengue   diagnosis, particularly in urban settings where laboratory access is limited. Explore the obstacles patients encounter in obtaining prompt and accurate dengue diagnosis and their potential impact on public health. </w:t>
-      </w:r>
-      <w:r>
-        <w:rPr>
-          <w:rFonts w:hint="default" w:ascii="Times New Roman" w:hAnsi="Times New Roman" w:cs="Times New Roman"/>
-          <w:color w:val="000000" w:themeColor="text1"/>
-          <w:sz w:val="24"/>
-          <w:szCs w:val="24"/>
-          <w:lang w:val="en-US"/>
-          <w14:textFill>
-            <w14:solidFill>
-              <w14:schemeClr w14:val="tx1"/>
-            </w14:solidFill>
-          </w14:textFill>
-        </w:rPr>
-        <w:t xml:space="preserve"> </w:t>
+        <w:t xml:space="preserve"> Investigate the requirements and difficulties patients face regarding dengue   diagnosis, particularly in urban settings where laboratory access is limited. Explore the obstacles patients encounter in obtaining prompt and accurate dengue diagnosis and their potential impact on public health.  </w:t>
       </w:r>
     </w:p>
     <w:p>
@@ -8095,8 +8080,8 @@
         <w:jc w:val="both"/>
         <w:rPr>
           <w:rFonts w:hint="default" w:ascii="Times New Roman" w:hAnsi="Times New Roman" w:cs="Times New Roman"/>
-          <w:b/>
-          <w:bCs/>
+          <w:b w:val="0"/>
+          <w:bCs w:val="0"/>
           <w:color w:val="000000" w:themeColor="text1"/>
           <w:sz w:val="24"/>
           <w:szCs w:val="24"/>
@@ -8125,6 +8110,300 @@
         </w:rPr>
         <w:t>After implementing ensemble techniques, the ensemble voting classifier (combined model) emerged as the final model for dengue prediction. To make this model accessible for real-world use, created a pickle file to store its parameters and import it into our application. With flask framework,  seamlessly integrated this model into the back end, and allowing it to interact with the front end interface. This integration ensures that our dengue detection system is user-friendly and readily available for deployment, empowering users to make informed decisions about dengue risk and management.</w:t>
       </w:r>
+    </w:p>
+    <w:p>
+      <w:pPr>
+        <w:spacing w:line="360" w:lineRule="auto"/>
+        <w:jc w:val="both"/>
+        <w:rPr>
+          <w:rFonts w:hint="default" w:ascii="Times New Roman" w:hAnsi="Times New Roman" w:cs="Times New Roman"/>
+          <w:b w:val="0"/>
+          <w:bCs w:val="0"/>
+          <w:color w:val="000000" w:themeColor="text1"/>
+          <w:sz w:val="24"/>
+          <w:szCs w:val="24"/>
+          <w:lang w:val="en-US"/>
+          <w14:textFill>
+            <w14:solidFill>
+              <w14:schemeClr w14:val="tx1"/>
+            </w14:solidFill>
+          </w14:textFill>
+        </w:rPr>
+      </w:pPr>
+    </w:p>
+    <w:p>
+      <w:pPr>
+        <w:spacing w:line="360" w:lineRule="auto"/>
+        <w:jc w:val="both"/>
+        <w:rPr>
+          <w:rFonts w:hint="default" w:ascii="Times New Roman" w:hAnsi="Times New Roman" w:cs="Times New Roman"/>
+          <w:b/>
+          <w:bCs/>
+          <w:color w:val="000000" w:themeColor="text1"/>
+          <w:sz w:val="28"/>
+          <w:szCs w:val="28"/>
+          <w:lang w:val="en-US"/>
+          <w14:textFill>
+            <w14:solidFill>
+              <w14:schemeClr w14:val="tx1"/>
+            </w14:solidFill>
+          </w14:textFill>
+        </w:rPr>
+      </w:pPr>
+    </w:p>
+    <w:p>
+      <w:pPr>
+        <w:spacing w:line="360" w:lineRule="auto"/>
+        <w:jc w:val="both"/>
+        <w:rPr>
+          <w:rFonts w:hint="default" w:ascii="Times New Roman" w:hAnsi="Times New Roman" w:cs="Times New Roman"/>
+          <w:b/>
+          <w:bCs/>
+          <w:color w:val="000000" w:themeColor="text1"/>
+          <w:sz w:val="28"/>
+          <w:szCs w:val="28"/>
+          <w:lang w:val="en-US"/>
+          <w14:textFill>
+            <w14:solidFill>
+              <w14:schemeClr w14:val="tx1"/>
+            </w14:solidFill>
+          </w14:textFill>
+        </w:rPr>
+      </w:pPr>
+    </w:p>
+    <w:p>
+      <w:pPr>
+        <w:spacing w:line="360" w:lineRule="auto"/>
+        <w:jc w:val="both"/>
+        <w:rPr>
+          <w:rFonts w:hint="default" w:ascii="Times New Roman" w:hAnsi="Times New Roman" w:cs="Times New Roman"/>
+          <w:b/>
+          <w:bCs/>
+          <w:color w:val="000000" w:themeColor="text1"/>
+          <w:sz w:val="28"/>
+          <w:szCs w:val="28"/>
+          <w:lang w:val="en-US"/>
+          <w14:textFill>
+            <w14:solidFill>
+              <w14:schemeClr w14:val="tx1"/>
+            </w14:solidFill>
+          </w14:textFill>
+        </w:rPr>
+      </w:pPr>
+    </w:p>
+    <w:p>
+      <w:pPr>
+        <w:spacing w:line="360" w:lineRule="auto"/>
+        <w:jc w:val="both"/>
+        <w:rPr>
+          <w:rFonts w:hint="default" w:ascii="Times New Roman" w:hAnsi="Times New Roman" w:cs="Times New Roman"/>
+          <w:b/>
+          <w:bCs/>
+          <w:color w:val="000000" w:themeColor="text1"/>
+          <w:sz w:val="28"/>
+          <w:szCs w:val="28"/>
+          <w:lang w:val="en-US"/>
+          <w14:textFill>
+            <w14:solidFill>
+              <w14:schemeClr w14:val="tx1"/>
+            </w14:solidFill>
+          </w14:textFill>
+        </w:rPr>
+      </w:pPr>
+    </w:p>
+    <w:p>
+      <w:pPr>
+        <w:spacing w:line="360" w:lineRule="auto"/>
+        <w:jc w:val="both"/>
+        <w:rPr>
+          <w:rFonts w:hint="default" w:ascii="Times New Roman" w:hAnsi="Times New Roman" w:cs="Times New Roman"/>
+          <w:b/>
+          <w:bCs/>
+          <w:color w:val="000000" w:themeColor="text1"/>
+          <w:sz w:val="28"/>
+          <w:szCs w:val="28"/>
+          <w:lang w:val="en-US"/>
+          <w14:textFill>
+            <w14:solidFill>
+              <w14:schemeClr w14:val="tx1"/>
+            </w14:solidFill>
+          </w14:textFill>
+        </w:rPr>
+      </w:pPr>
+    </w:p>
+    <w:p>
+      <w:pPr>
+        <w:spacing w:line="360" w:lineRule="auto"/>
+        <w:jc w:val="both"/>
+        <w:rPr>
+          <w:rFonts w:hint="default" w:ascii="Times New Roman" w:hAnsi="Times New Roman" w:cs="Times New Roman"/>
+          <w:b/>
+          <w:bCs/>
+          <w:color w:val="000000" w:themeColor="text1"/>
+          <w:sz w:val="28"/>
+          <w:szCs w:val="28"/>
+          <w:lang w:val="en-US"/>
+          <w14:textFill>
+            <w14:solidFill>
+              <w14:schemeClr w14:val="tx1"/>
+            </w14:solidFill>
+          </w14:textFill>
+        </w:rPr>
+      </w:pPr>
+    </w:p>
+    <w:p>
+      <w:pPr>
+        <w:spacing w:line="360" w:lineRule="auto"/>
+        <w:jc w:val="both"/>
+        <w:rPr>
+          <w:rFonts w:hint="default" w:ascii="Times New Roman" w:hAnsi="Times New Roman" w:cs="Times New Roman"/>
+          <w:b/>
+          <w:bCs/>
+          <w:color w:val="000000" w:themeColor="text1"/>
+          <w:sz w:val="28"/>
+          <w:szCs w:val="28"/>
+          <w:lang w:val="en-US"/>
+          <w14:textFill>
+            <w14:solidFill>
+              <w14:schemeClr w14:val="tx1"/>
+            </w14:solidFill>
+          </w14:textFill>
+        </w:rPr>
+      </w:pPr>
+    </w:p>
+    <w:p>
+      <w:pPr>
+        <w:spacing w:line="360" w:lineRule="auto"/>
+        <w:jc w:val="both"/>
+        <w:rPr>
+          <w:rFonts w:hint="default" w:ascii="Times New Roman" w:hAnsi="Times New Roman" w:cs="Times New Roman"/>
+          <w:b/>
+          <w:bCs/>
+          <w:color w:val="000000" w:themeColor="text1"/>
+          <w:sz w:val="28"/>
+          <w:szCs w:val="28"/>
+          <w:lang w:val="en-US"/>
+          <w14:textFill>
+            <w14:solidFill>
+              <w14:schemeClr w14:val="tx1"/>
+            </w14:solidFill>
+          </w14:textFill>
+        </w:rPr>
+      </w:pPr>
+    </w:p>
+    <w:p>
+      <w:pPr>
+        <w:spacing w:line="360" w:lineRule="auto"/>
+        <w:jc w:val="both"/>
+        <w:rPr>
+          <w:rFonts w:hint="default" w:ascii="Times New Roman" w:hAnsi="Times New Roman" w:cs="Times New Roman"/>
+          <w:b/>
+          <w:bCs/>
+          <w:color w:val="000000" w:themeColor="text1"/>
+          <w:sz w:val="28"/>
+          <w:szCs w:val="28"/>
+          <w:lang w:val="en-US"/>
+          <w14:textFill>
+            <w14:solidFill>
+              <w14:schemeClr w14:val="tx1"/>
+            </w14:solidFill>
+          </w14:textFill>
+        </w:rPr>
+      </w:pPr>
+    </w:p>
+    <w:p>
+      <w:pPr>
+        <w:spacing w:line="360" w:lineRule="auto"/>
+        <w:jc w:val="both"/>
+        <w:rPr>
+          <w:rFonts w:hint="default" w:ascii="Times New Roman" w:hAnsi="Times New Roman" w:cs="Times New Roman"/>
+          <w:b/>
+          <w:bCs/>
+          <w:color w:val="000000" w:themeColor="text1"/>
+          <w:sz w:val="28"/>
+          <w:szCs w:val="28"/>
+          <w:lang w:val="en-US"/>
+          <w14:textFill>
+            <w14:solidFill>
+              <w14:schemeClr w14:val="tx1"/>
+            </w14:solidFill>
+          </w14:textFill>
+        </w:rPr>
+      </w:pPr>
+      <w:r>
+        <w:rPr>
+          <w:rFonts w:hint="default" w:ascii="Times New Roman" w:hAnsi="Times New Roman" w:cs="Times New Roman"/>
+          <w:b/>
+          <w:bCs/>
+          <w:color w:val="000000" w:themeColor="text1"/>
+          <w:sz w:val="28"/>
+          <w:szCs w:val="28"/>
+          <w:lang w:val="en-US"/>
+          <w14:textFill>
+            <w14:solidFill>
+              <w14:schemeClr w14:val="tx1"/>
+            </w14:solidFill>
+          </w14:textFill>
+        </w:rPr>
+        <w:t>Designing</w:t>
+      </w:r>
+    </w:p>
+    <w:p>
+      <w:pPr>
+        <w:spacing w:line="360" w:lineRule="auto"/>
+        <w:jc w:val="both"/>
+        <w:rPr>
+          <w:rFonts w:hint="default" w:ascii="Times New Roman" w:hAnsi="Times New Roman" w:cs="Times New Roman"/>
+          <w:b/>
+          <w:bCs/>
+          <w:color w:val="000000" w:themeColor="text1"/>
+          <w:sz w:val="24"/>
+          <w:szCs w:val="24"/>
+          <w:lang w:val="en-US"/>
+          <w14:textFill>
+            <w14:solidFill>
+              <w14:schemeClr w14:val="tx1"/>
+            </w14:solidFill>
+          </w14:textFill>
+        </w:rPr>
+      </w:pPr>
+    </w:p>
+    <w:p>
+      <w:pPr>
+        <w:spacing w:line="360" w:lineRule="auto"/>
+        <w:jc w:val="both"/>
+        <w:rPr>
+          <w:rFonts w:hint="default" w:ascii="Times New Roman" w:hAnsi="Times New Roman" w:cs="Times New Roman"/>
+          <w:b/>
+          <w:bCs/>
+          <w:color w:val="000000" w:themeColor="text1"/>
+          <w:sz w:val="24"/>
+          <w:szCs w:val="24"/>
+          <w:lang w:val="en-US"/>
+          <w14:textFill>
+            <w14:solidFill>
+              <w14:schemeClr w14:val="tx1"/>
+            </w14:solidFill>
+          </w14:textFill>
+        </w:rPr>
+      </w:pPr>
+      <w:r>
+        <w:rPr>
+          <w:rFonts w:hint="default" w:ascii="Times New Roman" w:hAnsi="Times New Roman" w:cs="Times New Roman"/>
+          <w:b/>
+          <w:bCs/>
+          <w:color w:val="000000" w:themeColor="text1"/>
+          <w:sz w:val="24"/>
+          <w:szCs w:val="24"/>
+          <w:lang w:val="en-US"/>
+          <w14:textFill>
+            <w14:solidFill>
+              <w14:schemeClr w14:val="tx1"/>
+            </w14:solidFill>
+          </w14:textFill>
+        </w:rPr>
+        <w:t>Use case diagram</w:t>
+      </w:r>
       <w:r>
         <w:rPr>
           <w:rFonts w:hint="default" w:ascii="Times New Roman" w:hAnsi="Times New Roman" w:cs="Times New Roman"/>
@@ -8162,6 +8441,677 @@
           </w14:textFill>
         </w:rPr>
       </w:pPr>
+    </w:p>
+    <w:p>
+      <w:pPr>
+        <w:spacing w:line="360" w:lineRule="auto"/>
+        <w:jc w:val="both"/>
+        <w:rPr>
+          <w:rFonts w:hint="default" w:ascii="Times New Roman" w:hAnsi="Times New Roman" w:cs="Times New Roman"/>
+          <w:b/>
+          <w:bCs/>
+          <w:color w:val="000000" w:themeColor="text1"/>
+          <w:sz w:val="24"/>
+          <w:szCs w:val="24"/>
+          <w:lang w:val="en-US"/>
+          <w14:textFill>
+            <w14:solidFill>
+              <w14:schemeClr w14:val="tx1"/>
+            </w14:solidFill>
+          </w14:textFill>
+        </w:rPr>
+      </w:pPr>
+      <w:r>
+        <w:rPr>
+          <w:rFonts w:hint="default" w:ascii="Times New Roman" w:hAnsi="Times New Roman" w:cs="Times New Roman"/>
+          <w:b/>
+          <w:bCs/>
+          <w:color w:val="000000" w:themeColor="text1"/>
+          <w:sz w:val="24"/>
+          <w:szCs w:val="24"/>
+          <w:lang w:val="en-US"/>
+          <w14:textFill>
+            <w14:solidFill>
+              <w14:schemeClr w14:val="tx1"/>
+            </w14:solidFill>
+          </w14:textFill>
+        </w:rPr>
+        <w:object>
+          <v:shape id="_x0000_i1026" o:spt="75" alt="" type="#_x0000_t75" style="height:264.05pt;width:385.2pt;" o:ole="t" filled="f" o:preferrelative="t" stroked="f" coordsize="21600,21600">
+            <v:path/>
+            <v:fill on="f" focussize="0,0"/>
+            <v:stroke on="f"/>
+            <v:imagedata r:id="rId12" o:title=""/>
+            <o:lock v:ext="edit" aspectratio="t"/>
+            <w10:wrap type="none"/>
+            <w10:anchorlock/>
+          </v:shape>
+          <o:OLEObject Type="Embed" ProgID="Visio.Drawing.15" ShapeID="_x0000_i1026" DrawAspect="Content" ObjectID="_1468075725" r:id="rId11">
+            <o:LockedField>false</o:LockedField>
+          </o:OLEObject>
+        </w:object>
+      </w:r>
+    </w:p>
+    <w:p>
+      <w:pPr>
+        <w:spacing w:line="360" w:lineRule="auto"/>
+        <w:jc w:val="both"/>
+        <w:rPr>
+          <w:rFonts w:hint="default" w:ascii="Times New Roman" w:hAnsi="Times New Roman" w:cs="Times New Roman"/>
+          <w:b w:val="0"/>
+          <w:bCs w:val="0"/>
+          <w:color w:val="000000" w:themeColor="text1"/>
+          <w:sz w:val="24"/>
+          <w:szCs w:val="24"/>
+          <w:lang w:val="en-US"/>
+          <w14:textFill>
+            <w14:solidFill>
+              <w14:schemeClr w14:val="tx1"/>
+            </w14:solidFill>
+          </w14:textFill>
+        </w:rPr>
+      </w:pPr>
+      <w:r>
+        <w:rPr>
+          <w:rFonts w:hint="default" w:ascii="Times New Roman" w:hAnsi="Times New Roman" w:cs="Times New Roman"/>
+          <w:b w:val="0"/>
+          <w:bCs w:val="0"/>
+          <w:color w:val="000000" w:themeColor="text1"/>
+          <w:sz w:val="24"/>
+          <w:szCs w:val="24"/>
+          <w:lang w:val="en-US"/>
+          <w14:textFill>
+            <w14:solidFill>
+              <w14:schemeClr w14:val="tx1"/>
+            </w14:solidFill>
+          </w14:textFill>
+        </w:rPr>
+        <w:t>According to  the above use case diagram patient is the actor select symptoms, and make prediction are the activities. In between select symptoms and make predictions activities relationship is include. Which means to make the predictions for patient patient first of all need to select the symptoms.</w:t>
+      </w:r>
+    </w:p>
+    <w:p>
+      <w:pPr>
+        <w:spacing w:line="360" w:lineRule="auto"/>
+        <w:jc w:val="both"/>
+        <w:rPr>
+          <w:rFonts w:hint="default" w:ascii="Times New Roman" w:hAnsi="Times New Roman" w:cs="Times New Roman"/>
+          <w:b/>
+          <w:bCs/>
+          <w:color w:val="000000" w:themeColor="text1"/>
+          <w:sz w:val="24"/>
+          <w:szCs w:val="24"/>
+          <w:lang w:val="en-US"/>
+          <w14:textFill>
+            <w14:solidFill>
+              <w14:schemeClr w14:val="tx1"/>
+            </w14:solidFill>
+          </w14:textFill>
+        </w:rPr>
+      </w:pPr>
+    </w:p>
+    <w:p>
+      <w:pPr>
+        <w:spacing w:line="360" w:lineRule="auto"/>
+        <w:jc w:val="both"/>
+        <w:rPr>
+          <w:rFonts w:hint="default" w:ascii="Times New Roman" w:hAnsi="Times New Roman" w:cs="Times New Roman"/>
+          <w:b/>
+          <w:bCs/>
+          <w:color w:val="000000" w:themeColor="text1"/>
+          <w:sz w:val="24"/>
+          <w:szCs w:val="24"/>
+          <w:lang w:val="en-US"/>
+          <w14:textFill>
+            <w14:solidFill>
+              <w14:schemeClr w14:val="tx1"/>
+            </w14:solidFill>
+          </w14:textFill>
+        </w:rPr>
+      </w:pPr>
+    </w:p>
+    <w:p>
+      <w:pPr>
+        <w:spacing w:line="360" w:lineRule="auto"/>
+        <w:jc w:val="both"/>
+        <w:rPr>
+          <w:rFonts w:hint="default" w:ascii="Times New Roman" w:hAnsi="Times New Roman" w:cs="Times New Roman"/>
+          <w:b/>
+          <w:bCs/>
+          <w:color w:val="000000" w:themeColor="text1"/>
+          <w:sz w:val="24"/>
+          <w:szCs w:val="24"/>
+          <w:lang w:val="en-US"/>
+          <w14:textFill>
+            <w14:solidFill>
+              <w14:schemeClr w14:val="tx1"/>
+            </w14:solidFill>
+          </w14:textFill>
+        </w:rPr>
+      </w:pPr>
+    </w:p>
+    <w:p>
+      <w:pPr>
+        <w:spacing w:line="360" w:lineRule="auto"/>
+        <w:jc w:val="both"/>
+        <w:rPr>
+          <w:rFonts w:hint="default" w:ascii="Times New Roman" w:hAnsi="Times New Roman" w:cs="Times New Roman"/>
+          <w:b/>
+          <w:bCs/>
+          <w:color w:val="000000" w:themeColor="text1"/>
+          <w:sz w:val="24"/>
+          <w:szCs w:val="24"/>
+          <w:lang w:val="en-US"/>
+          <w14:textFill>
+            <w14:solidFill>
+              <w14:schemeClr w14:val="tx1"/>
+            </w14:solidFill>
+          </w14:textFill>
+        </w:rPr>
+      </w:pPr>
+    </w:p>
+    <w:p>
+      <w:pPr>
+        <w:spacing w:line="360" w:lineRule="auto"/>
+        <w:jc w:val="both"/>
+        <w:rPr>
+          <w:rFonts w:hint="default" w:ascii="Times New Roman" w:hAnsi="Times New Roman" w:cs="Times New Roman"/>
+          <w:b/>
+          <w:bCs/>
+          <w:color w:val="000000" w:themeColor="text1"/>
+          <w:sz w:val="24"/>
+          <w:szCs w:val="24"/>
+          <w:lang w:val="en-US"/>
+          <w14:textFill>
+            <w14:solidFill>
+              <w14:schemeClr w14:val="tx1"/>
+            </w14:solidFill>
+          </w14:textFill>
+        </w:rPr>
+      </w:pPr>
+    </w:p>
+    <w:p>
+      <w:pPr>
+        <w:spacing w:line="360" w:lineRule="auto"/>
+        <w:jc w:val="both"/>
+        <w:rPr>
+          <w:rFonts w:hint="default" w:ascii="Times New Roman" w:hAnsi="Times New Roman" w:cs="Times New Roman"/>
+          <w:b/>
+          <w:bCs/>
+          <w:color w:val="000000" w:themeColor="text1"/>
+          <w:sz w:val="24"/>
+          <w:szCs w:val="24"/>
+          <w:lang w:val="en-US"/>
+          <w14:textFill>
+            <w14:solidFill>
+              <w14:schemeClr w14:val="tx1"/>
+            </w14:solidFill>
+          </w14:textFill>
+        </w:rPr>
+      </w:pPr>
+    </w:p>
+    <w:p>
+      <w:pPr>
+        <w:spacing w:line="360" w:lineRule="auto"/>
+        <w:jc w:val="both"/>
+        <w:rPr>
+          <w:rFonts w:hint="default" w:ascii="Times New Roman" w:hAnsi="Times New Roman" w:cs="Times New Roman"/>
+          <w:b/>
+          <w:bCs/>
+          <w:color w:val="000000" w:themeColor="text1"/>
+          <w:sz w:val="24"/>
+          <w:szCs w:val="24"/>
+          <w:lang w:val="en-US"/>
+          <w14:textFill>
+            <w14:solidFill>
+              <w14:schemeClr w14:val="tx1"/>
+            </w14:solidFill>
+          </w14:textFill>
+        </w:rPr>
+      </w:pPr>
+    </w:p>
+    <w:p>
+      <w:pPr>
+        <w:spacing w:line="360" w:lineRule="auto"/>
+        <w:jc w:val="both"/>
+        <w:rPr>
+          <w:rFonts w:hint="default" w:ascii="Times New Roman" w:hAnsi="Times New Roman" w:cs="Times New Roman"/>
+          <w:b/>
+          <w:bCs/>
+          <w:color w:val="000000" w:themeColor="text1"/>
+          <w:sz w:val="24"/>
+          <w:szCs w:val="24"/>
+          <w:lang w:val="en-US"/>
+          <w14:textFill>
+            <w14:solidFill>
+              <w14:schemeClr w14:val="tx1"/>
+            </w14:solidFill>
+          </w14:textFill>
+        </w:rPr>
+      </w:pPr>
+    </w:p>
+    <w:p>
+      <w:pPr>
+        <w:spacing w:line="360" w:lineRule="auto"/>
+        <w:jc w:val="both"/>
+        <w:rPr>
+          <w:rFonts w:hint="default" w:ascii="Times New Roman" w:hAnsi="Times New Roman" w:cs="Times New Roman"/>
+          <w:b/>
+          <w:bCs/>
+          <w:color w:val="000000" w:themeColor="text1"/>
+          <w:sz w:val="24"/>
+          <w:szCs w:val="24"/>
+          <w:lang w:val="en-US"/>
+          <w14:textFill>
+            <w14:solidFill>
+              <w14:schemeClr w14:val="tx1"/>
+            </w14:solidFill>
+          </w14:textFill>
+        </w:rPr>
+      </w:pPr>
+    </w:p>
+    <w:p>
+      <w:pPr>
+        <w:spacing w:line="360" w:lineRule="auto"/>
+        <w:jc w:val="both"/>
+        <w:rPr>
+          <w:rFonts w:hint="default" w:ascii="Times New Roman" w:hAnsi="Times New Roman" w:cs="Times New Roman"/>
+          <w:b/>
+          <w:bCs/>
+          <w:color w:val="000000" w:themeColor="text1"/>
+          <w:sz w:val="24"/>
+          <w:szCs w:val="24"/>
+          <w:lang w:val="en-US"/>
+          <w14:textFill>
+            <w14:solidFill>
+              <w14:schemeClr w14:val="tx1"/>
+            </w14:solidFill>
+          </w14:textFill>
+        </w:rPr>
+      </w:pPr>
+    </w:p>
+    <w:p>
+      <w:pPr>
+        <w:spacing w:line="360" w:lineRule="auto"/>
+        <w:jc w:val="both"/>
+        <w:rPr>
+          <w:rFonts w:hint="default" w:ascii="Times New Roman" w:hAnsi="Times New Roman" w:cs="Times New Roman"/>
+          <w:b/>
+          <w:bCs/>
+          <w:color w:val="000000" w:themeColor="text1"/>
+          <w:sz w:val="24"/>
+          <w:szCs w:val="24"/>
+          <w:lang w:val="en-US"/>
+          <w14:textFill>
+            <w14:solidFill>
+              <w14:schemeClr w14:val="tx1"/>
+            </w14:solidFill>
+          </w14:textFill>
+        </w:rPr>
+      </w:pPr>
+    </w:p>
+    <w:p>
+      <w:pPr>
+        <w:spacing w:line="360" w:lineRule="auto"/>
+        <w:jc w:val="both"/>
+        <w:rPr>
+          <w:rFonts w:hint="default" w:ascii="Times New Roman" w:hAnsi="Times New Roman" w:cs="Times New Roman"/>
+          <w:b/>
+          <w:bCs/>
+          <w:color w:val="000000" w:themeColor="text1"/>
+          <w:sz w:val="24"/>
+          <w:szCs w:val="24"/>
+          <w:lang w:val="en-US"/>
+          <w14:textFill>
+            <w14:solidFill>
+              <w14:schemeClr w14:val="tx1"/>
+            </w14:solidFill>
+          </w14:textFill>
+        </w:rPr>
+      </w:pPr>
+    </w:p>
+    <w:p>
+      <w:pPr>
+        <w:spacing w:line="360" w:lineRule="auto"/>
+        <w:jc w:val="both"/>
+        <w:rPr>
+          <w:rFonts w:hint="default" w:ascii="Times New Roman" w:hAnsi="Times New Roman" w:cs="Times New Roman"/>
+          <w:b/>
+          <w:bCs/>
+          <w:color w:val="000000" w:themeColor="text1"/>
+          <w:sz w:val="24"/>
+          <w:szCs w:val="24"/>
+          <w:lang w:val="en-US"/>
+          <w14:textFill>
+            <w14:solidFill>
+              <w14:schemeClr w14:val="tx1"/>
+            </w14:solidFill>
+          </w14:textFill>
+        </w:rPr>
+      </w:pPr>
+    </w:p>
+    <w:p>
+      <w:pPr>
+        <w:spacing w:line="360" w:lineRule="auto"/>
+        <w:jc w:val="both"/>
+        <w:rPr>
+          <w:rFonts w:hint="default" w:ascii="Times New Roman" w:hAnsi="Times New Roman" w:cs="Times New Roman"/>
+          <w:b/>
+          <w:bCs/>
+          <w:color w:val="000000" w:themeColor="text1"/>
+          <w:sz w:val="24"/>
+          <w:szCs w:val="24"/>
+          <w:lang w:val="en-US"/>
+          <w14:textFill>
+            <w14:solidFill>
+              <w14:schemeClr w14:val="tx1"/>
+            </w14:solidFill>
+          </w14:textFill>
+        </w:rPr>
+      </w:pPr>
+    </w:p>
+    <w:p>
+      <w:pPr>
+        <w:spacing w:line="360" w:lineRule="auto"/>
+        <w:jc w:val="both"/>
+        <w:rPr>
+          <w:rFonts w:hint="default" w:ascii="Times New Roman" w:hAnsi="Times New Roman" w:cs="Times New Roman"/>
+          <w:b/>
+          <w:bCs/>
+          <w:color w:val="000000" w:themeColor="text1"/>
+          <w:sz w:val="24"/>
+          <w:szCs w:val="24"/>
+          <w:lang w:val="en-US"/>
+          <w14:textFill>
+            <w14:solidFill>
+              <w14:schemeClr w14:val="tx1"/>
+            </w14:solidFill>
+          </w14:textFill>
+        </w:rPr>
+      </w:pPr>
+      <w:r>
+        <w:rPr>
+          <w:rFonts w:hint="default" w:ascii="Times New Roman" w:hAnsi="Times New Roman" w:cs="Times New Roman"/>
+          <w:b/>
+          <w:bCs/>
+          <w:color w:val="000000" w:themeColor="text1"/>
+          <w:sz w:val="24"/>
+          <w:szCs w:val="24"/>
+          <w:lang w:val="en-US"/>
+          <w14:textFill>
+            <w14:solidFill>
+              <w14:schemeClr w14:val="tx1"/>
+            </w14:solidFill>
+          </w14:textFill>
+        </w:rPr>
+        <w:t>Activity Diagram</w:t>
+      </w:r>
+    </w:p>
+    <w:p>
+      <w:pPr>
+        <w:spacing w:line="360" w:lineRule="auto"/>
+        <w:jc w:val="both"/>
+        <w:rPr>
+          <w:rFonts w:hint="default" w:ascii="Times New Roman" w:hAnsi="Times New Roman" w:cs="Times New Roman"/>
+          <w:b/>
+          <w:bCs/>
+          <w:color w:val="000000" w:themeColor="text1"/>
+          <w:sz w:val="24"/>
+          <w:szCs w:val="24"/>
+          <w:lang w:val="en-US"/>
+          <w14:textFill>
+            <w14:solidFill>
+              <w14:schemeClr w14:val="tx1"/>
+            </w14:solidFill>
+          </w14:textFill>
+        </w:rPr>
+      </w:pPr>
+    </w:p>
+    <w:p>
+      <w:pPr>
+        <w:spacing w:line="360" w:lineRule="auto"/>
+        <w:jc w:val="both"/>
+        <w:rPr>
+          <w:rFonts w:hint="default" w:ascii="Times New Roman" w:hAnsi="Times New Roman" w:cs="Times New Roman"/>
+          <w:b/>
+          <w:bCs/>
+          <w:color w:val="000000" w:themeColor="text1"/>
+          <w:sz w:val="24"/>
+          <w:szCs w:val="24"/>
+          <w:lang w:val="en-US"/>
+          <w14:textFill>
+            <w14:solidFill>
+              <w14:schemeClr w14:val="tx1"/>
+            </w14:solidFill>
+          </w14:textFill>
+        </w:rPr>
+      </w:pPr>
+      <w:r>
+        <w:rPr>
+          <w:rFonts w:hint="default" w:ascii="Times New Roman" w:hAnsi="Times New Roman" w:cs="Times New Roman"/>
+          <w:b/>
+          <w:bCs/>
+          <w:color w:val="000000" w:themeColor="text1"/>
+          <w:sz w:val="24"/>
+          <w:szCs w:val="24"/>
+          <w:lang w:val="en-US"/>
+          <w14:textFill>
+            <w14:solidFill>
+              <w14:schemeClr w14:val="tx1"/>
+            </w14:solidFill>
+          </w14:textFill>
+        </w:rPr>
+        <w:object>
+          <v:shape id="_x0000_i1028" o:spt="75" type="#_x0000_t75" style="height:385.2pt;width:388.15pt;" o:ole="t" filled="f" o:preferrelative="t" stroked="f" coordsize="21600,21600">
+            <v:path/>
+            <v:fill on="f" focussize="0,0"/>
+            <v:stroke on="f"/>
+            <v:imagedata r:id="rId14" o:title=""/>
+            <o:lock v:ext="edit" aspectratio="t"/>
+            <w10:wrap type="none"/>
+            <w10:anchorlock/>
+          </v:shape>
+          <o:OLEObject Type="Embed" ProgID="Visio.Drawing.15" ShapeID="_x0000_i1028" DrawAspect="Content" ObjectID="_1468075726" r:id="rId13">
+            <o:LockedField>false</o:LockedField>
+          </o:OLEObject>
+        </w:object>
+      </w:r>
+    </w:p>
+    <w:p>
+      <w:pPr>
+        <w:spacing w:line="360" w:lineRule="auto"/>
+        <w:jc w:val="both"/>
+        <w:rPr>
+          <w:rFonts w:hint="default" w:ascii="Times New Roman" w:hAnsi="Times New Roman" w:cs="Times New Roman"/>
+          <w:b w:val="0"/>
+          <w:bCs w:val="0"/>
+          <w:color w:val="000000" w:themeColor="text1"/>
+          <w:sz w:val="24"/>
+          <w:szCs w:val="24"/>
+          <w:lang w:val="en-US"/>
+          <w14:textFill>
+            <w14:solidFill>
+              <w14:schemeClr w14:val="tx1"/>
+            </w14:solidFill>
+          </w14:textFill>
+        </w:rPr>
+      </w:pPr>
+    </w:p>
+    <w:p>
+      <w:pPr>
+        <w:spacing w:line="360" w:lineRule="auto"/>
+        <w:jc w:val="both"/>
+        <w:rPr>
+          <w:rFonts w:hint="default" w:ascii="Times New Roman" w:hAnsi="Times New Roman" w:cs="Times New Roman"/>
+          <w:b w:val="0"/>
+          <w:bCs w:val="0"/>
+          <w:color w:val="000000" w:themeColor="text1"/>
+          <w:sz w:val="24"/>
+          <w:szCs w:val="24"/>
+          <w:lang w:val="en-US"/>
+          <w14:textFill>
+            <w14:solidFill>
+              <w14:schemeClr w14:val="tx1"/>
+            </w14:solidFill>
+          </w14:textFill>
+        </w:rPr>
+      </w:pPr>
+      <w:r>
+        <w:rPr>
+          <w:rFonts w:hint="default" w:ascii="Times New Roman" w:hAnsi="Times New Roman" w:cs="Times New Roman"/>
+          <w:b w:val="0"/>
+          <w:bCs w:val="0"/>
+          <w:color w:val="000000" w:themeColor="text1"/>
+          <w:sz w:val="24"/>
+          <w:szCs w:val="24"/>
+          <w:lang w:val="en-US"/>
+          <w14:textFill>
+            <w14:solidFill>
+              <w14:schemeClr w14:val="tx1"/>
+            </w14:solidFill>
+          </w14:textFill>
+        </w:rPr>
+        <w:t>According to  the above sequence diagram it describes the flow of system. Which means first of patient redirect to the index page and select the symptoms and get the prediction result.</w:t>
+      </w:r>
+    </w:p>
+    <w:p>
+      <w:pPr>
+        <w:spacing w:line="360" w:lineRule="auto"/>
+        <w:jc w:val="both"/>
+        <w:rPr>
+          <w:rFonts w:hint="default" w:ascii="Times New Roman" w:hAnsi="Times New Roman" w:cs="Times New Roman"/>
+          <w:b/>
+          <w:bCs/>
+          <w:color w:val="000000" w:themeColor="text1"/>
+          <w:sz w:val="24"/>
+          <w:szCs w:val="24"/>
+          <w:lang w:val="en-US"/>
+          <w14:textFill>
+            <w14:solidFill>
+              <w14:schemeClr w14:val="tx1"/>
+            </w14:solidFill>
+          </w14:textFill>
+        </w:rPr>
+      </w:pPr>
+    </w:p>
+    <w:p>
+      <w:pPr>
+        <w:spacing w:line="360" w:lineRule="auto"/>
+        <w:jc w:val="both"/>
+        <w:rPr>
+          <w:rFonts w:hint="default" w:ascii="Times New Roman" w:hAnsi="Times New Roman" w:cs="Times New Roman"/>
+          <w:b/>
+          <w:bCs/>
+          <w:color w:val="000000" w:themeColor="text1"/>
+          <w:sz w:val="24"/>
+          <w:szCs w:val="24"/>
+          <w:lang w:val="en-US"/>
+          <w14:textFill>
+            <w14:solidFill>
+              <w14:schemeClr w14:val="tx1"/>
+            </w14:solidFill>
+          </w14:textFill>
+        </w:rPr>
+      </w:pPr>
+    </w:p>
+    <w:p>
+      <w:pPr>
+        <w:spacing w:line="360" w:lineRule="auto"/>
+        <w:jc w:val="both"/>
+        <w:rPr>
+          <w:rFonts w:hint="default" w:ascii="Times New Roman" w:hAnsi="Times New Roman" w:cs="Times New Roman"/>
+          <w:b/>
+          <w:bCs/>
+          <w:color w:val="000000" w:themeColor="text1"/>
+          <w:sz w:val="24"/>
+          <w:szCs w:val="24"/>
+          <w:lang w:val="en-US"/>
+          <w14:textFill>
+            <w14:solidFill>
+              <w14:schemeClr w14:val="tx1"/>
+            </w14:solidFill>
+          </w14:textFill>
+        </w:rPr>
+      </w:pPr>
+    </w:p>
+    <w:p>
+      <w:pPr>
+        <w:spacing w:line="360" w:lineRule="auto"/>
+        <w:jc w:val="both"/>
+        <w:rPr>
+          <w:rFonts w:hint="default" w:ascii="Times New Roman" w:hAnsi="Times New Roman" w:cs="Times New Roman"/>
+          <w:b/>
+          <w:bCs/>
+          <w:color w:val="000000" w:themeColor="text1"/>
+          <w:sz w:val="24"/>
+          <w:szCs w:val="24"/>
+          <w:lang w:val="en-US"/>
+          <w14:textFill>
+            <w14:solidFill>
+              <w14:schemeClr w14:val="tx1"/>
+            </w14:solidFill>
+          </w14:textFill>
+        </w:rPr>
+      </w:pPr>
+    </w:p>
+    <w:p>
+      <w:pPr>
+        <w:spacing w:line="360" w:lineRule="auto"/>
+        <w:jc w:val="both"/>
+        <w:rPr>
+          <w:rFonts w:hint="default" w:ascii="Times New Roman" w:hAnsi="Times New Roman" w:cs="Times New Roman"/>
+          <w:b/>
+          <w:bCs/>
+          <w:color w:val="000000" w:themeColor="text1"/>
+          <w:sz w:val="24"/>
+          <w:szCs w:val="24"/>
+          <w:lang w:val="en-US"/>
+          <w14:textFill>
+            <w14:solidFill>
+              <w14:schemeClr w14:val="tx1"/>
+            </w14:solidFill>
+          </w14:textFill>
+        </w:rPr>
+      </w:pPr>
+    </w:p>
+    <w:p>
+      <w:pPr>
+        <w:spacing w:line="360" w:lineRule="auto"/>
+        <w:jc w:val="both"/>
+        <w:rPr>
+          <w:rFonts w:hint="default" w:ascii="Times New Roman" w:hAnsi="Times New Roman" w:cs="Times New Roman"/>
+          <w:b/>
+          <w:bCs/>
+          <w:color w:val="000000" w:themeColor="text1"/>
+          <w:sz w:val="24"/>
+          <w:szCs w:val="24"/>
+          <w:lang w:val="en-US"/>
+          <w14:textFill>
+            <w14:solidFill>
+              <w14:schemeClr w14:val="tx1"/>
+            </w14:solidFill>
+          </w14:textFill>
+        </w:rPr>
+      </w:pPr>
+    </w:p>
+    <w:p>
+      <w:pPr>
+        <w:spacing w:line="360" w:lineRule="auto"/>
+        <w:jc w:val="both"/>
+        <w:rPr>
+          <w:rFonts w:hint="default" w:ascii="Times New Roman" w:hAnsi="Times New Roman" w:cs="Times New Roman"/>
+          <w:b/>
+          <w:bCs/>
+          <w:color w:val="000000" w:themeColor="text1"/>
+          <w:sz w:val="24"/>
+          <w:szCs w:val="24"/>
+          <w:lang w:val="en-US"/>
+          <w14:textFill>
+            <w14:solidFill>
+              <w14:schemeClr w14:val="tx1"/>
+            </w14:solidFill>
+          </w14:textFill>
+        </w:rPr>
+      </w:pPr>
       <w:r>
         <w:rPr>
           <w:rFonts w:hint="default" w:ascii="Times New Roman" w:hAnsi="Times New Roman" w:cs="Times New Roman"/>
@@ -8301,7 +9251,26 @@
             </w14:solidFill>
           </w14:textFill>
         </w:rPr>
-        <w:t>Imbalanced Dataset: Imbalance in the dataset, where the number of dengue-positive cases may be significantly lower than the dengue-negative cases, can impact the performance of the predictive models. This imbalance can lead to biased predictions and reduced sensitivity in detecting dengue cases. To address this issue, techniques such as oversampling of the minority class (dengue-positive cases) or using algorithms that are robust to class imbalance should be considered(Hoyos et al., Dengue models based on machine learning techniques: A systematic literature review 2021).</w:t>
+        <w:t>Imbalanced Dataset: Imbal</w:t>
+      </w:r>
+      <w:bookmarkStart w:id="0" w:name="_GoBack"/>
+      <w:bookmarkEnd w:id="0"/>
+      <w:r>
+        <w:rPr>
+          <w:rFonts w:hint="default" w:ascii="Times New Roman" w:hAnsi="Times New Roman" w:cs="Times New Roman"/>
+          <w:b w:val="0"/>
+          <w:bCs w:val="0"/>
+          <w:color w:val="000000" w:themeColor="text1"/>
+          <w:sz w:val="24"/>
+          <w:szCs w:val="24"/>
+          <w:lang w:val="en-US"/>
+          <w14:textFill>
+            <w14:solidFill>
+              <w14:schemeClr w14:val="tx1"/>
+            </w14:solidFill>
+          </w14:textFill>
+        </w:rPr>
+        <w:t>ance in the dataset, where the number of dengue-positive cases may be significantly lower than the dengue-negative cases, can impact the performance of the predictive models. This imbalance can lead to biased predictions and reduced sensitivity in detecting dengue cases. To address this issue, techniques such as oversampling of the minority class (dengue-positive cases) or using algorithms that are robust to class imbalance should be considered(Hoyos et al., Dengue models based on machine learning techniques: A systematic literature review 2021).</w:t>
       </w:r>
     </w:p>
     <w:p>
@@ -8369,6 +9338,54 @@
     <w:p>
       <w:pPr>
         <w:spacing w:line="360" w:lineRule="auto"/>
+        <w:jc w:val="both"/>
+        <w:rPr>
+          <w:rFonts w:hint="default" w:ascii="Times New Roman" w:hAnsi="Times New Roman" w:cs="Times New Roman"/>
+          <w:b w:val="0"/>
+          <w:bCs w:val="0"/>
+          <w:color w:val="000000" w:themeColor="text1"/>
+          <w:sz w:val="24"/>
+          <w:szCs w:val="24"/>
+          <w:lang w:val="en-US"/>
+          <w14:textFill>
+            <w14:solidFill>
+              <w14:schemeClr w14:val="tx1"/>
+            </w14:solidFill>
+          </w14:textFill>
+        </w:rPr>
+      </w:pPr>
+    </w:p>
+    <w:p>
+      <w:pPr>
+        <w:numPr>
+          <w:numId w:val="0"/>
+        </w:numPr>
+        <w:spacing w:line="360" w:lineRule="auto"/>
+        <w:ind w:leftChars="0"/>
+        <w:jc w:val="both"/>
+        <w:rPr>
+          <w:rFonts w:hint="default" w:ascii="Times New Roman" w:hAnsi="Times New Roman" w:cs="Times New Roman"/>
+          <w:b w:val="0"/>
+          <w:bCs w:val="0"/>
+          <w:color w:val="000000" w:themeColor="text1"/>
+          <w:sz w:val="24"/>
+          <w:szCs w:val="24"/>
+          <w:lang w:val="en-US"/>
+          <w14:textFill>
+            <w14:solidFill>
+              <w14:schemeClr w14:val="tx1"/>
+            </w14:solidFill>
+          </w14:textFill>
+        </w:rPr>
+      </w:pPr>
+    </w:p>
+    <w:p>
+      <w:pPr>
+        <w:numPr>
+          <w:numId w:val="0"/>
+        </w:numPr>
+        <w:spacing w:line="360" w:lineRule="auto"/>
+        <w:ind w:leftChars="0"/>
         <w:jc w:val="both"/>
         <w:rPr>
           <w:rFonts w:hint="default" w:ascii="Times New Roman" w:hAnsi="Times New Roman" w:cs="Times New Roman"/>
@@ -8505,6 +9522,342 @@
               <w14:schemeClr w14:val="tx1"/>
             </w14:solidFill>
           </w14:textFill>
+        </w:rPr>
+      </w:pPr>
+    </w:p>
+    <w:p>
+      <w:pPr>
+        <w:numPr>
+          <w:ilvl w:val="0"/>
+          <w:numId w:val="0"/>
+        </w:numPr>
+        <w:spacing w:line="360" w:lineRule="auto"/>
+        <w:jc w:val="both"/>
+        <w:rPr>
+          <w:rFonts w:hint="default" w:ascii="Times New Roman" w:hAnsi="Times New Roman" w:eastAsia="Segoe UI"/>
+          <w:b/>
+          <w:bCs/>
+          <w:i w:val="0"/>
+          <w:iCs w:val="0"/>
+          <w:caps w:val="0"/>
+          <w:color w:val="0D0D0D"/>
+          <w:spacing w:val="0"/>
+          <w:sz w:val="36"/>
+          <w:szCs w:val="36"/>
+          <w:shd w:val="clear" w:fill="FFFFFF"/>
+          <w:lang w:val="en-US"/>
+        </w:rPr>
+      </w:pPr>
+    </w:p>
+    <w:p>
+      <w:pPr>
+        <w:numPr>
+          <w:ilvl w:val="0"/>
+          <w:numId w:val="0"/>
+        </w:numPr>
+        <w:spacing w:line="360" w:lineRule="auto"/>
+        <w:jc w:val="both"/>
+        <w:rPr>
+          <w:rFonts w:hint="default" w:ascii="Times New Roman" w:hAnsi="Times New Roman" w:eastAsia="Segoe UI"/>
+          <w:b/>
+          <w:bCs/>
+          <w:i w:val="0"/>
+          <w:iCs w:val="0"/>
+          <w:caps w:val="0"/>
+          <w:color w:val="0D0D0D"/>
+          <w:spacing w:val="0"/>
+          <w:sz w:val="36"/>
+          <w:szCs w:val="36"/>
+          <w:shd w:val="clear" w:fill="FFFFFF"/>
+          <w:lang w:val="en-US"/>
+        </w:rPr>
+      </w:pPr>
+    </w:p>
+    <w:p>
+      <w:pPr>
+        <w:numPr>
+          <w:ilvl w:val="0"/>
+          <w:numId w:val="0"/>
+        </w:numPr>
+        <w:spacing w:line="360" w:lineRule="auto"/>
+        <w:jc w:val="both"/>
+        <w:rPr>
+          <w:rFonts w:hint="default" w:ascii="Times New Roman" w:hAnsi="Times New Roman" w:eastAsia="Segoe UI"/>
+          <w:b/>
+          <w:bCs/>
+          <w:i w:val="0"/>
+          <w:iCs w:val="0"/>
+          <w:caps w:val="0"/>
+          <w:color w:val="0D0D0D"/>
+          <w:spacing w:val="0"/>
+          <w:sz w:val="36"/>
+          <w:szCs w:val="36"/>
+          <w:shd w:val="clear" w:fill="FFFFFF"/>
+          <w:lang w:val="en-US"/>
+        </w:rPr>
+      </w:pPr>
+    </w:p>
+    <w:p>
+      <w:pPr>
+        <w:numPr>
+          <w:ilvl w:val="0"/>
+          <w:numId w:val="0"/>
+        </w:numPr>
+        <w:spacing w:line="360" w:lineRule="auto"/>
+        <w:jc w:val="both"/>
+        <w:rPr>
+          <w:rFonts w:hint="default" w:ascii="Times New Roman" w:hAnsi="Times New Roman" w:eastAsia="Segoe UI"/>
+          <w:b/>
+          <w:bCs/>
+          <w:i w:val="0"/>
+          <w:iCs w:val="0"/>
+          <w:caps w:val="0"/>
+          <w:color w:val="0D0D0D"/>
+          <w:spacing w:val="0"/>
+          <w:sz w:val="36"/>
+          <w:szCs w:val="36"/>
+          <w:shd w:val="clear" w:fill="FFFFFF"/>
+          <w:lang w:val="en-US"/>
+        </w:rPr>
+      </w:pPr>
+    </w:p>
+    <w:p>
+      <w:pPr>
+        <w:numPr>
+          <w:ilvl w:val="0"/>
+          <w:numId w:val="0"/>
+        </w:numPr>
+        <w:spacing w:line="360" w:lineRule="auto"/>
+        <w:jc w:val="both"/>
+        <w:rPr>
+          <w:rFonts w:hint="default" w:ascii="Times New Roman" w:hAnsi="Times New Roman" w:eastAsia="Segoe UI"/>
+          <w:b/>
+          <w:bCs/>
+          <w:i w:val="0"/>
+          <w:iCs w:val="0"/>
+          <w:caps w:val="0"/>
+          <w:color w:val="0D0D0D"/>
+          <w:spacing w:val="0"/>
+          <w:sz w:val="36"/>
+          <w:szCs w:val="36"/>
+          <w:shd w:val="clear" w:fill="FFFFFF"/>
+          <w:lang w:val="en-US"/>
+        </w:rPr>
+      </w:pPr>
+    </w:p>
+    <w:p>
+      <w:pPr>
+        <w:numPr>
+          <w:ilvl w:val="0"/>
+          <w:numId w:val="0"/>
+        </w:numPr>
+        <w:spacing w:line="360" w:lineRule="auto"/>
+        <w:jc w:val="both"/>
+        <w:rPr>
+          <w:rFonts w:hint="default" w:ascii="Times New Roman" w:hAnsi="Times New Roman" w:eastAsia="Segoe UI"/>
+          <w:b/>
+          <w:bCs/>
+          <w:i w:val="0"/>
+          <w:iCs w:val="0"/>
+          <w:caps w:val="0"/>
+          <w:color w:val="0D0D0D"/>
+          <w:spacing w:val="0"/>
+          <w:sz w:val="36"/>
+          <w:szCs w:val="36"/>
+          <w:shd w:val="clear" w:fill="FFFFFF"/>
+          <w:lang w:val="en-US"/>
+        </w:rPr>
+      </w:pPr>
+    </w:p>
+    <w:p>
+      <w:pPr>
+        <w:numPr>
+          <w:ilvl w:val="0"/>
+          <w:numId w:val="0"/>
+        </w:numPr>
+        <w:spacing w:line="360" w:lineRule="auto"/>
+        <w:jc w:val="both"/>
+        <w:rPr>
+          <w:rFonts w:hint="default" w:ascii="Times New Roman" w:hAnsi="Times New Roman" w:eastAsia="Segoe UI"/>
+          <w:b/>
+          <w:bCs/>
+          <w:i w:val="0"/>
+          <w:iCs w:val="0"/>
+          <w:caps w:val="0"/>
+          <w:color w:val="0D0D0D"/>
+          <w:spacing w:val="0"/>
+          <w:sz w:val="36"/>
+          <w:szCs w:val="36"/>
+          <w:shd w:val="clear" w:fill="FFFFFF"/>
+          <w:lang w:val="en-US"/>
+        </w:rPr>
+      </w:pPr>
+    </w:p>
+    <w:p>
+      <w:pPr>
+        <w:numPr>
+          <w:ilvl w:val="0"/>
+          <w:numId w:val="0"/>
+        </w:numPr>
+        <w:spacing w:line="360" w:lineRule="auto"/>
+        <w:jc w:val="both"/>
+        <w:rPr>
+          <w:rFonts w:hint="default" w:ascii="Times New Roman" w:hAnsi="Times New Roman" w:eastAsia="Segoe UI"/>
+          <w:b/>
+          <w:bCs/>
+          <w:i w:val="0"/>
+          <w:iCs w:val="0"/>
+          <w:caps w:val="0"/>
+          <w:color w:val="0D0D0D"/>
+          <w:spacing w:val="0"/>
+          <w:sz w:val="36"/>
+          <w:szCs w:val="36"/>
+          <w:shd w:val="clear" w:fill="FFFFFF"/>
+          <w:lang w:val="en-US"/>
+        </w:rPr>
+      </w:pPr>
+    </w:p>
+    <w:p>
+      <w:pPr>
+        <w:numPr>
+          <w:ilvl w:val="0"/>
+          <w:numId w:val="0"/>
+        </w:numPr>
+        <w:spacing w:line="360" w:lineRule="auto"/>
+        <w:jc w:val="both"/>
+        <w:rPr>
+          <w:rFonts w:hint="default" w:ascii="Times New Roman" w:hAnsi="Times New Roman" w:eastAsia="Segoe UI"/>
+          <w:b/>
+          <w:bCs/>
+          <w:i w:val="0"/>
+          <w:iCs w:val="0"/>
+          <w:caps w:val="0"/>
+          <w:color w:val="0D0D0D"/>
+          <w:spacing w:val="0"/>
+          <w:sz w:val="36"/>
+          <w:szCs w:val="36"/>
+          <w:shd w:val="clear" w:fill="FFFFFF"/>
+          <w:lang w:val="en-US"/>
+        </w:rPr>
+      </w:pPr>
+    </w:p>
+    <w:p>
+      <w:pPr>
+        <w:numPr>
+          <w:ilvl w:val="0"/>
+          <w:numId w:val="0"/>
+        </w:numPr>
+        <w:spacing w:line="360" w:lineRule="auto"/>
+        <w:jc w:val="both"/>
+        <w:rPr>
+          <w:rFonts w:hint="default" w:ascii="Times New Roman" w:hAnsi="Times New Roman" w:eastAsia="Segoe UI"/>
+          <w:b/>
+          <w:bCs/>
+          <w:i w:val="0"/>
+          <w:iCs w:val="0"/>
+          <w:caps w:val="0"/>
+          <w:color w:val="0D0D0D"/>
+          <w:spacing w:val="0"/>
+          <w:sz w:val="36"/>
+          <w:szCs w:val="36"/>
+          <w:shd w:val="clear" w:fill="FFFFFF"/>
+          <w:lang w:val="en-US"/>
+        </w:rPr>
+      </w:pPr>
+    </w:p>
+    <w:p>
+      <w:pPr>
+        <w:numPr>
+          <w:ilvl w:val="0"/>
+          <w:numId w:val="0"/>
+        </w:numPr>
+        <w:spacing w:line="360" w:lineRule="auto"/>
+        <w:jc w:val="both"/>
+        <w:rPr>
+          <w:rFonts w:hint="default" w:ascii="Times New Roman" w:hAnsi="Times New Roman" w:eastAsia="Segoe UI"/>
+          <w:b/>
+          <w:bCs/>
+          <w:i w:val="0"/>
+          <w:iCs w:val="0"/>
+          <w:caps w:val="0"/>
+          <w:color w:val="0D0D0D"/>
+          <w:spacing w:val="0"/>
+          <w:sz w:val="36"/>
+          <w:szCs w:val="36"/>
+          <w:shd w:val="clear" w:fill="FFFFFF"/>
+          <w:lang w:val="en-US"/>
+        </w:rPr>
+      </w:pPr>
+    </w:p>
+    <w:p>
+      <w:pPr>
+        <w:numPr>
+          <w:ilvl w:val="0"/>
+          <w:numId w:val="0"/>
+        </w:numPr>
+        <w:spacing w:line="360" w:lineRule="auto"/>
+        <w:jc w:val="both"/>
+        <w:rPr>
+          <w:rFonts w:hint="default" w:ascii="Times New Roman" w:hAnsi="Times New Roman" w:eastAsia="Segoe UI"/>
+          <w:b/>
+          <w:bCs/>
+          <w:i w:val="0"/>
+          <w:iCs w:val="0"/>
+          <w:caps w:val="0"/>
+          <w:color w:val="0D0D0D"/>
+          <w:spacing w:val="0"/>
+          <w:sz w:val="36"/>
+          <w:szCs w:val="36"/>
+          <w:shd w:val="clear" w:fill="FFFFFF"/>
+          <w:lang w:val="en-US"/>
+        </w:rPr>
+      </w:pPr>
+    </w:p>
+    <w:p>
+      <w:pPr>
+        <w:numPr>
+          <w:ilvl w:val="0"/>
+          <w:numId w:val="0"/>
+        </w:numPr>
+        <w:spacing w:line="360" w:lineRule="auto"/>
+        <w:jc w:val="both"/>
+        <w:rPr>
+          <w:rFonts w:hint="default" w:ascii="Times New Roman" w:hAnsi="Times New Roman" w:eastAsia="Segoe UI"/>
+          <w:b/>
+          <w:bCs/>
+          <w:i w:val="0"/>
+          <w:iCs w:val="0"/>
+          <w:caps w:val="0"/>
+          <w:color w:val="0D0D0D"/>
+          <w:spacing w:val="0"/>
+          <w:sz w:val="36"/>
+          <w:szCs w:val="36"/>
+          <w:shd w:val="clear" w:fill="FFFFFF"/>
+          <w:lang w:val="en-US"/>
+        </w:rPr>
+      </w:pPr>
+    </w:p>
+    <w:p>
+      <w:pPr>
+        <w:numPr>
+          <w:ilvl w:val="0"/>
+          <w:numId w:val="0"/>
+        </w:numPr>
+        <w:spacing w:line="360" w:lineRule="auto"/>
+        <w:jc w:val="both"/>
+        <w:rPr>
+          <w:rFonts w:hint="default" w:ascii="Times New Roman" w:hAnsi="Times New Roman" w:eastAsia="Segoe UI"/>
+          <w:b/>
+          <w:bCs/>
+          <w:i w:val="0"/>
+          <w:iCs w:val="0"/>
+          <w:caps w:val="0"/>
+          <w:color w:val="0D0D0D"/>
+          <w:spacing w:val="0"/>
+          <w:sz w:val="36"/>
+          <w:szCs w:val="36"/>
+          <w:shd w:val="clear" w:fill="FFFFFF"/>
+          <w:lang w:val="en-US"/>
         </w:rPr>
       </w:pPr>
     </w:p>
@@ -8695,7 +10048,7 @@
                     </pic:cNvPicPr>
                   </pic:nvPicPr>
                   <pic:blipFill>
-                    <a:blip r:embed="rId11"/>
+                    <a:blip r:embed="rId15"/>
                     <a:stretch>
                       <a:fillRect/>
                     </a:stretch>
@@ -8788,7 +10141,7 @@
                     </pic:cNvPicPr>
                   </pic:nvPicPr>
                   <pic:blipFill>
-                    <a:blip r:embed="rId12"/>
+                    <a:blip r:embed="rId16"/>
                     <a:stretch>
                       <a:fillRect/>
                     </a:stretch>
@@ -8921,7 +10274,7 @@
                     </pic:cNvPicPr>
                   </pic:nvPicPr>
                   <pic:blipFill>
-                    <a:blip r:embed="rId13"/>
+                    <a:blip r:embed="rId17"/>
                     <a:stretch>
                       <a:fillRect/>
                     </a:stretch>
@@ -9151,7 +10504,7 @@
                     </pic:cNvPicPr>
                   </pic:nvPicPr>
                   <pic:blipFill>
-                    <a:blip r:embed="rId14"/>
+                    <a:blip r:embed="rId18"/>
                     <a:stretch>
                       <a:fillRect/>
                     </a:stretch>
@@ -10752,7 +12105,7 @@
                     </pic:cNvPicPr>
                   </pic:nvPicPr>
                   <pic:blipFill>
-                    <a:blip r:embed="rId15"/>
+                    <a:blip r:embed="rId19"/>
                     <a:stretch>
                       <a:fillRect/>
                     </a:stretch>
@@ -11271,7 +12624,7 @@
                     </pic:cNvPicPr>
                   </pic:nvPicPr>
                   <pic:blipFill>
-                    <a:blip r:embed="rId16"/>
+                    <a:blip r:embed="rId20"/>
                     <a:stretch>
                       <a:fillRect/>
                     </a:stretch>
@@ -11454,7 +12807,7 @@
                     </pic:cNvPicPr>
                   </pic:nvPicPr>
                   <pic:blipFill>
-                    <a:blip r:embed="rId17"/>
+                    <a:blip r:embed="rId21"/>
                     <a:stretch>
                       <a:fillRect/>
                     </a:stretch>
@@ -13027,7 +14380,7 @@
                     </pic:cNvPicPr>
                   </pic:nvPicPr>
                   <pic:blipFill>
-                    <a:blip r:embed="rId18"/>
+                    <a:blip r:embed="rId22"/>
                     <a:stretch>
                       <a:fillRect/>
                     </a:stretch>
@@ -13112,7 +14465,7 @@
                     </pic:cNvPicPr>
                   </pic:nvPicPr>
                   <pic:blipFill>
-                    <a:blip r:embed="rId19"/>
+                    <a:blip r:embed="rId23"/>
                     <a:stretch>
                       <a:fillRect/>
                     </a:stretch>
@@ -13216,7 +14569,7 @@
                     </pic:cNvPicPr>
                   </pic:nvPicPr>
                   <pic:blipFill>
-                    <a:blip r:embed="rId20"/>
+                    <a:blip r:embed="rId24"/>
                     <a:stretch>
                       <a:fillRect/>
                     </a:stretch>
@@ -13437,8 +14790,6 @@
           <w:lang w:val="en-US"/>
         </w:rPr>
       </w:pPr>
-      <w:bookmarkStart w:id="0" w:name="_GoBack"/>
-      <w:bookmarkEnd w:id="0"/>
       <w:r>
         <w:rPr>
           <w:rFonts w:hint="default"/>

</xml_diff>

<commit_message>
Update the UI images and added to the documentation
</commit_message>
<xml_diff>
--- a/Documentation.docx
+++ b/Documentation.docx
@@ -8477,7 +8477,7 @@
           </w14:textFill>
         </w:rPr>
         <w:object>
-          <v:shape id="_x0000_i1026" o:spt="75" alt="" type="#_x0000_t75" style="height:264.05pt;width:385.2pt;" o:ole="t" filled="f" o:preferrelative="t" stroked="f" coordsize="21600,21600">
+          <v:shape id="_x0000_i1025" o:spt="75" type="#_x0000_t75" style="height:264.05pt;width:385.2pt;" o:ole="t" filled="f" o:preferrelative="t" stroked="f" coordsize="21600,21600">
             <v:path/>
             <v:fill on="f" focussize="0,0"/>
             <v:stroke on="f"/>
@@ -8486,7 +8486,7 @@
             <w10:wrap type="none"/>
             <w10:anchorlock/>
           </v:shape>
-          <o:OLEObject Type="Embed" ProgID="Visio.Drawing.15" ShapeID="_x0000_i1026" DrawAspect="Content" ObjectID="_1468075725" r:id="rId11">
+          <o:OLEObject Type="Embed" ProgID="Visio.Drawing.15" ShapeID="_x0000_i1025" DrawAspect="Content" ObjectID="_1468075725" r:id="rId11">
             <o:LockedField>false</o:LockedField>
           </o:OLEObject>
         </w:object>
@@ -8901,7 +8901,7 @@
           </w14:textFill>
         </w:rPr>
         <w:object>
-          <v:shape id="_x0000_i1028" o:spt="75" type="#_x0000_t75" style="height:385.2pt;width:388.15pt;" o:ole="t" filled="f" o:preferrelative="t" stroked="f" coordsize="21600,21600">
+          <v:shape id="_x0000_i1026" o:spt="75" type="#_x0000_t75" style="height:385.2pt;width:388.15pt;" o:ole="t" filled="f" o:preferrelative="t" stroked="f" coordsize="21600,21600">
             <v:path/>
             <v:fill on="f" focussize="0,0"/>
             <v:stroke on="f"/>
@@ -8910,7 +8910,7 @@
             <w10:wrap type="none"/>
             <w10:anchorlock/>
           </v:shape>
-          <o:OLEObject Type="Embed" ProgID="Visio.Drawing.15" ShapeID="_x0000_i1028" DrawAspect="Content" ObjectID="_1468075726" r:id="rId13">
+          <o:OLEObject Type="Embed" ProgID="Visio.Drawing.15" ShapeID="_x0000_i1026" DrawAspect="Content" ObjectID="_1468075726" r:id="rId13">
             <o:LockedField>false</o:LockedField>
           </o:OLEObject>
         </w:object>
@@ -9251,26 +9251,7 @@
             </w14:solidFill>
           </w14:textFill>
         </w:rPr>
-        <w:t>Imbalanced Dataset: Imbal</w:t>
-      </w:r>
-      <w:bookmarkStart w:id="0" w:name="_GoBack"/>
-      <w:bookmarkEnd w:id="0"/>
-      <w:r>
-        <w:rPr>
-          <w:rFonts w:hint="default" w:ascii="Times New Roman" w:hAnsi="Times New Roman" w:cs="Times New Roman"/>
-          <w:b w:val="0"/>
-          <w:bCs w:val="0"/>
-          <w:color w:val="000000" w:themeColor="text1"/>
-          <w:sz w:val="24"/>
-          <w:szCs w:val="24"/>
-          <w:lang w:val="en-US"/>
-          <w14:textFill>
-            <w14:solidFill>
-              <w14:schemeClr w14:val="tx1"/>
-            </w14:solidFill>
-          </w14:textFill>
-        </w:rPr>
-        <w:t>ance in the dataset, where the number of dengue-positive cases may be significantly lower than the dengue-negative cases, can impact the performance of the predictive models. This imbalance can lead to biased predictions and reduced sensitivity in detecting dengue cases. To address this issue, techniques such as oversampling of the minority class (dengue-positive cases) or using algorithms that are robust to class imbalance should be considered(Hoyos et al., Dengue models based on machine learning techniques: A systematic literature review 2021).</w:t>
+        <w:t>Imbalanced Dataset: Imbalance in the dataset, where the number of dengue-positive cases may be significantly lower than the dengue-negative cases, can impact the performance of the predictive models. This imbalance can lead to biased predictions and reduced sensitivity in detecting dengue cases. To address this issue, techniques such as oversampling of the minority class (dengue-positive cases) or using algorithms that are robust to class imbalance should be considered(Hoyos et al., Dengue models based on machine learning techniques: A systematic literature review 2021).</w:t>
       </w:r>
     </w:p>
     <w:p>
@@ -9358,6 +9339,7 @@
     <w:p>
       <w:pPr>
         <w:numPr>
+          <w:ilvl w:val="0"/>
           <w:numId w:val="0"/>
         </w:numPr>
         <w:spacing w:line="360" w:lineRule="auto"/>
@@ -9382,6 +9364,7 @@
     <w:p>
       <w:pPr>
         <w:numPr>
+          <w:ilvl w:val="0"/>
           <w:numId w:val="0"/>
         </w:numPr>
         <w:spacing w:line="360" w:lineRule="auto"/>
@@ -14298,6 +14281,8 @@
           <w:lang w:val="en-US"/>
         </w:rPr>
       </w:pPr>
+      <w:bookmarkStart w:id="0" w:name="_GoBack"/>
+      <w:bookmarkEnd w:id="0"/>
       <w:r>
         <w:rPr>
           <w:rFonts w:hint="default" w:ascii="Times New Roman" w:hAnsi="Times New Roman" w:eastAsia="Segoe UI"/>
@@ -14318,38 +14303,24 @@
     </w:p>
     <w:p>
       <w:pPr>
-        <w:pStyle w:val="7"/>
-        <w:keepNext w:val="0"/>
-        <w:keepLines w:val="0"/>
-        <w:widowControl/>
-        <w:suppressLineNumbers w:val="0"/>
-        <w:spacing w:line="360" w:lineRule="auto"/>
-        <w:jc w:val="both"/>
-        <w:rPr>
-          <w:rFonts w:hint="default"/>
-          <w:b w:val="0"/>
-          <w:bCs w:val="0"/>
-          <w:sz w:val="24"/>
-          <w:szCs w:val="24"/>
-          <w:lang w:val="en-US"/>
-        </w:rPr>
-      </w:pPr>
-    </w:p>
-    <w:p>
-      <w:pPr>
-        <w:pStyle w:val="7"/>
-        <w:keepNext w:val="0"/>
-        <w:keepLines w:val="0"/>
-        <w:widowControl/>
-        <w:suppressLineNumbers w:val="0"/>
-        <w:spacing w:line="360" w:lineRule="auto"/>
-        <w:jc w:val="both"/>
-        <w:rPr>
-          <w:rFonts w:hint="default"/>
-          <w:b w:val="0"/>
-          <w:bCs w:val="0"/>
-          <w:sz w:val="24"/>
-          <w:szCs w:val="24"/>
+        <w:numPr>
+          <w:ilvl w:val="0"/>
+          <w:numId w:val="0"/>
+        </w:numPr>
+        <w:spacing w:line="360" w:lineRule="auto"/>
+        <w:jc w:val="both"/>
+        <w:rPr>
+          <w:rFonts w:hint="default" w:ascii="Times New Roman" w:hAnsi="Times New Roman" w:eastAsia="Segoe UI"/>
+          <w:b/>
+          <w:bCs/>
+          <w:i w:val="0"/>
+          <w:iCs w:val="0"/>
+          <w:caps w:val="0"/>
+          <w:color w:val="0D0D0D"/>
+          <w:spacing w:val="0"/>
+          <w:sz w:val="36"/>
+          <w:szCs w:val="36"/>
+          <w:shd w:val="clear" w:fill="FFFFFF"/>
           <w:lang w:val="en-US"/>
         </w:rPr>
       </w:pPr>
@@ -14364,9 +14335,9 @@
         </w:rPr>
         <w:drawing>
           <wp:inline distT="0" distB="0" distL="114300" distR="114300">
-            <wp:extent cx="5791200" cy="3251200"/>
-            <wp:effectExtent l="0" t="0" r="0" b="10160"/>
-            <wp:docPr id="34" name="Picture 34" descr="Sample-UI1"/>
+            <wp:extent cx="5260975" cy="2909570"/>
+            <wp:effectExtent l="0" t="0" r="12065" b="1270"/>
+            <wp:docPr id="5" name="Picture 5" descr="SampleUI1"/>
             <wp:cNvGraphicFramePr>
               <a:graphicFrameLocks xmlns:a="http://schemas.openxmlformats.org/drawingml/2006/main" noChangeAspect="1"/>
             </wp:cNvGraphicFramePr>
@@ -14374,7 +14345,7 @@
               <a:graphicData uri="http://schemas.openxmlformats.org/drawingml/2006/picture">
                 <pic:pic xmlns:pic="http://schemas.openxmlformats.org/drawingml/2006/picture">
                   <pic:nvPicPr>
-                    <pic:cNvPr id="34" name="Picture 34" descr="Sample-UI1"/>
+                    <pic:cNvPr id="5" name="Picture 5" descr="SampleUI1"/>
                     <pic:cNvPicPr>
                       <a:picLocks noChangeAspect="1"/>
                     </pic:cNvPicPr>
@@ -14388,7 +14359,7 @@
                   <pic:spPr>
                     <a:xfrm>
                       <a:off x="0" y="0"/>
-                      <a:ext cx="5791200" cy="3251200"/>
+                      <a:ext cx="5260975" cy="2909570"/>
                     </a:xfrm>
                     <a:prstGeom prst="rect">
                       <a:avLst/>
@@ -14403,38 +14374,72 @@
     </w:p>
     <w:p>
       <w:pPr>
-        <w:pStyle w:val="7"/>
-        <w:keepNext w:val="0"/>
-        <w:keepLines w:val="0"/>
-        <w:widowControl/>
-        <w:suppressLineNumbers w:val="0"/>
-        <w:spacing w:line="360" w:lineRule="auto"/>
-        <w:jc w:val="both"/>
-        <w:rPr>
-          <w:rFonts w:hint="default"/>
-          <w:b w:val="0"/>
-          <w:bCs w:val="0"/>
-          <w:sz w:val="24"/>
-          <w:szCs w:val="24"/>
-          <w:lang w:val="en-US"/>
-        </w:rPr>
-      </w:pPr>
-    </w:p>
-    <w:p>
-      <w:pPr>
-        <w:pStyle w:val="7"/>
-        <w:keepNext w:val="0"/>
-        <w:keepLines w:val="0"/>
-        <w:widowControl/>
-        <w:suppressLineNumbers w:val="0"/>
-        <w:spacing w:line="360" w:lineRule="auto"/>
-        <w:jc w:val="both"/>
-        <w:rPr>
-          <w:rFonts w:hint="default"/>
-          <w:b w:val="0"/>
-          <w:bCs w:val="0"/>
-          <w:sz w:val="24"/>
-          <w:szCs w:val="24"/>
+        <w:numPr>
+          <w:ilvl w:val="0"/>
+          <w:numId w:val="0"/>
+        </w:numPr>
+        <w:spacing w:line="360" w:lineRule="auto"/>
+        <w:jc w:val="both"/>
+        <w:rPr>
+          <w:rFonts w:hint="default" w:ascii="Times New Roman" w:hAnsi="Times New Roman" w:eastAsia="Segoe UI"/>
+          <w:b/>
+          <w:bCs/>
+          <w:i w:val="0"/>
+          <w:iCs w:val="0"/>
+          <w:caps w:val="0"/>
+          <w:color w:val="0D0D0D"/>
+          <w:spacing w:val="0"/>
+          <w:sz w:val="36"/>
+          <w:szCs w:val="36"/>
+          <w:shd w:val="clear" w:fill="FFFFFF"/>
+          <w:lang w:val="en-US"/>
+        </w:rPr>
+      </w:pPr>
+    </w:p>
+    <w:p>
+      <w:pPr>
+        <w:numPr>
+          <w:ilvl w:val="0"/>
+          <w:numId w:val="0"/>
+        </w:numPr>
+        <w:spacing w:line="360" w:lineRule="auto"/>
+        <w:jc w:val="both"/>
+        <w:rPr>
+          <w:rFonts w:hint="default" w:ascii="Times New Roman" w:hAnsi="Times New Roman" w:eastAsia="Segoe UI"/>
+          <w:b/>
+          <w:bCs/>
+          <w:i w:val="0"/>
+          <w:iCs w:val="0"/>
+          <w:caps w:val="0"/>
+          <w:color w:val="0D0D0D"/>
+          <w:spacing w:val="0"/>
+          <w:sz w:val="36"/>
+          <w:szCs w:val="36"/>
+          <w:shd w:val="clear" w:fill="FFFFFF"/>
+          <w:lang w:val="en-US"/>
+        </w:rPr>
+      </w:pPr>
+    </w:p>
+    <w:p>
+      <w:pPr>
+        <w:numPr>
+          <w:ilvl w:val="0"/>
+          <w:numId w:val="0"/>
+        </w:numPr>
+        <w:spacing w:line="360" w:lineRule="auto"/>
+        <w:jc w:val="both"/>
+        <w:rPr>
+          <w:rFonts w:hint="default" w:ascii="Times New Roman" w:hAnsi="Times New Roman" w:eastAsia="Segoe UI"/>
+          <w:b/>
+          <w:bCs/>
+          <w:i w:val="0"/>
+          <w:iCs w:val="0"/>
+          <w:caps w:val="0"/>
+          <w:color w:val="0D0D0D"/>
+          <w:spacing w:val="0"/>
+          <w:sz w:val="36"/>
+          <w:szCs w:val="36"/>
+          <w:shd w:val="clear" w:fill="FFFFFF"/>
           <w:lang w:val="en-US"/>
         </w:rPr>
       </w:pPr>
@@ -14449,9 +14454,9 @@
         </w:rPr>
         <w:drawing>
           <wp:inline distT="0" distB="0" distL="114300" distR="114300">
-            <wp:extent cx="5390515" cy="3126105"/>
-            <wp:effectExtent l="0" t="0" r="4445" b="13335"/>
-            <wp:docPr id="23" name="Picture 23" descr="SampleUI2"/>
+            <wp:extent cx="5273040" cy="3504565"/>
+            <wp:effectExtent l="0" t="0" r="0" b="635"/>
+            <wp:docPr id="3" name="Picture 3" descr="SampleUI3"/>
             <wp:cNvGraphicFramePr>
               <a:graphicFrameLocks xmlns:a="http://schemas.openxmlformats.org/drawingml/2006/main" noChangeAspect="1"/>
             </wp:cNvGraphicFramePr>
@@ -14459,7 +14464,7 @@
               <a:graphicData uri="http://schemas.openxmlformats.org/drawingml/2006/picture">
                 <pic:pic xmlns:pic="http://schemas.openxmlformats.org/drawingml/2006/picture">
                   <pic:nvPicPr>
-                    <pic:cNvPr id="23" name="Picture 23" descr="SampleUI2"/>
+                    <pic:cNvPr id="3" name="Picture 3" descr="SampleUI3"/>
                     <pic:cNvPicPr>
                       <a:picLocks noChangeAspect="1"/>
                     </pic:cNvPicPr>
@@ -14473,7 +14478,7 @@
                   <pic:spPr>
                     <a:xfrm>
                       <a:off x="0" y="0"/>
-                      <a:ext cx="5390515" cy="3126105"/>
+                      <a:ext cx="5273040" cy="3504565"/>
                     </a:xfrm>
                     <a:prstGeom prst="rect">
                       <a:avLst/>
@@ -14504,44 +14509,6 @@
           <w:lang w:val="en-US"/>
         </w:rPr>
       </w:pPr>
-    </w:p>
-    <w:p>
-      <w:pPr>
-        <w:pStyle w:val="7"/>
-        <w:keepNext w:val="0"/>
-        <w:keepLines w:val="0"/>
-        <w:widowControl/>
-        <w:suppressLineNumbers w:val="0"/>
-        <w:spacing w:line="360" w:lineRule="auto"/>
-        <w:jc w:val="both"/>
-        <w:rPr>
-          <w:rFonts w:hint="default"/>
-          <w:b w:val="0"/>
-          <w:bCs w:val="0"/>
-          <w:sz w:val="24"/>
-          <w:szCs w:val="24"/>
-          <w:lang w:val="en-US"/>
-        </w:rPr>
-      </w:pPr>
-    </w:p>
-    <w:p>
-      <w:pPr>
-        <w:pStyle w:val="7"/>
-        <w:keepNext w:val="0"/>
-        <w:keepLines w:val="0"/>
-        <w:widowControl/>
-        <w:suppressLineNumbers w:val="0"/>
-        <w:spacing w:line="360" w:lineRule="auto"/>
-        <w:jc w:val="both"/>
-        <w:rPr>
-          <w:rFonts w:hint="default"/>
-          <w:b w:val="0"/>
-          <w:bCs w:val="0"/>
-          <w:sz w:val="24"/>
-          <w:szCs w:val="24"/>
-          <w:lang w:val="en-US"/>
-        </w:rPr>
-      </w:pPr>
       <w:r>
         <w:rPr>
           <w:rFonts w:hint="default"/>
@@ -14553,9 +14520,9 @@
         </w:rPr>
         <w:drawing>
           <wp:inline distT="0" distB="0" distL="114300" distR="114300">
-            <wp:extent cx="5708650" cy="3096895"/>
-            <wp:effectExtent l="0" t="0" r="6350" b="12065"/>
-            <wp:docPr id="48" name="Picture 48" descr="SamleUI3"/>
+            <wp:extent cx="5269865" cy="3110230"/>
+            <wp:effectExtent l="0" t="0" r="3175" b="13970"/>
+            <wp:docPr id="4" name="Picture 4" descr="SampleUI2"/>
             <wp:cNvGraphicFramePr>
               <a:graphicFrameLocks xmlns:a="http://schemas.openxmlformats.org/drawingml/2006/main" noChangeAspect="1"/>
             </wp:cNvGraphicFramePr>
@@ -14563,7 +14530,7 @@
               <a:graphicData uri="http://schemas.openxmlformats.org/drawingml/2006/picture">
                 <pic:pic xmlns:pic="http://schemas.openxmlformats.org/drawingml/2006/picture">
                   <pic:nvPicPr>
-                    <pic:cNvPr id="48" name="Picture 48" descr="SamleUI3"/>
+                    <pic:cNvPr id="4" name="Picture 4" descr="SampleUI2"/>
                     <pic:cNvPicPr>
                       <a:picLocks noChangeAspect="1"/>
                     </pic:cNvPicPr>
@@ -14577,7 +14544,7 @@
                   <pic:spPr>
                     <a:xfrm>
                       <a:off x="0" y="0"/>
-                      <a:ext cx="5708650" cy="3096895"/>
+                      <a:ext cx="5269865" cy="3110230"/>
                     </a:xfrm>
                     <a:prstGeom prst="rect">
                       <a:avLst/>
@@ -14589,6 +14556,120 @@
           </wp:inline>
         </w:drawing>
       </w:r>
+    </w:p>
+    <w:p>
+      <w:pPr>
+        <w:pStyle w:val="7"/>
+        <w:keepNext w:val="0"/>
+        <w:keepLines w:val="0"/>
+        <w:widowControl/>
+        <w:suppressLineNumbers w:val="0"/>
+        <w:spacing w:line="360" w:lineRule="auto"/>
+        <w:jc w:val="both"/>
+        <w:rPr>
+          <w:rFonts w:hint="default"/>
+          <w:b w:val="0"/>
+          <w:bCs w:val="0"/>
+          <w:sz w:val="24"/>
+          <w:szCs w:val="24"/>
+          <w:lang w:val="en-US"/>
+        </w:rPr>
+      </w:pPr>
+    </w:p>
+    <w:p>
+      <w:pPr>
+        <w:pStyle w:val="7"/>
+        <w:keepNext w:val="0"/>
+        <w:keepLines w:val="0"/>
+        <w:widowControl/>
+        <w:suppressLineNumbers w:val="0"/>
+        <w:spacing w:line="360" w:lineRule="auto"/>
+        <w:jc w:val="both"/>
+        <w:rPr>
+          <w:rFonts w:hint="default"/>
+          <w:b w:val="0"/>
+          <w:bCs w:val="0"/>
+          <w:sz w:val="24"/>
+          <w:szCs w:val="24"/>
+          <w:lang w:val="en-US"/>
+        </w:rPr>
+      </w:pPr>
+    </w:p>
+    <w:p>
+      <w:pPr>
+        <w:pStyle w:val="7"/>
+        <w:keepNext w:val="0"/>
+        <w:keepLines w:val="0"/>
+        <w:widowControl/>
+        <w:suppressLineNumbers w:val="0"/>
+        <w:spacing w:line="360" w:lineRule="auto"/>
+        <w:jc w:val="both"/>
+        <w:rPr>
+          <w:rFonts w:hint="default"/>
+          <w:b w:val="0"/>
+          <w:bCs w:val="0"/>
+          <w:sz w:val="24"/>
+          <w:szCs w:val="24"/>
+          <w:lang w:val="en-US"/>
+        </w:rPr>
+      </w:pPr>
+    </w:p>
+    <w:p>
+      <w:pPr>
+        <w:pStyle w:val="7"/>
+        <w:keepNext w:val="0"/>
+        <w:keepLines w:val="0"/>
+        <w:widowControl/>
+        <w:suppressLineNumbers w:val="0"/>
+        <w:spacing w:line="360" w:lineRule="auto"/>
+        <w:jc w:val="both"/>
+        <w:rPr>
+          <w:rFonts w:hint="default"/>
+          <w:b w:val="0"/>
+          <w:bCs w:val="0"/>
+          <w:sz w:val="24"/>
+          <w:szCs w:val="24"/>
+          <w:lang w:val="en-US"/>
+        </w:rPr>
+      </w:pPr>
+    </w:p>
+    <w:p>
+      <w:pPr>
+        <w:pStyle w:val="7"/>
+        <w:keepNext w:val="0"/>
+        <w:keepLines w:val="0"/>
+        <w:widowControl/>
+        <w:suppressLineNumbers w:val="0"/>
+        <w:spacing w:line="360" w:lineRule="auto"/>
+        <w:jc w:val="both"/>
+        <w:rPr>
+          <w:rFonts w:hint="default"/>
+          <w:b w:val="0"/>
+          <w:bCs w:val="0"/>
+          <w:sz w:val="24"/>
+          <w:szCs w:val="24"/>
+          <w:lang w:val="en-US"/>
+        </w:rPr>
+      </w:pPr>
+    </w:p>
+    <w:p>
+      <w:pPr>
+        <w:pStyle w:val="7"/>
+        <w:keepNext w:val="0"/>
+        <w:keepLines w:val="0"/>
+        <w:widowControl/>
+        <w:suppressLineNumbers w:val="0"/>
+        <w:spacing w:line="360" w:lineRule="auto"/>
+        <w:jc w:val="both"/>
+        <w:rPr>
+          <w:rFonts w:hint="default"/>
+          <w:b w:val="0"/>
+          <w:bCs w:val="0"/>
+          <w:sz w:val="24"/>
+          <w:szCs w:val="24"/>
+          <w:lang w:val="en-US"/>
+        </w:rPr>
+      </w:pPr>
     </w:p>
     <w:p>
       <w:pPr>

</xml_diff>